<commit_message>
Moved Launch Screen Drafts out of folder/repository.
</commit_message>
<xml_diff>
--- a/Documents/Logs and Planning/Progress Log (Summer 2015).docx
+++ b/Documents/Logs and Planning/Progress Log (Summer 2015).docx
@@ -12296,8 +12296,82 @@
         </w:rPr>
         <w:t xml:space="preserve"> if new user</w:t>
       </w:r>
+    </w:p>
+    <w:p>
+      <w:pPr>
+        <w:outlineLvl w:val="0"/>
+        <w:rPr>
+          <w:rFonts w:ascii="Adobe Caslon Pro" w:hAnsi="Adobe Caslon Pro" w:cs="Menlo Regular"/>
+        </w:rPr>
+      </w:pPr>
+    </w:p>
+    <w:p>
+      <w:pPr>
+        <w:outlineLvl w:val="0"/>
+        <w:rPr>
+          <w:rFonts w:ascii="Adobe Caslon Pro" w:hAnsi="Adobe Caslon Pro" w:cs="Menlo Regular"/>
+        </w:rPr>
+      </w:pPr>
+      <w:r>
+        <w:rPr>
+          <w:rFonts w:ascii="Adobe Caslon Pro" w:hAnsi="Adobe Caslon Pro" w:cs="Menlo Regular"/>
+        </w:rPr>
+        <w:t xml:space="preserve">Committed and pushed changes to </w:t>
+      </w:r>
+      <w:proofErr w:type="spellStart"/>
+      <w:r>
+        <w:rPr>
+          <w:rFonts w:ascii="Adobe Caslon Pro" w:hAnsi="Adobe Caslon Pro" w:cs="Menlo Regular"/>
+        </w:rPr>
+        <w:t>SMS_links</w:t>
+      </w:r>
+      <w:proofErr w:type="spellEnd"/>
+    </w:p>
+    <w:p>
+      <w:pPr>
+        <w:outlineLvl w:val="0"/>
+        <w:rPr>
+          <w:rFonts w:ascii="Adobe Caslon Pro" w:hAnsi="Adobe Caslon Pro" w:cs="Menlo Regular"/>
+        </w:rPr>
+      </w:pPr>
+    </w:p>
+    <w:p>
+      <w:pPr>
+        <w:outlineLvl w:val="0"/>
+        <w:rPr>
+          <w:rFonts w:ascii="Adobe Caslon Pro" w:hAnsi="Adobe Caslon Pro" w:cs="Menlo Regular"/>
+        </w:rPr>
+      </w:pPr>
+      <w:r>
+        <w:rPr>
+          <w:rFonts w:ascii="Adobe Caslon Pro" w:hAnsi="Adobe Caslon Pro" w:cs="Menlo Regular"/>
+        </w:rPr>
+        <w:t xml:space="preserve">Added Documents folder to master and merged branch </w:t>
+      </w:r>
+      <w:proofErr w:type="spellStart"/>
+      <w:r>
+        <w:rPr>
+          <w:rFonts w:ascii="Adobe Caslon Pro" w:hAnsi="Adobe Caslon Pro" w:cs="Menlo Regular"/>
+        </w:rPr>
+        <w:t>SMS_links</w:t>
+      </w:r>
+      <w:proofErr w:type="spellEnd"/>
+      <w:r>
+        <w:rPr>
+          <w:rFonts w:ascii="Adobe Caslon Pro" w:hAnsi="Adobe Caslon Pro" w:cs="Menlo Regular"/>
+        </w:rPr>
+        <w:t xml:space="preserve"> via 3-way merge</w:t>
+      </w:r>
       <w:bookmarkStart w:id="0" w:name="_GoBack"/>
       <w:bookmarkEnd w:id="0"/>
+    </w:p>
+    <w:p>
+      <w:pPr>
+        <w:outlineLvl w:val="0"/>
+        <w:rPr>
+          <w:rFonts w:ascii="Adobe Caslon Pro" w:hAnsi="Adobe Caslon Pro" w:cs="Menlo Regular"/>
+        </w:rPr>
+      </w:pPr>
     </w:p>
     <w:p>
       <w:pPr>

</xml_diff>

<commit_message>
Removed send song option from searchVC. Fixed crash in friendsVC searchDisplayController tableView by creating initializer methods for suggestion and request button arrays (instead of lazily instantiating). Change searchVC appearance - white background, blue search button, larger autocomplete table cells, and activity indicator for autocomplete results. Sent and received links art now loaded on low priority queues. Deleted commented out UIWebView JavaScript code for autoplay behavior in searchResultsVC.
</commit_message>
<xml_diff>
--- a/Documents/Logs and Planning/Progress Log (Summer 2015).docx
+++ b/Documents/Logs and Planning/Progress Log (Summer 2015).docx
@@ -7098,14 +7098,12 @@
         <w:outlineLvl w:val="0"/>
         <w:rPr>
           <w:rFonts w:ascii="Adobe Caslon Pro" w:hAnsi="Adobe Caslon Pro" w:cs="Menlo Regular"/>
-          <w:color w:val="943634" w:themeColor="accent2" w:themeShade="BF"/>
           <w:u w:val="single"/>
         </w:rPr>
       </w:pPr>
       <w:r>
         <w:rPr>
           <w:rFonts w:ascii="Adobe Caslon Pro" w:hAnsi="Adobe Caslon Pro" w:cs="Menlo Regular"/>
-          <w:color w:val="943634" w:themeColor="accent2" w:themeShade="BF"/>
           <w:u w:val="single"/>
         </w:rPr>
         <w:t>Tuesday 6/9</w:t>
@@ -8952,475 +8950,727 @@
           <w:rFonts w:ascii="Adobe Caslon Pro" w:hAnsi="Adobe Caslon Pro" w:cs="Menlo Regular"/>
         </w:rPr>
       </w:pPr>
+    </w:p>
+    <w:p>
+      <w:pPr>
+        <w:outlineLvl w:val="0"/>
+        <w:rPr>
+          <w:rFonts w:ascii="Adobe Caslon Pro" w:hAnsi="Adobe Caslon Pro" w:cs="Menlo Regular"/>
+        </w:rPr>
+      </w:pPr>
+      <w:r>
+        <w:rPr>
+          <w:rFonts w:ascii="Adobe Caslon Pro" w:hAnsi="Adobe Caslon Pro" w:cs="Menlo Regular"/>
+        </w:rPr>
+        <w:t>Moved presentation of findContactsVC to –viewWillAppear in friendsVC</w:t>
+      </w:r>
+    </w:p>
+    <w:p>
+      <w:pPr>
+        <w:outlineLvl w:val="0"/>
+        <w:rPr>
+          <w:rFonts w:ascii="Adobe Caslon Pro" w:hAnsi="Adobe Caslon Pro" w:cs="Menlo Regular"/>
+        </w:rPr>
+      </w:pPr>
+    </w:p>
+    <w:p>
+      <w:pPr>
+        <w:outlineLvl w:val="0"/>
+        <w:rPr>
+          <w:rFonts w:ascii="Adobe Caslon Pro" w:hAnsi="Adobe Caslon Pro" w:cs="Menlo Regular"/>
+        </w:rPr>
+      </w:pPr>
+      <w:r>
+        <w:rPr>
+          <w:rFonts w:ascii="Adobe Caslon Pro" w:hAnsi="Adobe Caslon Pro" w:cs="Menlo Regular"/>
+        </w:rPr>
+        <w:t>Modified a</w:t>
+      </w:r>
+      <w:r>
+        <w:rPr>
+          <w:rFonts w:ascii="Adobe Caslon Pro" w:hAnsi="Adobe Caslon Pro" w:cs="Menlo Regular"/>
+        </w:rPr>
+        <w:t xml:space="preserve">ddress book </w:t>
+      </w:r>
+      <w:r>
+        <w:rPr>
+          <w:rFonts w:ascii="Adobe Caslon Pro" w:hAnsi="Adobe Caslon Pro" w:cs="Menlo Regular"/>
+        </w:rPr>
+        <w:t xml:space="preserve">and push notification </w:t>
+      </w:r>
+      <w:r>
+        <w:rPr>
+          <w:rFonts w:ascii="Adobe Caslon Pro" w:hAnsi="Adobe Caslon Pro" w:cs="Menlo Regular"/>
+        </w:rPr>
+        <w:t xml:space="preserve">custom alert view message </w:t>
+      </w:r>
+    </w:p>
+    <w:p>
+      <w:pPr>
+        <w:outlineLvl w:val="0"/>
+        <w:rPr>
+          <w:rFonts w:ascii="Adobe Caslon Pro" w:hAnsi="Adobe Caslon Pro" w:cs="Menlo Regular"/>
+        </w:rPr>
+      </w:pPr>
+    </w:p>
+    <w:p>
+      <w:pPr>
+        <w:outlineLvl w:val="0"/>
+        <w:rPr>
+          <w:rFonts w:ascii="Adobe Caslon Pro" w:hAnsi="Adobe Caslon Pro" w:cs="Menlo Regular"/>
+        </w:rPr>
+      </w:pPr>
+      <w:r>
+        <w:rPr>
+          <w:rFonts w:ascii="Adobe Caslon Pro" w:hAnsi="Adobe Caslon Pro" w:cs="Menlo Regular"/>
+        </w:rPr>
+        <w:t>Presentation of findContactsVC in contactsVC</w:t>
+      </w:r>
+    </w:p>
+    <w:p>
+      <w:pPr>
+        <w:pStyle w:val="ListParagraph"/>
+        <w:numPr>
+          <w:ilvl w:val="0"/>
+          <w:numId w:val="46"/>
+        </w:numPr>
+        <w:outlineLvl w:val="0"/>
+        <w:rPr>
+          <w:rFonts w:ascii="Adobe Caslon Pro" w:hAnsi="Adobe Caslon Pro" w:cs="Menlo Regular"/>
+        </w:rPr>
+      </w:pPr>
+      <w:r>
+        <w:rPr>
+          <w:rFonts w:ascii="Adobe Caslon Pro" w:hAnsi="Adobe Caslon Pro" w:cs="Menlo Regular"/>
+        </w:rPr>
+        <w:t>Introduced –hasContacts method</w:t>
+      </w:r>
+    </w:p>
+    <w:p>
+      <w:pPr>
+        <w:pStyle w:val="ListParagraph"/>
+        <w:numPr>
+          <w:ilvl w:val="1"/>
+          <w:numId w:val="46"/>
+        </w:numPr>
+        <w:outlineLvl w:val="0"/>
+        <w:rPr>
+          <w:rFonts w:ascii="Adobe Caslon Pro" w:hAnsi="Adobe Caslon Pro" w:cs="Menlo Regular"/>
+        </w:rPr>
+      </w:pPr>
+      <w:r>
+        <w:rPr>
+          <w:rFonts w:ascii="Adobe Caslon Pro" w:hAnsi="Adobe Caslon Pro" w:cs="Menlo Regular"/>
+        </w:rPr>
+        <w:t>Fixed mistake in –didFinishLoadingConnections logic</w:t>
+      </w:r>
+    </w:p>
+    <w:p>
+      <w:pPr>
+        <w:pStyle w:val="ListParagraph"/>
+        <w:numPr>
+          <w:ilvl w:val="1"/>
+          <w:numId w:val="46"/>
+        </w:numPr>
+        <w:outlineLvl w:val="0"/>
+        <w:rPr>
+          <w:rFonts w:ascii="Adobe Caslon Pro" w:hAnsi="Adobe Caslon Pro" w:cs="Menlo Regular"/>
+        </w:rPr>
+      </w:pPr>
+      <w:r>
+        <w:rPr>
+          <w:rFonts w:ascii="Adobe Caslon Pro" w:hAnsi="Adobe Caslon Pro" w:cs="Menlo Regular"/>
+        </w:rPr>
+        <w:t>findContactsVC presented after 1 second of viewDidLoad if permission not granted, less than AB_REQESTS_LIMIT requests, and 0 contacts</w:t>
+      </w:r>
+    </w:p>
+    <w:p>
+      <w:pPr>
+        <w:outlineLvl w:val="0"/>
+        <w:rPr>
+          <w:rFonts w:ascii="Adobe Caslon Pro" w:hAnsi="Adobe Caslon Pro" w:cs="Menlo Regular"/>
+        </w:rPr>
+      </w:pPr>
+    </w:p>
+    <w:p>
+      <w:pPr>
+        <w:outlineLvl w:val="0"/>
+        <w:rPr>
+          <w:rFonts w:ascii="Adobe Caslon Pro" w:hAnsi="Adobe Caslon Pro" w:cs="Menlo Regular"/>
+        </w:rPr>
+      </w:pPr>
+      <w:r>
+        <w:rPr>
+          <w:rFonts w:ascii="Adobe Caslon Pro" w:hAnsi="Adobe Caslon Pro" w:cs="Menlo Regular"/>
+        </w:rPr>
+        <w:t>returnAndLaunch logic in findContactsVC</w:t>
+      </w:r>
+    </w:p>
+    <w:p>
+      <w:pPr>
+        <w:pStyle w:val="ListParagraph"/>
+        <w:numPr>
+          <w:ilvl w:val="0"/>
+          <w:numId w:val="46"/>
+        </w:numPr>
+        <w:outlineLvl w:val="0"/>
+        <w:rPr>
+          <w:rFonts w:ascii="Adobe Caslon Pro" w:hAnsi="Adobe Caslon Pro" w:cs="Menlo Regular"/>
+        </w:rPr>
+      </w:pPr>
+      <w:r>
+        <w:rPr>
+          <w:rFonts w:ascii="Adobe Caslon Pro" w:hAnsi="Adobe Caslon Pro" w:cs="Menlo Regular"/>
+        </w:rPr>
+        <w:t>Check if presenting view controller is verificationVC to determine if in sign up flow</w:t>
+      </w:r>
+    </w:p>
+    <w:p>
+      <w:pPr>
+        <w:pStyle w:val="ListParagraph"/>
+        <w:numPr>
+          <w:ilvl w:val="0"/>
+          <w:numId w:val="46"/>
+        </w:numPr>
+        <w:outlineLvl w:val="0"/>
+        <w:rPr>
+          <w:rFonts w:ascii="Adobe Caslon Pro" w:hAnsi="Adobe Caslon Pro" w:cs="Menlo Regular"/>
+        </w:rPr>
+      </w:pPr>
+      <w:r>
+        <w:rPr>
+          <w:rFonts w:ascii="Adobe Caslon Pro" w:hAnsi="Adobe Caslon Pro" w:cs="Menlo Regular"/>
+        </w:rPr>
+        <w:t>Dismiss presenting view controllers appropriately</w:t>
+      </w:r>
+    </w:p>
+    <w:p>
+      <w:pPr>
+        <w:outlineLvl w:val="0"/>
+        <w:rPr>
+          <w:rFonts w:ascii="Adobe Caslon Pro" w:hAnsi="Adobe Caslon Pro" w:cs="Menlo Regular"/>
+        </w:rPr>
+      </w:pPr>
+    </w:p>
+    <w:p>
+      <w:pPr>
+        <w:outlineLvl w:val="0"/>
+        <w:rPr>
+          <w:rFonts w:ascii="Adobe Caslon Pro" w:hAnsi="Adobe Caslon Pro" w:cs="Menlo Regular"/>
+        </w:rPr>
+      </w:pPr>
+      <w:r>
+        <w:rPr>
+          <w:rFonts w:ascii="Adobe Caslon Pro" w:hAnsi="Adobe Caslon Pro" w:cs="Menlo Regular"/>
+        </w:rPr>
+        <w:t>Changed confusing d</w:t>
+      </w:r>
+      <w:r>
+        <w:rPr>
+          <w:rFonts w:ascii="Adobe Caslon Pro" w:hAnsi="Adobe Caslon Pro" w:cs="Menlo Regular"/>
+        </w:rPr>
+        <w:t>idNotYetEnterFriendsVC</w:t>
+      </w:r>
+      <w:r>
+        <w:rPr>
+          <w:rFonts w:ascii="Adobe Caslon Pro" w:hAnsi="Adobe Caslon Pro" w:cs="Menlo Regular"/>
+        </w:rPr>
+        <w:t xml:space="preserve"> property to d</w:t>
+      </w:r>
+      <w:r>
+        <w:rPr>
+          <w:rFonts w:ascii="Adobe Caslon Pro" w:hAnsi="Adobe Caslon Pro" w:cs="Menlo Regular"/>
+        </w:rPr>
+        <w:t>idEnterFriendsVC</w:t>
+      </w:r>
+    </w:p>
+    <w:p>
+      <w:pPr>
+        <w:pStyle w:val="ListParagraph"/>
+        <w:numPr>
+          <w:ilvl w:val="0"/>
+          <w:numId w:val="47"/>
+        </w:numPr>
+        <w:outlineLvl w:val="0"/>
+        <w:rPr>
+          <w:rFonts w:ascii="Adobe Caslon Pro" w:hAnsi="Adobe Caslon Pro" w:cs="Menlo Regular"/>
+        </w:rPr>
+      </w:pPr>
+      <w:r>
+        <w:rPr>
+          <w:rFonts w:ascii="Adobe Caslon Pro" w:hAnsi="Adobe Caslon Pro" w:cs="Menlo Regular"/>
+        </w:rPr>
+        <w:t>findContactsVC presented in viewDidLoad of friendsVC if old user</w:t>
+      </w:r>
+    </w:p>
+    <w:p>
+      <w:pPr>
+        <w:pStyle w:val="ListParagraph"/>
+        <w:numPr>
+          <w:ilvl w:val="0"/>
+          <w:numId w:val="47"/>
+        </w:numPr>
+        <w:outlineLvl w:val="0"/>
+        <w:rPr>
+          <w:rFonts w:ascii="Adobe Caslon Pro" w:hAnsi="Adobe Caslon Pro" w:cs="Menlo Regular"/>
+        </w:rPr>
+      </w:pPr>
+      <w:r>
+        <w:rPr>
+          <w:rFonts w:ascii="Adobe Caslon Pro" w:hAnsi="Adobe Caslon Pro" w:cs="Menlo Regular"/>
+        </w:rPr>
+        <w:t>findContactsVC r</w:t>
+      </w:r>
+      <w:r>
+        <w:rPr>
+          <w:rFonts w:ascii="Adobe Caslon Pro" w:hAnsi="Adobe Caslon Pro" w:cs="Menlo Regular"/>
+        </w:rPr>
+        <w:t>esented on second viewWillAppear if new user</w:t>
+      </w:r>
+    </w:p>
+    <w:p>
+      <w:pPr>
+        <w:outlineLvl w:val="0"/>
+        <w:rPr>
+          <w:rFonts w:ascii="Adobe Caslon Pro" w:hAnsi="Adobe Caslon Pro" w:cs="Menlo Regular"/>
+        </w:rPr>
+      </w:pPr>
+    </w:p>
+    <w:p>
+      <w:pPr>
+        <w:outlineLvl w:val="0"/>
+        <w:rPr>
+          <w:rFonts w:ascii="Adobe Caslon Pro" w:hAnsi="Adobe Caslon Pro" w:cs="Menlo Regular"/>
+        </w:rPr>
+      </w:pPr>
+      <w:r>
+        <w:rPr>
+          <w:rFonts w:ascii="Adobe Caslon Pro" w:hAnsi="Adobe Caslon Pro" w:cs="Menlo Regular"/>
+        </w:rPr>
+        <w:t>Committed and pushed changes to SMS_links</w:t>
+      </w:r>
+    </w:p>
+    <w:p>
+      <w:pPr>
+        <w:outlineLvl w:val="0"/>
+        <w:rPr>
+          <w:rFonts w:ascii="Adobe Caslon Pro" w:hAnsi="Adobe Caslon Pro" w:cs="Menlo Regular"/>
+        </w:rPr>
+      </w:pPr>
+    </w:p>
+    <w:p>
+      <w:pPr>
+        <w:outlineLvl w:val="0"/>
+        <w:rPr>
+          <w:rFonts w:ascii="Adobe Caslon Pro" w:hAnsi="Adobe Caslon Pro" w:cs="Menlo Regular"/>
+        </w:rPr>
+      </w:pPr>
+      <w:r>
+        <w:rPr>
+          <w:rFonts w:ascii="Adobe Caslon Pro" w:hAnsi="Adobe Caslon Pro" w:cs="Menlo Regular"/>
+        </w:rPr>
+        <w:t xml:space="preserve">Added Documents folder to master and merged branch SMS_links </w:t>
+      </w:r>
+      <w:r>
+        <w:rPr>
+          <w:rFonts w:ascii="Adobe Caslon Pro" w:hAnsi="Adobe Caslon Pro" w:cs="Menlo Regular"/>
+        </w:rPr>
+        <w:t>into master (</w:t>
+      </w:r>
+      <w:r>
+        <w:rPr>
+          <w:rFonts w:ascii="Adobe Caslon Pro" w:hAnsi="Adobe Caslon Pro" w:cs="Menlo Regular"/>
+        </w:rPr>
+        <w:t>3-way merge</w:t>
+      </w:r>
+      <w:r>
+        <w:rPr>
+          <w:rFonts w:ascii="Adobe Caslon Pro" w:hAnsi="Adobe Caslon Pro" w:cs="Menlo Regular"/>
+        </w:rPr>
+        <w:t>)</w:t>
+      </w:r>
+    </w:p>
+    <w:p>
+      <w:pPr>
+        <w:outlineLvl w:val="0"/>
+        <w:rPr>
+          <w:rFonts w:ascii="Adobe Caslon Pro" w:hAnsi="Adobe Caslon Pro" w:cs="Menlo Regular"/>
+        </w:rPr>
+      </w:pPr>
+    </w:p>
+    <w:p>
+      <w:pPr>
+        <w:outlineLvl w:val="0"/>
+        <w:rPr>
+          <w:rFonts w:ascii="Adobe Caslon Pro" w:hAnsi="Adobe Caslon Pro" w:cs="Menlo Regular"/>
+        </w:rPr>
+      </w:pPr>
+      <w:r>
+        <w:rPr>
+          <w:rFonts w:ascii="Adobe Caslon Pro" w:hAnsi="Adobe Caslon Pro" w:cs="Menlo Regular"/>
+        </w:rPr>
+        <w:t>Reintegrated Facebook connections as a source of friend suggestions</w:t>
+      </w:r>
+    </w:p>
+    <w:p>
+      <w:pPr>
+        <w:pStyle w:val="ListParagraph"/>
+        <w:numPr>
+          <w:ilvl w:val="0"/>
+          <w:numId w:val="49"/>
+        </w:numPr>
+        <w:outlineLvl w:val="0"/>
+        <w:rPr>
+          <w:rFonts w:ascii="Adobe Caslon Pro" w:hAnsi="Adobe Caslon Pro" w:cs="Menlo Regular"/>
+        </w:rPr>
+      </w:pPr>
+      <w:r>
+        <w:rPr>
+          <w:rFonts w:ascii="Adobe Caslon Pro" w:hAnsi="Adobe Caslon Pro" w:cs="Menlo Regular"/>
+        </w:rPr>
+        <w:t>Parallel queries for LMU users among address book contacts and among Facebook friends in –loadSuggestions method in Data.m</w:t>
+      </w:r>
+    </w:p>
+    <w:p>
+      <w:pPr>
+        <w:pStyle w:val="ListParagraph"/>
+        <w:numPr>
+          <w:ilvl w:val="0"/>
+          <w:numId w:val="49"/>
+        </w:numPr>
+        <w:outlineLvl w:val="0"/>
+        <w:rPr>
+          <w:rFonts w:ascii="Adobe Caslon Pro" w:hAnsi="Adobe Caslon Pro" w:cs="Menlo Regular"/>
+        </w:rPr>
+      </w:pPr>
+      <w:r>
+        <w:rPr>
+          <w:rFonts w:ascii="Adobe Caslon Pro" w:hAnsi="Adobe Caslon Pro" w:cs="Menlo Regular"/>
+        </w:rPr>
+        <w:t xml:space="preserve">When both queries finished, </w:t>
+      </w:r>
+      <w:r>
+        <w:rPr>
+          <w:rFonts w:ascii="Adobe Caslon Pro" w:hAnsi="Adobe Caslon Pro" w:cs="Menlo Regular"/>
+        </w:rPr>
+        <w:t>suggestions lists merged</w:t>
+      </w:r>
+    </w:p>
+    <w:p>
+      <w:pPr>
+        <w:pStyle w:val="ListParagraph"/>
+        <w:numPr>
+          <w:ilvl w:val="0"/>
+          <w:numId w:val="49"/>
+        </w:numPr>
+        <w:outlineLvl w:val="0"/>
+        <w:rPr>
+          <w:rFonts w:ascii="Adobe Caslon Pro" w:hAnsi="Adobe Caslon Pro" w:cs="Menlo Regular"/>
+        </w:rPr>
+      </w:pPr>
+      <w:r>
+        <w:rPr>
+          <w:rFonts w:ascii="Adobe Caslon Pro" w:hAnsi="Adobe Caslon Pro" w:cs="Menlo Regular"/>
+        </w:rPr>
+        <w:t xml:space="preserve">Introduced sharedData property hasAddressBookAccess </w:t>
+      </w:r>
+    </w:p>
+    <w:p>
+      <w:pPr>
+        <w:outlineLvl w:val="0"/>
+        <w:rPr>
+          <w:rFonts w:ascii="Adobe Caslon Pro" w:hAnsi="Adobe Caslon Pro" w:cs="Menlo Regular"/>
+        </w:rPr>
+      </w:pPr>
+    </w:p>
+    <w:p>
+      <w:pPr>
+        <w:outlineLvl w:val="0"/>
+        <w:rPr>
+          <w:rFonts w:ascii="Adobe Caslon Pro" w:hAnsi="Adobe Caslon Pro" w:cs="Menlo Regular"/>
+        </w:rPr>
+      </w:pPr>
+      <w:r>
+        <w:rPr>
+          <w:rFonts w:ascii="Adobe Caslon Pro" w:hAnsi="Adobe Caslon Pro" w:cs="Menlo Regular"/>
+        </w:rPr>
+        <w:t>Committed and pushed changes to master</w:t>
+      </w:r>
+    </w:p>
+    <w:p>
+      <w:pPr>
+        <w:outlineLvl w:val="0"/>
+        <w:rPr>
+          <w:rFonts w:ascii="Adobe Caslon Pro" w:hAnsi="Adobe Caslon Pro" w:cs="Menlo Regular"/>
+        </w:rPr>
+      </w:pPr>
+    </w:p>
+    <w:p>
+      <w:pPr>
+        <w:outlineLvl w:val="0"/>
+        <w:rPr>
+          <w:rFonts w:ascii="Adobe Caslon Pro" w:hAnsi="Adobe Caslon Pro" w:cs="Menlo Regular"/>
+        </w:rPr>
+      </w:pPr>
+      <w:r>
+        <w:rPr>
+          <w:rFonts w:ascii="Adobe Caslon Pro" w:hAnsi="Adobe Caslon Pro" w:cs="Menlo Regular"/>
+        </w:rPr>
+        <w:t>Tried to configure iPhone 6 launch screen</w:t>
+      </w:r>
+    </w:p>
+    <w:p>
+      <w:pPr>
+        <w:pStyle w:val="ListParagraph"/>
+        <w:numPr>
+          <w:ilvl w:val="0"/>
+          <w:numId w:val="48"/>
+        </w:numPr>
+        <w:outlineLvl w:val="0"/>
+        <w:rPr>
+          <w:rFonts w:ascii="Adobe Caslon Pro" w:hAnsi="Adobe Caslon Pro" w:cs="Menlo Regular"/>
+        </w:rPr>
+      </w:pPr>
+      <w:r>
+        <w:rPr>
+          <w:rFonts w:ascii="Adobe Caslon Pro" w:hAnsi="Adobe Caslon Pro" w:cs="Menlo Regular"/>
+        </w:rPr>
+        <w:t>Deleted derived data, reset iPhone, checked that “Launch Screen File” was unselected</w:t>
+      </w:r>
+    </w:p>
+    <w:p>
+      <w:pPr>
+        <w:outlineLvl w:val="0"/>
+        <w:rPr>
+          <w:rFonts w:ascii="Adobe Caslon Pro" w:hAnsi="Adobe Caslon Pro" w:cs="Menlo Regular"/>
+        </w:rPr>
+      </w:pPr>
+    </w:p>
+    <w:p>
+      <w:pPr>
+        <w:outlineLvl w:val="0"/>
+        <w:rPr>
+          <w:rFonts w:ascii="Adobe Caslon Pro" w:hAnsi="Adobe Caslon Pro" w:cs="Menlo Regular"/>
+        </w:rPr>
+      </w:pPr>
+      <w:r>
+        <w:rPr>
+          <w:rFonts w:ascii="Adobe Caslon Pro" w:hAnsi="Adobe Caslon Pro" w:cs="Menlo Regular"/>
+        </w:rPr>
+        <w:t>Researched mobile music streaming services and SoundCloud API</w:t>
+      </w:r>
+    </w:p>
+    <w:p>
+      <w:pPr>
+        <w:outlineLvl w:val="0"/>
+        <w:rPr>
+          <w:rFonts w:ascii="Adobe Caslon Pro" w:hAnsi="Adobe Caslon Pro" w:cs="Menlo Regular"/>
+        </w:rPr>
+      </w:pPr>
+    </w:p>
+    <w:p>
+      <w:pPr>
+        <w:outlineLvl w:val="0"/>
+        <w:rPr>
+          <w:rFonts w:ascii="Adobe Caslon Pro" w:hAnsi="Adobe Caslon Pro" w:cs="Menlo Regular"/>
+        </w:rPr>
+      </w:pPr>
+      <w:r>
+        <w:rPr>
+          <w:rFonts w:ascii="Adobe Caslon Pro" w:hAnsi="Adobe Caslon Pro" w:cs="Menlo Regular"/>
+        </w:rPr>
+        <w:t xml:space="preserve">Posted job to Lakeside </w:t>
+      </w:r>
+      <w:r>
+        <w:rPr>
+          <w:rFonts w:ascii="Adobe Caslon Pro" w:hAnsi="Adobe Caslon Pro" w:cs="Menlo Regular"/>
+        </w:rPr>
+        <w:t xml:space="preserve">Hackers </w:t>
+      </w:r>
+      <w:r>
+        <w:rPr>
+          <w:rFonts w:ascii="Adobe Caslon Pro" w:hAnsi="Adobe Caslon Pro" w:cs="Menlo Regular"/>
+        </w:rPr>
+        <w:t>group</w:t>
+      </w:r>
+      <w:r>
+        <w:rPr>
+          <w:rFonts w:ascii="Adobe Caslon Pro" w:hAnsi="Adobe Caslon Pro" w:cs="Menlo Regular"/>
+        </w:rPr>
+        <w:t xml:space="preserve"> and messaged Newport Computer </w:t>
+      </w:r>
+      <w:r>
+        <w:rPr>
+          <w:rFonts w:ascii="Adobe Caslon Pro" w:hAnsi="Adobe Caslon Pro" w:cs="Menlo Regular"/>
+        </w:rPr>
+        <w:t>G</w:t>
+      </w:r>
+      <w:r>
+        <w:rPr>
+          <w:rFonts w:ascii="Adobe Caslon Pro" w:hAnsi="Adobe Caslon Pro" w:cs="Menlo Regular"/>
+        </w:rPr>
+        <w:t>roup admin</w:t>
+      </w:r>
+    </w:p>
+    <w:p>
+      <w:pPr>
+        <w:outlineLvl w:val="0"/>
+        <w:rPr>
+          <w:rFonts w:ascii="Adobe Caslon Pro" w:hAnsi="Adobe Caslon Pro" w:cs="Menlo Regular"/>
+        </w:rPr>
+      </w:pPr>
+    </w:p>
+    <w:p>
+      <w:pPr>
+        <w:outlineLvl w:val="0"/>
+        <w:rPr>
+          <w:rFonts w:ascii="Adobe Caslon Pro" w:hAnsi="Adobe Caslon Pro" w:cs="Menlo Regular"/>
+          <w:u w:val="single"/>
+        </w:rPr>
+      </w:pPr>
+      <w:r>
+        <w:rPr>
+          <w:rFonts w:ascii="Adobe Caslon Pro" w:hAnsi="Adobe Caslon Pro" w:cs="Menlo Regular"/>
+          <w:u w:val="single"/>
+        </w:rPr>
+        <w:t>Saturday 6/13</w:t>
+      </w:r>
+    </w:p>
+    <w:p>
+      <w:pPr>
+        <w:outlineLvl w:val="0"/>
+        <w:rPr>
+          <w:rFonts w:ascii="Adobe Caslon Pro" w:hAnsi="Adobe Caslon Pro" w:cs="Menlo Regular"/>
+        </w:rPr>
+      </w:pPr>
+    </w:p>
+    <w:p>
+      <w:pPr>
+        <w:outlineLvl w:val="0"/>
+        <w:rPr>
+          <w:rFonts w:ascii="Adobe Caslon Pro" w:hAnsi="Adobe Caslon Pro" w:cs="Menlo Regular"/>
+        </w:rPr>
+      </w:pPr>
+      <w:r>
+        <w:rPr>
+          <w:rFonts w:ascii="Adobe Caslon Pro" w:hAnsi="Adobe Caslon Pro" w:cs="Menlo Regular"/>
+        </w:rPr>
+        <w:t>Committed and pushed changes to master</w:t>
+      </w:r>
+    </w:p>
+    <w:p>
+      <w:pPr>
+        <w:outlineLvl w:val="0"/>
+        <w:rPr>
+          <w:rFonts w:ascii="Adobe Caslon Pro" w:hAnsi="Adobe Caslon Pro" w:cs="Menlo Regular"/>
+        </w:rPr>
+      </w:pPr>
+    </w:p>
+    <w:p>
+      <w:pPr>
+        <w:outlineLvl w:val="0"/>
+        <w:rPr>
+          <w:rFonts w:ascii="Adobe Caslon Pro" w:hAnsi="Adobe Caslon Pro" w:cs="Menlo Regular"/>
+        </w:rPr>
+      </w:pPr>
+      <w:r>
+        <w:rPr>
+          <w:rFonts w:ascii="Adobe Caslon Pro" w:hAnsi="Adobe Caslon Pro" w:cs="Menlo Regular"/>
+        </w:rPr>
+        <w:t>Posted job to Newport Computer Group and messaged Skyline groups admin</w:t>
+      </w:r>
+    </w:p>
+    <w:p>
+      <w:pPr>
+        <w:outlineLvl w:val="0"/>
+        <w:rPr>
+          <w:rFonts w:ascii="Adobe Caslon Pro" w:hAnsi="Adobe Caslon Pro" w:cs="Menlo Regular"/>
+        </w:rPr>
+      </w:pPr>
+    </w:p>
+    <w:p>
+      <w:pPr>
+        <w:outlineLvl w:val="0"/>
+        <w:rPr>
+          <w:rFonts w:ascii="Adobe Caslon Pro" w:hAnsi="Adobe Caslon Pro" w:cs="Menlo Regular"/>
+        </w:rPr>
+      </w:pPr>
+      <w:r>
+        <w:rPr>
+          <w:rFonts w:ascii="Adobe Caslon Pro" w:hAnsi="Adobe Caslon Pro" w:cs="Menlo Regular"/>
+        </w:rPr>
+        <w:t>Created branch single_search</w:t>
+      </w:r>
+    </w:p>
+    <w:p>
+      <w:pPr>
+        <w:outlineLvl w:val="0"/>
+        <w:rPr>
+          <w:rFonts w:ascii="Adobe Caslon Pro" w:hAnsi="Adobe Caslon Pro" w:cs="Menlo Regular"/>
+        </w:rPr>
+      </w:pPr>
+    </w:p>
+    <w:p>
+      <w:pPr>
+        <w:outlineLvl w:val="0"/>
+        <w:rPr>
+          <w:rFonts w:ascii="Adobe Caslon Pro" w:hAnsi="Adobe Caslon Pro" w:cs="Menlo Regular"/>
+        </w:rPr>
+      </w:pPr>
+      <w:r>
+        <w:rPr>
+          <w:rFonts w:ascii="Adobe Caslon Pro" w:hAnsi="Adobe Caslon Pro" w:cs="Menlo Regular"/>
+        </w:rPr>
+        <w:t>Removed send song option from searchViewController</w:t>
+      </w:r>
+    </w:p>
+    <w:p>
+      <w:pPr>
+        <w:outlineLvl w:val="0"/>
+        <w:rPr>
+          <w:rFonts w:ascii="Adobe Caslon Pro" w:hAnsi="Adobe Caslon Pro" w:cs="Menlo Regular"/>
+        </w:rPr>
+      </w:pPr>
+    </w:p>
+    <w:p>
+      <w:pPr>
+        <w:outlineLvl w:val="0"/>
+        <w:rPr>
+          <w:rFonts w:ascii="Adobe Caslon Pro" w:hAnsi="Adobe Caslon Pro" w:cs="Menlo Regular"/>
+        </w:rPr>
+      </w:pPr>
+      <w:r>
+        <w:rPr>
+          <w:rFonts w:ascii="Adobe Caslon Pro" w:hAnsi="Adobe Caslon Pro" w:cs="Menlo Regular"/>
+        </w:rPr>
+        <w:t>Tested different search bar configurations and searchVC UI layouts</w:t>
+      </w:r>
+    </w:p>
+    <w:p>
+      <w:pPr>
+        <w:pStyle w:val="ListParagraph"/>
+        <w:numPr>
+          <w:ilvl w:val="0"/>
+          <w:numId w:val="48"/>
+        </w:numPr>
+        <w:outlineLvl w:val="0"/>
+        <w:rPr>
+          <w:rFonts w:ascii="Adobe Caslon Pro" w:hAnsi="Adobe Caslon Pro" w:cs="Menlo Regular"/>
+        </w:rPr>
+      </w:pPr>
+      <w:r>
+        <w:rPr>
+          <w:rFonts w:ascii="Adobe Caslon Pro" w:hAnsi="Adobe Caslon Pro" w:cs="Menlo Regular"/>
+        </w:rPr>
+        <w:t xml:space="preserve">Tried orange header and using a </w:t>
+      </w:r>
       <w:bookmarkStart w:id="0" w:name="_GoBack"/>
       <w:bookmarkEnd w:id="0"/>
-    </w:p>
-    <w:p>
-      <w:pPr>
-        <w:outlineLvl w:val="0"/>
-        <w:rPr>
-          <w:rFonts w:ascii="Adobe Caslon Pro" w:hAnsi="Adobe Caslon Pro" w:cs="Menlo Regular"/>
-        </w:rPr>
-      </w:pPr>
-      <w:r>
-        <w:rPr>
-          <w:rFonts w:ascii="Adobe Caslon Pro" w:hAnsi="Adobe Caslon Pro" w:cs="Menlo Regular"/>
-        </w:rPr>
-        <w:t>Moved presentation of findContactsVC to –viewWillAppear in friendsVC</w:t>
-      </w:r>
-    </w:p>
-    <w:p>
-      <w:pPr>
-        <w:outlineLvl w:val="0"/>
-        <w:rPr>
-          <w:rFonts w:ascii="Adobe Caslon Pro" w:hAnsi="Adobe Caslon Pro" w:cs="Menlo Regular"/>
-        </w:rPr>
-      </w:pPr>
-    </w:p>
-    <w:p>
-      <w:pPr>
-        <w:outlineLvl w:val="0"/>
-        <w:rPr>
-          <w:rFonts w:ascii="Adobe Caslon Pro" w:hAnsi="Adobe Caslon Pro" w:cs="Menlo Regular"/>
-        </w:rPr>
-      </w:pPr>
-      <w:r>
-        <w:rPr>
-          <w:rFonts w:ascii="Adobe Caslon Pro" w:hAnsi="Adobe Caslon Pro" w:cs="Menlo Regular"/>
-        </w:rPr>
-        <w:t>Modified a</w:t>
-      </w:r>
-      <w:r>
-        <w:rPr>
-          <w:rFonts w:ascii="Adobe Caslon Pro" w:hAnsi="Adobe Caslon Pro" w:cs="Menlo Regular"/>
-        </w:rPr>
-        <w:t xml:space="preserve">ddress book </w:t>
-      </w:r>
-      <w:r>
-        <w:rPr>
-          <w:rFonts w:ascii="Adobe Caslon Pro" w:hAnsi="Adobe Caslon Pro" w:cs="Menlo Regular"/>
-        </w:rPr>
-        <w:t xml:space="preserve">and push notification </w:t>
-      </w:r>
-      <w:r>
-        <w:rPr>
-          <w:rFonts w:ascii="Adobe Caslon Pro" w:hAnsi="Adobe Caslon Pro" w:cs="Menlo Regular"/>
-        </w:rPr>
-        <w:t xml:space="preserve">custom alert view message </w:t>
-      </w:r>
-    </w:p>
-    <w:p>
-      <w:pPr>
-        <w:outlineLvl w:val="0"/>
-        <w:rPr>
-          <w:rFonts w:ascii="Adobe Caslon Pro" w:hAnsi="Adobe Caslon Pro" w:cs="Menlo Regular"/>
-        </w:rPr>
-      </w:pPr>
-    </w:p>
-    <w:p>
-      <w:pPr>
-        <w:outlineLvl w:val="0"/>
-        <w:rPr>
-          <w:rFonts w:ascii="Adobe Caslon Pro" w:hAnsi="Adobe Caslon Pro" w:cs="Menlo Regular"/>
-        </w:rPr>
-      </w:pPr>
-      <w:r>
-        <w:rPr>
-          <w:rFonts w:ascii="Adobe Caslon Pro" w:hAnsi="Adobe Caslon Pro" w:cs="Menlo Regular"/>
-        </w:rPr>
-        <w:t>Presentation of findContactsVC in contactsVC</w:t>
-      </w:r>
-    </w:p>
-    <w:p>
-      <w:pPr>
-        <w:pStyle w:val="ListParagraph"/>
-        <w:numPr>
-          <w:ilvl w:val="0"/>
-          <w:numId w:val="46"/>
-        </w:numPr>
-        <w:outlineLvl w:val="0"/>
-        <w:rPr>
-          <w:rFonts w:ascii="Adobe Caslon Pro" w:hAnsi="Adobe Caslon Pro" w:cs="Menlo Regular"/>
-        </w:rPr>
-      </w:pPr>
-      <w:r>
-        <w:rPr>
-          <w:rFonts w:ascii="Adobe Caslon Pro" w:hAnsi="Adobe Caslon Pro" w:cs="Menlo Regular"/>
-        </w:rPr>
-        <w:t>Introduced –hasContacts method</w:t>
-      </w:r>
-    </w:p>
-    <w:p>
-      <w:pPr>
-        <w:pStyle w:val="ListParagraph"/>
-        <w:numPr>
-          <w:ilvl w:val="1"/>
-          <w:numId w:val="46"/>
-        </w:numPr>
-        <w:outlineLvl w:val="0"/>
-        <w:rPr>
-          <w:rFonts w:ascii="Adobe Caslon Pro" w:hAnsi="Adobe Caslon Pro" w:cs="Menlo Regular"/>
-        </w:rPr>
-      </w:pPr>
-      <w:r>
-        <w:rPr>
-          <w:rFonts w:ascii="Adobe Caslon Pro" w:hAnsi="Adobe Caslon Pro" w:cs="Menlo Regular"/>
-        </w:rPr>
-        <w:t>Fixed mistake in –didFinishLoadingConnections logic</w:t>
-      </w:r>
-    </w:p>
-    <w:p>
-      <w:pPr>
-        <w:pStyle w:val="ListParagraph"/>
-        <w:numPr>
-          <w:ilvl w:val="1"/>
-          <w:numId w:val="46"/>
-        </w:numPr>
-        <w:outlineLvl w:val="0"/>
-        <w:rPr>
-          <w:rFonts w:ascii="Adobe Caslon Pro" w:hAnsi="Adobe Caslon Pro" w:cs="Menlo Regular"/>
-        </w:rPr>
-      </w:pPr>
-      <w:r>
-        <w:rPr>
-          <w:rFonts w:ascii="Adobe Caslon Pro" w:hAnsi="Adobe Caslon Pro" w:cs="Menlo Regular"/>
-        </w:rPr>
-        <w:t>findContactsVC presented after 1 second of viewDidLoad if permission not granted, less than AB_REQESTS_LIMIT requests, and 0 contacts</w:t>
-      </w:r>
-    </w:p>
-    <w:p>
-      <w:pPr>
-        <w:outlineLvl w:val="0"/>
-        <w:rPr>
-          <w:rFonts w:ascii="Adobe Caslon Pro" w:hAnsi="Adobe Caslon Pro" w:cs="Menlo Regular"/>
-        </w:rPr>
-      </w:pPr>
-    </w:p>
-    <w:p>
-      <w:pPr>
-        <w:outlineLvl w:val="0"/>
-        <w:rPr>
-          <w:rFonts w:ascii="Adobe Caslon Pro" w:hAnsi="Adobe Caslon Pro" w:cs="Menlo Regular"/>
-        </w:rPr>
-      </w:pPr>
-      <w:r>
-        <w:rPr>
-          <w:rFonts w:ascii="Adobe Caslon Pro" w:hAnsi="Adobe Caslon Pro" w:cs="Menlo Regular"/>
-        </w:rPr>
-        <w:t>returnAndLaunch logic in findContactsVC</w:t>
-      </w:r>
-    </w:p>
-    <w:p>
-      <w:pPr>
-        <w:pStyle w:val="ListParagraph"/>
-        <w:numPr>
-          <w:ilvl w:val="0"/>
-          <w:numId w:val="46"/>
-        </w:numPr>
-        <w:outlineLvl w:val="0"/>
-        <w:rPr>
-          <w:rFonts w:ascii="Adobe Caslon Pro" w:hAnsi="Adobe Caslon Pro" w:cs="Menlo Regular"/>
-        </w:rPr>
-      </w:pPr>
-      <w:r>
-        <w:rPr>
-          <w:rFonts w:ascii="Adobe Caslon Pro" w:hAnsi="Adobe Caslon Pro" w:cs="Menlo Regular"/>
-        </w:rPr>
-        <w:t>Check if presenting view controller is verificationVC to determine if in sign up flow</w:t>
-      </w:r>
-    </w:p>
-    <w:p>
-      <w:pPr>
-        <w:pStyle w:val="ListParagraph"/>
-        <w:numPr>
-          <w:ilvl w:val="0"/>
-          <w:numId w:val="46"/>
-        </w:numPr>
-        <w:outlineLvl w:val="0"/>
-        <w:rPr>
-          <w:rFonts w:ascii="Adobe Caslon Pro" w:hAnsi="Adobe Caslon Pro" w:cs="Menlo Regular"/>
-        </w:rPr>
-      </w:pPr>
-      <w:r>
-        <w:rPr>
-          <w:rFonts w:ascii="Adobe Caslon Pro" w:hAnsi="Adobe Caslon Pro" w:cs="Menlo Regular"/>
-        </w:rPr>
-        <w:t>Dismiss presenting view controllers appropriately</w:t>
-      </w:r>
-    </w:p>
-    <w:p>
-      <w:pPr>
-        <w:outlineLvl w:val="0"/>
-        <w:rPr>
-          <w:rFonts w:ascii="Adobe Caslon Pro" w:hAnsi="Adobe Caslon Pro" w:cs="Menlo Regular"/>
-        </w:rPr>
-      </w:pPr>
-    </w:p>
-    <w:p>
-      <w:pPr>
-        <w:outlineLvl w:val="0"/>
-        <w:rPr>
-          <w:rFonts w:ascii="Adobe Caslon Pro" w:hAnsi="Adobe Caslon Pro" w:cs="Menlo Regular"/>
-        </w:rPr>
-      </w:pPr>
-      <w:r>
-        <w:rPr>
-          <w:rFonts w:ascii="Adobe Caslon Pro" w:hAnsi="Adobe Caslon Pro" w:cs="Menlo Regular"/>
-        </w:rPr>
-        <w:t>Changed confusing d</w:t>
-      </w:r>
-      <w:r>
-        <w:rPr>
-          <w:rFonts w:ascii="Adobe Caslon Pro" w:hAnsi="Adobe Caslon Pro" w:cs="Menlo Regular"/>
-        </w:rPr>
-        <w:t>idNotYetEnterFriendsVC</w:t>
-      </w:r>
-      <w:r>
-        <w:rPr>
-          <w:rFonts w:ascii="Adobe Caslon Pro" w:hAnsi="Adobe Caslon Pro" w:cs="Menlo Regular"/>
-        </w:rPr>
-        <w:t xml:space="preserve"> property to d</w:t>
-      </w:r>
-      <w:r>
-        <w:rPr>
-          <w:rFonts w:ascii="Adobe Caslon Pro" w:hAnsi="Adobe Caslon Pro" w:cs="Menlo Regular"/>
-        </w:rPr>
-        <w:t>idEnterFriendsVC</w:t>
-      </w:r>
-    </w:p>
-    <w:p>
-      <w:pPr>
-        <w:pStyle w:val="ListParagraph"/>
-        <w:numPr>
-          <w:ilvl w:val="0"/>
-          <w:numId w:val="47"/>
-        </w:numPr>
-        <w:outlineLvl w:val="0"/>
-        <w:rPr>
-          <w:rFonts w:ascii="Adobe Caslon Pro" w:hAnsi="Adobe Caslon Pro" w:cs="Menlo Regular"/>
-        </w:rPr>
-      </w:pPr>
-      <w:r>
-        <w:rPr>
-          <w:rFonts w:ascii="Adobe Caslon Pro" w:hAnsi="Adobe Caslon Pro" w:cs="Menlo Regular"/>
-        </w:rPr>
-        <w:t>findContactsVC presented in viewDidLoad of friendsVC if old user</w:t>
-      </w:r>
-    </w:p>
-    <w:p>
-      <w:pPr>
-        <w:pStyle w:val="ListParagraph"/>
-        <w:numPr>
-          <w:ilvl w:val="0"/>
-          <w:numId w:val="47"/>
-        </w:numPr>
-        <w:outlineLvl w:val="0"/>
-        <w:rPr>
-          <w:rFonts w:ascii="Adobe Caslon Pro" w:hAnsi="Adobe Caslon Pro" w:cs="Menlo Regular"/>
-        </w:rPr>
-      </w:pPr>
-      <w:r>
-        <w:rPr>
-          <w:rFonts w:ascii="Adobe Caslon Pro" w:hAnsi="Adobe Caslon Pro" w:cs="Menlo Regular"/>
-        </w:rPr>
-        <w:t>findContactsVC r</w:t>
-      </w:r>
-      <w:r>
-        <w:rPr>
-          <w:rFonts w:ascii="Adobe Caslon Pro" w:hAnsi="Adobe Caslon Pro" w:cs="Menlo Regular"/>
-        </w:rPr>
-        <w:t>esented on second viewWillAppear if new user</w:t>
-      </w:r>
-    </w:p>
-    <w:p>
-      <w:pPr>
-        <w:outlineLvl w:val="0"/>
-        <w:rPr>
-          <w:rFonts w:ascii="Adobe Caslon Pro" w:hAnsi="Adobe Caslon Pro" w:cs="Menlo Regular"/>
-        </w:rPr>
-      </w:pPr>
-    </w:p>
-    <w:p>
-      <w:pPr>
-        <w:outlineLvl w:val="0"/>
-        <w:rPr>
-          <w:rFonts w:ascii="Adobe Caslon Pro" w:hAnsi="Adobe Caslon Pro" w:cs="Menlo Regular"/>
-        </w:rPr>
-      </w:pPr>
-      <w:r>
-        <w:rPr>
-          <w:rFonts w:ascii="Adobe Caslon Pro" w:hAnsi="Adobe Caslon Pro" w:cs="Menlo Regular"/>
-        </w:rPr>
-        <w:t>Committed and pushed changes to SMS_links</w:t>
-      </w:r>
-    </w:p>
-    <w:p>
-      <w:pPr>
-        <w:outlineLvl w:val="0"/>
-        <w:rPr>
-          <w:rFonts w:ascii="Adobe Caslon Pro" w:hAnsi="Adobe Caslon Pro" w:cs="Menlo Regular"/>
-        </w:rPr>
-      </w:pPr>
-    </w:p>
-    <w:p>
-      <w:pPr>
-        <w:outlineLvl w:val="0"/>
-        <w:rPr>
-          <w:rFonts w:ascii="Adobe Caslon Pro" w:hAnsi="Adobe Caslon Pro" w:cs="Menlo Regular"/>
-        </w:rPr>
-      </w:pPr>
-      <w:r>
-        <w:rPr>
-          <w:rFonts w:ascii="Adobe Caslon Pro" w:hAnsi="Adobe Caslon Pro" w:cs="Menlo Regular"/>
-        </w:rPr>
-        <w:t xml:space="preserve">Added Documents folder to master and merged branch SMS_links </w:t>
-      </w:r>
-      <w:r>
-        <w:rPr>
-          <w:rFonts w:ascii="Adobe Caslon Pro" w:hAnsi="Adobe Caslon Pro" w:cs="Menlo Regular"/>
-        </w:rPr>
-        <w:t>into master (</w:t>
-      </w:r>
-      <w:r>
-        <w:rPr>
-          <w:rFonts w:ascii="Adobe Caslon Pro" w:hAnsi="Adobe Caslon Pro" w:cs="Menlo Regular"/>
-        </w:rPr>
-        <w:t>3-way merge</w:t>
-      </w:r>
-      <w:r>
-        <w:rPr>
-          <w:rFonts w:ascii="Adobe Caslon Pro" w:hAnsi="Adobe Caslon Pro" w:cs="Menlo Regular"/>
-        </w:rPr>
-        <w:t>)</w:t>
-      </w:r>
-    </w:p>
-    <w:p>
-      <w:pPr>
-        <w:outlineLvl w:val="0"/>
-        <w:rPr>
-          <w:rFonts w:ascii="Adobe Caslon Pro" w:hAnsi="Adobe Caslon Pro" w:cs="Menlo Regular"/>
-        </w:rPr>
-      </w:pPr>
-    </w:p>
-    <w:p>
-      <w:pPr>
-        <w:outlineLvl w:val="0"/>
-        <w:rPr>
-          <w:rFonts w:ascii="Adobe Caslon Pro" w:hAnsi="Adobe Caslon Pro" w:cs="Menlo Regular"/>
-        </w:rPr>
-      </w:pPr>
-      <w:r>
-        <w:rPr>
-          <w:rFonts w:ascii="Adobe Caslon Pro" w:hAnsi="Adobe Caslon Pro" w:cs="Menlo Regular"/>
-        </w:rPr>
-        <w:t>Reintegrated Facebook connections as a source of friend suggestions</w:t>
-      </w:r>
-    </w:p>
-    <w:p>
-      <w:pPr>
-        <w:pStyle w:val="ListParagraph"/>
-        <w:numPr>
-          <w:ilvl w:val="0"/>
-          <w:numId w:val="49"/>
-        </w:numPr>
-        <w:outlineLvl w:val="0"/>
-        <w:rPr>
-          <w:rFonts w:ascii="Adobe Caslon Pro" w:hAnsi="Adobe Caslon Pro" w:cs="Menlo Regular"/>
-        </w:rPr>
-      </w:pPr>
-      <w:r>
-        <w:rPr>
-          <w:rFonts w:ascii="Adobe Caslon Pro" w:hAnsi="Adobe Caslon Pro" w:cs="Menlo Regular"/>
-        </w:rPr>
-        <w:t>Parallel queries for LMU users among address book contacts and among Facebook friends in –loadSuggestions method in Data.m</w:t>
-      </w:r>
-    </w:p>
-    <w:p>
-      <w:pPr>
-        <w:pStyle w:val="ListParagraph"/>
-        <w:numPr>
-          <w:ilvl w:val="0"/>
-          <w:numId w:val="49"/>
-        </w:numPr>
-        <w:outlineLvl w:val="0"/>
-        <w:rPr>
-          <w:rFonts w:ascii="Adobe Caslon Pro" w:hAnsi="Adobe Caslon Pro" w:cs="Menlo Regular"/>
-        </w:rPr>
-      </w:pPr>
-      <w:r>
-        <w:rPr>
-          <w:rFonts w:ascii="Adobe Caslon Pro" w:hAnsi="Adobe Caslon Pro" w:cs="Menlo Regular"/>
-        </w:rPr>
-        <w:t xml:space="preserve">When both queries finished, </w:t>
-      </w:r>
-      <w:r>
-        <w:rPr>
-          <w:rFonts w:ascii="Adobe Caslon Pro" w:hAnsi="Adobe Caslon Pro" w:cs="Menlo Regular"/>
-        </w:rPr>
-        <w:t>suggestions lists merged</w:t>
-      </w:r>
-    </w:p>
-    <w:p>
-      <w:pPr>
-        <w:pStyle w:val="ListParagraph"/>
-        <w:numPr>
-          <w:ilvl w:val="0"/>
-          <w:numId w:val="49"/>
-        </w:numPr>
-        <w:outlineLvl w:val="0"/>
-        <w:rPr>
-          <w:rFonts w:ascii="Adobe Caslon Pro" w:hAnsi="Adobe Caslon Pro" w:cs="Menlo Regular"/>
-        </w:rPr>
-      </w:pPr>
-      <w:r>
-        <w:rPr>
-          <w:rFonts w:ascii="Adobe Caslon Pro" w:hAnsi="Adobe Caslon Pro" w:cs="Menlo Regular"/>
-        </w:rPr>
-        <w:t xml:space="preserve">Introduced sharedData property hasAddressBookAccess </w:t>
-      </w:r>
-    </w:p>
-    <w:p>
-      <w:pPr>
-        <w:outlineLvl w:val="0"/>
-        <w:rPr>
-          <w:rFonts w:ascii="Adobe Caslon Pro" w:hAnsi="Adobe Caslon Pro" w:cs="Menlo Regular"/>
-        </w:rPr>
-      </w:pPr>
-    </w:p>
-    <w:p>
-      <w:pPr>
-        <w:outlineLvl w:val="0"/>
-        <w:rPr>
-          <w:rFonts w:ascii="Adobe Caslon Pro" w:hAnsi="Adobe Caslon Pro" w:cs="Menlo Regular"/>
-        </w:rPr>
-      </w:pPr>
-      <w:r>
-        <w:rPr>
-          <w:rFonts w:ascii="Adobe Caslon Pro" w:hAnsi="Adobe Caslon Pro" w:cs="Menlo Regular"/>
-        </w:rPr>
-        <w:t>Committed and pushed changes to master</w:t>
-      </w:r>
-    </w:p>
-    <w:p>
-      <w:pPr>
-        <w:outlineLvl w:val="0"/>
-        <w:rPr>
-          <w:rFonts w:ascii="Adobe Caslon Pro" w:hAnsi="Adobe Caslon Pro" w:cs="Menlo Regular"/>
-        </w:rPr>
-      </w:pPr>
-    </w:p>
-    <w:p>
-      <w:pPr>
-        <w:outlineLvl w:val="0"/>
-        <w:rPr>
-          <w:rFonts w:ascii="Adobe Caslon Pro" w:hAnsi="Adobe Caslon Pro" w:cs="Menlo Regular"/>
-        </w:rPr>
-      </w:pPr>
-      <w:r>
-        <w:rPr>
-          <w:rFonts w:ascii="Adobe Caslon Pro" w:hAnsi="Adobe Caslon Pro" w:cs="Menlo Regular"/>
-        </w:rPr>
-        <w:t>Tried to configure iPhone 6 launch screen</w:t>
+      <w:r>
+        <w:rPr>
+          <w:rFonts w:ascii="Adobe Caslon Pro" w:hAnsi="Adobe Caslon Pro" w:cs="Menlo Regular"/>
+        </w:rPr>
+        <w:t>navigation bar</w:t>
       </w:r>
     </w:p>
     <w:p>
@@ -9439,105 +9689,494 @@
         <w:rPr>
           <w:rFonts w:ascii="Adobe Caslon Pro" w:hAnsi="Adobe Caslon Pro" w:cs="Menlo Regular"/>
         </w:rPr>
-        <w:t>Deleted derived data, reset iPhone, checked that “Launch Screen File” was unselected</w:t>
-      </w:r>
-    </w:p>
-    <w:p>
-      <w:pPr>
-        <w:outlineLvl w:val="0"/>
-        <w:rPr>
-          <w:rFonts w:ascii="Adobe Caslon Pro" w:hAnsi="Adobe Caslon Pro" w:cs="Menlo Regular"/>
-        </w:rPr>
-      </w:pPr>
-    </w:p>
-    <w:p>
-      <w:pPr>
-        <w:outlineLvl w:val="0"/>
-        <w:rPr>
-          <w:rFonts w:ascii="Adobe Caslon Pro" w:hAnsi="Adobe Caslon Pro" w:cs="Menlo Regular"/>
-        </w:rPr>
-      </w:pPr>
-      <w:r>
-        <w:rPr>
-          <w:rFonts w:ascii="Adobe Caslon Pro" w:hAnsi="Adobe Caslon Pro" w:cs="Menlo Regular"/>
-        </w:rPr>
-        <w:t>Researched mobile music streaming services and SoundCloud API</w:t>
-      </w:r>
-    </w:p>
-    <w:p>
-      <w:pPr>
-        <w:outlineLvl w:val="0"/>
-        <w:rPr>
-          <w:rFonts w:ascii="Adobe Caslon Pro" w:hAnsi="Adobe Caslon Pro" w:cs="Menlo Regular"/>
-        </w:rPr>
-      </w:pPr>
-    </w:p>
-    <w:p>
-      <w:pPr>
-        <w:outlineLvl w:val="0"/>
-        <w:rPr>
-          <w:rFonts w:ascii="Adobe Caslon Pro" w:hAnsi="Adobe Caslon Pro" w:cs="Menlo Regular"/>
-        </w:rPr>
-      </w:pPr>
-      <w:r>
-        <w:rPr>
-          <w:rFonts w:ascii="Adobe Caslon Pro" w:hAnsi="Adobe Caslon Pro" w:cs="Menlo Regular"/>
-        </w:rPr>
-        <w:t xml:space="preserve">Posted job to Lakeside </w:t>
-      </w:r>
-      <w:r>
-        <w:rPr>
-          <w:rFonts w:ascii="Adobe Caslon Pro" w:hAnsi="Adobe Caslon Pro" w:cs="Menlo Regular"/>
-        </w:rPr>
-        <w:t xml:space="preserve">Hackers Facebook </w:t>
-      </w:r>
-      <w:r>
-        <w:rPr>
-          <w:rFonts w:ascii="Adobe Caslon Pro" w:hAnsi="Adobe Caslon Pro" w:cs="Menlo Regular"/>
-        </w:rPr>
-        <w:t>group</w:t>
-      </w:r>
-      <w:r>
-        <w:rPr>
-          <w:rFonts w:ascii="Adobe Caslon Pro" w:hAnsi="Adobe Caslon Pro" w:cs="Menlo Regular"/>
-        </w:rPr>
-        <w:t xml:space="preserve"> and messaged Newport Computer group admin</w:t>
-      </w:r>
-    </w:p>
-    <w:p>
-      <w:pPr>
-        <w:outlineLvl w:val="0"/>
-        <w:rPr>
-          <w:rFonts w:ascii="Adobe Caslon Pro" w:hAnsi="Adobe Caslon Pro" w:cs="Menlo Regular"/>
-        </w:rPr>
-      </w:pPr>
-    </w:p>
-    <w:p>
-      <w:pPr>
-        <w:outlineLvl w:val="0"/>
-        <w:rPr>
-          <w:rFonts w:ascii="Adobe Caslon Pro" w:hAnsi="Adobe Caslon Pro" w:cs="Menlo Regular"/>
-          <w:color w:val="000000"/>
-        </w:rPr>
-      </w:pPr>
-    </w:p>
-    <w:p>
-      <w:pPr>
-        <w:outlineLvl w:val="0"/>
-        <w:rPr>
-          <w:rFonts w:ascii="Adobe Caslon Pro" w:hAnsi="Adobe Caslon Pro" w:cs="Menlo Regular"/>
-          <w:color w:val="000000"/>
-        </w:rPr>
-      </w:pPr>
-    </w:p>
-    <w:p>
-      <w:pPr>
-        <w:outlineLvl w:val="0"/>
-        <w:rPr>
-          <w:rFonts w:ascii="Adobe Caslon Pro" w:hAnsi="Adobe Caslon Pro" w:cs="Menlo Regular"/>
-          <w:color w:val="000000"/>
-        </w:rPr>
-      </w:pPr>
+        <w:t>Set searchVC background to white</w:t>
+      </w:r>
+    </w:p>
+    <w:p>
+      <w:pPr>
+        <w:outlineLvl w:val="0"/>
+        <w:rPr>
+          <w:rFonts w:ascii="Adobe Caslon Pro" w:hAnsi="Adobe Caslon Pro" w:cs="Menlo Regular"/>
+        </w:rPr>
+      </w:pPr>
+    </w:p>
+    <w:p>
+      <w:pPr>
+        <w:outlineLvl w:val="0"/>
+        <w:rPr>
+          <w:rFonts w:ascii="Adobe Caslon Pro" w:hAnsi="Adobe Caslon Pro" w:cs="Menlo Regular"/>
+        </w:rPr>
+      </w:pPr>
+      <w:r>
+        <w:rPr>
+          <w:rFonts w:ascii="Adobe Caslon Pro" w:hAnsi="Adobe Caslon Pro" w:cs="Menlo Regular"/>
+        </w:rPr>
+        <w:t>Fixed button array bug</w:t>
+      </w:r>
+      <w:r>
+        <w:rPr>
+          <w:rFonts w:ascii="Adobe Caslon Pro" w:hAnsi="Adobe Caslon Pro" w:cs="Menlo Regular"/>
+        </w:rPr>
+        <w:t>/crash</w:t>
+      </w:r>
+      <w:r>
+        <w:rPr>
+          <w:rFonts w:ascii="Adobe Caslon Pro" w:hAnsi="Adobe Caslon Pro" w:cs="Menlo Regular"/>
+        </w:rPr>
+        <w:t xml:space="preserve"> in friendsVC</w:t>
+      </w:r>
+    </w:p>
+    <w:p>
+      <w:pPr>
+        <w:pStyle w:val="ListParagraph"/>
+        <w:numPr>
+          <w:ilvl w:val="0"/>
+          <w:numId w:val="48"/>
+        </w:numPr>
+        <w:outlineLvl w:val="0"/>
+        <w:rPr>
+          <w:rFonts w:ascii="Adobe Caslon Pro" w:hAnsi="Adobe Caslon Pro" w:cs="Menlo Regular"/>
+        </w:rPr>
+      </w:pPr>
+      <w:r>
+        <w:rPr>
+          <w:rFonts w:ascii="Adobe Caslon Pro" w:hAnsi="Adobe Caslon Pro" w:cs="Menlo Regular"/>
+        </w:rPr>
+        <w:t>Created initializeSuggestionButtons and initialize</w:t>
+      </w:r>
+      <w:r>
+        <w:rPr>
+          <w:rFonts w:ascii="Adobe Caslon Pro" w:hAnsi="Adobe Caslon Pro" w:cs="Menlo Regular"/>
+        </w:rPr>
+        <w:t>RequestButtons methods to replace lazy instantiation of buttons (which didn’t work)</w:t>
+      </w:r>
+    </w:p>
+    <w:p>
+      <w:pPr>
+        <w:outlineLvl w:val="0"/>
+        <w:rPr>
+          <w:rFonts w:ascii="Adobe Caslon Pro" w:hAnsi="Adobe Caslon Pro" w:cs="Menlo Regular"/>
+        </w:rPr>
+      </w:pPr>
+    </w:p>
+    <w:p>
+      <w:pPr>
+        <w:outlineLvl w:val="0"/>
+        <w:rPr>
+          <w:rFonts w:ascii="Adobe Caslon Pro" w:hAnsi="Adobe Caslon Pro" w:cs="Menlo Regular"/>
+        </w:rPr>
+      </w:pPr>
+      <w:r>
+        <w:rPr>
+          <w:rFonts w:ascii="Adobe Caslon Pro" w:hAnsi="Adobe Caslon Pro" w:cs="Menlo Regular"/>
+        </w:rPr>
+        <w:t>Researched mobile music streaming services – Spotify, Rdio, Last.fm, Bop.fm</w:t>
+      </w:r>
+    </w:p>
+    <w:p>
+      <w:pPr>
+        <w:outlineLvl w:val="0"/>
+        <w:rPr>
+          <w:rFonts w:ascii="Adobe Caslon Pro" w:hAnsi="Adobe Caslon Pro" w:cs="Menlo Regular"/>
+        </w:rPr>
+      </w:pPr>
+    </w:p>
+    <w:p>
+      <w:pPr>
+        <w:outlineLvl w:val="0"/>
+        <w:rPr>
+          <w:rFonts w:ascii="Adobe Caslon Pro" w:hAnsi="Adobe Caslon Pro" w:cs="Menlo Regular"/>
+        </w:rPr>
+      </w:pPr>
+      <w:r>
+        <w:rPr>
+          <w:rFonts w:ascii="Adobe Caslon Pro" w:hAnsi="Adobe Caslon Pro" w:cs="Menlo Regular"/>
+        </w:rPr>
+        <w:t>Posted to Skyline Class of 2016 Group and replied to applicant questions</w:t>
+      </w:r>
+    </w:p>
+    <w:p>
+      <w:pPr>
+        <w:outlineLvl w:val="0"/>
+        <w:rPr>
+          <w:rFonts w:ascii="Adobe Caslon Pro" w:hAnsi="Adobe Caslon Pro" w:cs="Menlo Regular"/>
+        </w:rPr>
+      </w:pPr>
+    </w:p>
+    <w:p>
+      <w:pPr>
+        <w:outlineLvl w:val="0"/>
+        <w:rPr>
+          <w:rFonts w:ascii="Adobe Caslon Pro" w:hAnsi="Adobe Caslon Pro" w:cs="Menlo Regular"/>
+        </w:rPr>
+      </w:pPr>
+    </w:p>
+    <w:p>
+      <w:pPr>
+        <w:outlineLvl w:val="0"/>
+        <w:rPr>
+          <w:rFonts w:ascii="Adobe Caslon Pro" w:hAnsi="Adobe Caslon Pro" w:cs="Menlo Regular"/>
+        </w:rPr>
+      </w:pPr>
+    </w:p>
+    <w:p>
+      <w:pPr>
+        <w:outlineLvl w:val="0"/>
+        <w:rPr>
+          <w:rFonts w:ascii="Adobe Caslon Pro" w:hAnsi="Adobe Caslon Pro" w:cs="Menlo Regular"/>
+        </w:rPr>
+      </w:pPr>
+    </w:p>
+    <w:p>
+      <w:pPr>
+        <w:outlineLvl w:val="0"/>
+        <w:rPr>
+          <w:rFonts w:ascii="Adobe Caslon Pro" w:hAnsi="Adobe Caslon Pro" w:cs="Menlo Regular"/>
+          <w:b/>
+          <w:color w:val="000000"/>
+        </w:rPr>
+      </w:pPr>
+      <w:r>
+        <w:rPr>
+          <w:rFonts w:ascii="Adobe Caslon Pro" w:hAnsi="Adobe Caslon Pro" w:cs="Menlo Regular"/>
+          <w:b/>
+          <w:color w:val="000000"/>
+        </w:rPr>
+        <w:t>Week 4</w:t>
+      </w:r>
+    </w:p>
+    <w:p>
+      <w:pPr>
+        <w:rPr>
+          <w:rFonts w:ascii="Adobe Caslon Pro" w:hAnsi="Adobe Caslon Pro" w:cs="Menlo Regular"/>
+          <w:color w:val="000000"/>
+          <w:u w:val="single"/>
+        </w:rPr>
+      </w:pPr>
+    </w:p>
+    <w:p>
+      <w:pPr>
+        <w:outlineLvl w:val="0"/>
+        <w:rPr>
+          <w:rFonts w:ascii="Adobe Caslon Pro" w:hAnsi="Adobe Caslon Pro" w:cs="Menlo Regular"/>
+          <w:color w:val="C0504D" w:themeColor="accent2"/>
+          <w:u w:val="single"/>
+        </w:rPr>
+      </w:pPr>
+      <w:r>
+        <w:rPr>
+          <w:rFonts w:ascii="Adobe Caslon Pro" w:hAnsi="Adobe Caslon Pro" w:cs="Menlo Regular"/>
+          <w:color w:val="C0504D" w:themeColor="accent2"/>
+          <w:u w:val="single"/>
+        </w:rPr>
+        <w:t>Sunday 6/14</w:t>
+      </w:r>
+    </w:p>
+    <w:p>
+      <w:pPr>
+        <w:outlineLvl w:val="0"/>
+        <w:rPr>
+          <w:rFonts w:ascii="Adobe Caslon Pro" w:hAnsi="Adobe Caslon Pro" w:cs="Menlo Regular"/>
+          <w:color w:val="000000"/>
+          <w:u w:val="single"/>
+        </w:rPr>
+      </w:pPr>
+    </w:p>
+    <w:p>
+      <w:pPr>
+        <w:outlineLvl w:val="0"/>
+        <w:rPr>
+          <w:rFonts w:ascii="Adobe Caslon Pro" w:hAnsi="Adobe Caslon Pro" w:cs="Menlo Regular"/>
+          <w:color w:val="000000"/>
+        </w:rPr>
+      </w:pPr>
+      <w:r>
+        <w:rPr>
+          <w:rFonts w:ascii="Adobe Caslon Pro" w:hAnsi="Adobe Caslon Pro" w:cs="Menlo Regular"/>
+          <w:color w:val="000000"/>
+        </w:rPr>
+        <w:t>Tried to configure iPhone 6 launch screen by using xib file</w:t>
+      </w:r>
+    </w:p>
+    <w:p>
+      <w:pPr>
+        <w:outlineLvl w:val="0"/>
+        <w:rPr>
+          <w:rFonts w:ascii="Adobe Caslon Pro" w:hAnsi="Adobe Caslon Pro" w:cs="Menlo Regular"/>
+          <w:color w:val="000000"/>
+        </w:rPr>
+      </w:pPr>
+    </w:p>
+    <w:p>
+      <w:pPr>
+        <w:outlineLvl w:val="0"/>
+        <w:rPr>
+          <w:rFonts w:ascii="Adobe Caslon Pro" w:hAnsi="Adobe Caslon Pro" w:cs="Menlo Regular"/>
+          <w:color w:val="000000"/>
+        </w:rPr>
+      </w:pPr>
+      <w:r>
+        <w:rPr>
+          <w:rFonts w:ascii="Adobe Caslon Pro" w:hAnsi="Adobe Caslon Pro" w:cs="Menlo Regular"/>
+          <w:color w:val="000000"/>
+        </w:rPr>
+        <w:t>Researched bop.fm</w:t>
+      </w:r>
+    </w:p>
+    <w:p>
+      <w:pPr>
+        <w:outlineLvl w:val="0"/>
+        <w:rPr>
+          <w:rFonts w:ascii="Adobe Caslon Pro" w:hAnsi="Adobe Caslon Pro" w:cs="Menlo Regular"/>
+          <w:color w:val="000000"/>
+        </w:rPr>
+      </w:pPr>
+    </w:p>
+    <w:p>
+      <w:pPr>
+        <w:outlineLvl w:val="0"/>
+        <w:rPr>
+          <w:rFonts w:ascii="Adobe Caslon Pro" w:hAnsi="Adobe Caslon Pro" w:cs="Menlo Regular"/>
+          <w:color w:val="000000"/>
+        </w:rPr>
+      </w:pPr>
+      <w:r>
+        <w:rPr>
+          <w:rFonts w:ascii="Adobe Caslon Pro" w:hAnsi="Adobe Caslon Pro" w:cs="Menlo Regular"/>
+          <w:color w:val="000000"/>
+        </w:rPr>
+        <w:t xml:space="preserve">Search bar and searchVC appearance </w:t>
+      </w:r>
+    </w:p>
+    <w:p>
+      <w:pPr>
+        <w:pStyle w:val="ListParagraph"/>
+        <w:numPr>
+          <w:ilvl w:val="0"/>
+          <w:numId w:val="48"/>
+        </w:numPr>
+        <w:outlineLvl w:val="0"/>
+        <w:rPr>
+          <w:rFonts w:ascii="Adobe Caslon Pro" w:hAnsi="Adobe Caslon Pro" w:cs="Menlo Regular"/>
+          <w:color w:val="000000"/>
+        </w:rPr>
+      </w:pPr>
+      <w:r>
+        <w:rPr>
+          <w:rFonts w:ascii="Adobe Caslon Pro" w:hAnsi="Adobe Caslon Pro" w:cs="Menlo Regular"/>
+          <w:color w:val="000000"/>
+        </w:rPr>
+        <w:t xml:space="preserve">Set autocomplete row height based on device type for new </w:t>
+      </w:r>
+    </w:p>
+    <w:p>
+      <w:pPr>
+        <w:pStyle w:val="ListParagraph"/>
+        <w:numPr>
+          <w:ilvl w:val="0"/>
+          <w:numId w:val="48"/>
+        </w:numPr>
+        <w:outlineLvl w:val="0"/>
+        <w:rPr>
+          <w:rFonts w:ascii="Adobe Caslon Pro" w:hAnsi="Adobe Caslon Pro" w:cs="Menlo Regular"/>
+          <w:color w:val="000000"/>
+        </w:rPr>
+      </w:pPr>
+      <w:r>
+        <w:rPr>
+          <w:rFonts w:ascii="Adobe Caslon Pro" w:hAnsi="Adobe Caslon Pro" w:cs="Menlo Regular"/>
+          <w:color w:val="000000"/>
+        </w:rPr>
+        <w:t>Experimented with different color schemes (orange/blue, red/blue)</w:t>
+      </w:r>
+    </w:p>
+    <w:p>
+      <w:pPr>
+        <w:pStyle w:val="ListParagraph"/>
+        <w:numPr>
+          <w:ilvl w:val="0"/>
+          <w:numId w:val="48"/>
+        </w:numPr>
+        <w:outlineLvl w:val="0"/>
+        <w:rPr>
+          <w:rFonts w:ascii="Adobe Caslon Pro" w:hAnsi="Adobe Caslon Pro" w:cs="Menlo Regular"/>
+          <w:color w:val="000000"/>
+        </w:rPr>
+      </w:pPr>
+      <w:r>
+        <w:rPr>
+          <w:rFonts w:ascii="Adobe Caslon Pro" w:hAnsi="Adobe Caslon Pro" w:cs="Menlo Regular"/>
+          <w:color w:val="000000"/>
+        </w:rPr>
+        <w:t>Experimented with different search bar styles and positions</w:t>
+      </w:r>
+    </w:p>
+    <w:p>
+      <w:pPr>
+        <w:pStyle w:val="ListParagraph"/>
+        <w:numPr>
+          <w:ilvl w:val="0"/>
+          <w:numId w:val="48"/>
+        </w:numPr>
+        <w:outlineLvl w:val="0"/>
+        <w:rPr>
+          <w:rFonts w:ascii="Adobe Caslon Pro" w:hAnsi="Adobe Caslon Pro" w:cs="Menlo Regular"/>
+          <w:color w:val="000000"/>
+        </w:rPr>
+      </w:pPr>
+      <w:r>
+        <w:rPr>
+          <w:rFonts w:ascii="Adobe Caslon Pro" w:hAnsi="Adobe Caslon Pro" w:cs="Menlo Regular"/>
+          <w:color w:val="000000"/>
+        </w:rPr>
+        <w:t>Activity indicator for autocomplete results</w:t>
+      </w:r>
+    </w:p>
+    <w:p>
+      <w:pPr>
+        <w:pStyle w:val="ListParagraph"/>
+        <w:numPr>
+          <w:ilvl w:val="1"/>
+          <w:numId w:val="48"/>
+        </w:numPr>
+        <w:outlineLvl w:val="0"/>
+        <w:rPr>
+          <w:rFonts w:ascii="Adobe Caslon Pro" w:hAnsi="Adobe Caslon Pro" w:cs="Menlo Regular"/>
+          <w:color w:val="000000"/>
+        </w:rPr>
+      </w:pPr>
+      <w:r>
+        <w:rPr>
+          <w:rFonts w:ascii="Adobe Caslon Pro" w:hAnsi="Adobe Caslon Pro" w:cs="Menlo Regular"/>
+          <w:color w:val="000000"/>
+        </w:rPr>
+        <w:t>Added to searchDisplayController tableView to replace “no results”</w:t>
+      </w:r>
+    </w:p>
+    <w:p>
+      <w:pPr>
+        <w:pStyle w:val="ListParagraph"/>
+        <w:numPr>
+          <w:ilvl w:val="1"/>
+          <w:numId w:val="48"/>
+        </w:numPr>
+        <w:outlineLvl w:val="0"/>
+        <w:rPr>
+          <w:rFonts w:ascii="Adobe Caslon Pro" w:hAnsi="Adobe Caslon Pro" w:cs="Menlo Regular"/>
+          <w:color w:val="000000"/>
+        </w:rPr>
+      </w:pPr>
+      <w:r>
+        <w:rPr>
+          <w:rFonts w:ascii="Adobe Caslon Pro" w:hAnsi="Adobe Caslon Pro" w:cs="Menlo Regular"/>
+          <w:color w:val="000000"/>
+        </w:rPr>
+        <w:t>Stopped animation on main thread after autocomplete results load</w:t>
+      </w:r>
+    </w:p>
+    <w:p>
+      <w:pPr>
+        <w:ind w:left="1080"/>
+        <w:outlineLvl w:val="0"/>
+        <w:rPr>
+          <w:rFonts w:ascii="Adobe Caslon Pro" w:hAnsi="Adobe Caslon Pro" w:cs="Menlo Regular"/>
+          <w:color w:val="000000"/>
+        </w:rPr>
+      </w:pPr>
+    </w:p>
+    <w:p>
+      <w:pPr>
+        <w:outlineLvl w:val="0"/>
+        <w:rPr>
+          <w:rFonts w:ascii="Adobe Caslon Pro" w:hAnsi="Adobe Caslon Pro" w:cs="Menlo Regular"/>
+          <w:color w:val="000000"/>
+        </w:rPr>
+      </w:pPr>
+      <w:r>
+        <w:rPr>
+          <w:rFonts w:ascii="Adobe Caslon Pro" w:hAnsi="Adobe Caslon Pro" w:cs="Menlo Regular"/>
+          <w:color w:val="000000"/>
+        </w:rPr>
+        <w:t>Investigated blocking of user interface</w:t>
+      </w:r>
+      <w:r>
+        <w:rPr>
+          <w:rFonts w:ascii="Adobe Caslon Pro" w:hAnsi="Adobe Caslon Pro" w:cs="Menlo Regular"/>
+          <w:color w:val="000000"/>
+        </w:rPr>
+        <w:t xml:space="preserve"> when sent and received links load (especially pronounced on LTE on iPhone 6)</w:t>
+      </w:r>
+    </w:p>
+    <w:p>
+      <w:pPr>
+        <w:pStyle w:val="ListParagraph"/>
+        <w:numPr>
+          <w:ilvl w:val="0"/>
+          <w:numId w:val="50"/>
+        </w:numPr>
+        <w:outlineLvl w:val="0"/>
+        <w:rPr>
+          <w:rFonts w:ascii="Adobe Caslon Pro" w:hAnsi="Adobe Caslon Pro" w:cs="Menlo Regular"/>
+          <w:color w:val="000000"/>
+        </w:rPr>
+      </w:pPr>
+      <w:r>
+        <w:rPr>
+          <w:rFonts w:ascii="Adobe Caslon Pro" w:hAnsi="Adobe Caslon Pro" w:cs="Menlo Regular"/>
+          <w:color w:val="000000"/>
+        </w:rPr>
+        <w:t>Tried loading link art on low priority concurrent queues (instead of default)</w:t>
+      </w:r>
+    </w:p>
+    <w:p>
+      <w:pPr>
+        <w:outlineLvl w:val="0"/>
+        <w:rPr>
+          <w:rFonts w:ascii="Adobe Caslon Pro" w:hAnsi="Adobe Caslon Pro" w:cs="Menlo Regular"/>
+          <w:color w:val="000000"/>
+        </w:rPr>
+      </w:pPr>
+    </w:p>
+    <w:p>
+      <w:pPr>
+        <w:outlineLvl w:val="0"/>
+        <w:rPr>
+          <w:rFonts w:ascii="Adobe Caslon Pro" w:hAnsi="Adobe Caslon Pro" w:cs="Menlo Regular"/>
+          <w:color w:val="000000"/>
+        </w:rPr>
+      </w:pPr>
+      <w:r>
+        <w:rPr>
+          <w:rFonts w:ascii="Adobe Caslon Pro" w:hAnsi="Adobe Caslon Pro" w:cs="Menlo Regular"/>
+          <w:color w:val="000000"/>
+        </w:rPr>
+        <w:t>Tried to configure launch screen by also setting iPhone 5 screen and using Apple screen names</w:t>
+      </w:r>
+    </w:p>
+    <w:p>
+      <w:pPr>
+        <w:outlineLvl w:val="0"/>
+        <w:rPr>
+          <w:rFonts w:ascii="Adobe Caslon Pro" w:hAnsi="Adobe Caslon Pro" w:cs="Menlo Regular"/>
+          <w:color w:val="000000"/>
+        </w:rPr>
+      </w:pPr>
+    </w:p>
+    <w:p>
+      <w:pPr>
+        <w:outlineLvl w:val="0"/>
+        <w:rPr>
+          <w:rFonts w:ascii="Adobe Caslon Pro" w:hAnsi="Adobe Caslon Pro" w:cs="Menlo Regular"/>
+          <w:color w:val="000000"/>
+        </w:rPr>
+      </w:pPr>
+      <w:r>
+        <w:rPr>
+          <w:rFonts w:ascii="Adobe Caslon Pro" w:hAnsi="Adobe Caslon Pro" w:cs="Menlo Regular"/>
+          <w:color w:val="000000"/>
+        </w:rPr>
+        <w:t>Messaged Interlake and Tesla High Facebook group admins to post hiring message</w:t>
+      </w:r>
     </w:p>
     <w:sectPr>
       <w:pgSz w:w="12240" w:h="15840"/>
@@ -9554,7 +10193,7 @@
   <w:abstractNum w:abstractNumId="0">
     <w:nsid w:val="01CF08EE"/>
     <w:multiLevelType w:val="hybridMultilevel"/>
-    <w:tmpl w:val="6A862602"/>
+    <w:tmpl w:val="E71A8526"/>
     <w:lvl w:ilvl="0" w:tplc="04090001">
       <w:start w:val="1"/>
       <w:numFmt w:val="bullet"/>
@@ -9567,7 +10206,7 @@
         <w:rFonts w:ascii="Symbol" w:hAnsi="Symbol" w:hint="default"/>
       </w:rPr>
     </w:lvl>
-    <w:lvl w:ilvl="1" w:tplc="04090003" w:tentative="1">
+    <w:lvl w:ilvl="1" w:tplc="04090003">
       <w:start w:val="1"/>
       <w:numFmt w:val="bullet"/>
       <w:lvlText w:val="o"/>
@@ -10230,6 +10869,119 @@
     </w:lvl>
   </w:abstractNum>
   <w:abstractNum w:abstractNumId="6">
+    <w:nsid w:val="15AC2060"/>
+    <w:multiLevelType w:val="hybridMultilevel"/>
+    <w:tmpl w:val="5FC468FC"/>
+    <w:lvl w:ilvl="0" w:tplc="04090001">
+      <w:start w:val="1"/>
+      <w:numFmt w:val="bullet"/>
+      <w:lvlText w:val=""/>
+      <w:lvlJc w:val="left"/>
+      <w:pPr>
+        <w:ind w:left="720" w:hanging="360"/>
+      </w:pPr>
+      <w:rPr>
+        <w:rFonts w:ascii="Symbol" w:hAnsi="Symbol" w:hint="default"/>
+      </w:rPr>
+    </w:lvl>
+    <w:lvl w:ilvl="1" w:tplc="04090003" w:tentative="1">
+      <w:start w:val="1"/>
+      <w:numFmt w:val="bullet"/>
+      <w:lvlText w:val="o"/>
+      <w:lvlJc w:val="left"/>
+      <w:pPr>
+        <w:ind w:left="1440" w:hanging="360"/>
+      </w:pPr>
+      <w:rPr>
+        <w:rFonts w:ascii="Courier New" w:hAnsi="Courier New" w:hint="default"/>
+      </w:rPr>
+    </w:lvl>
+    <w:lvl w:ilvl="2" w:tplc="04090005" w:tentative="1">
+      <w:start w:val="1"/>
+      <w:numFmt w:val="bullet"/>
+      <w:lvlText w:val=""/>
+      <w:lvlJc w:val="left"/>
+      <w:pPr>
+        <w:ind w:left="2160" w:hanging="360"/>
+      </w:pPr>
+      <w:rPr>
+        <w:rFonts w:ascii="Wingdings" w:hAnsi="Wingdings" w:hint="default"/>
+      </w:rPr>
+    </w:lvl>
+    <w:lvl w:ilvl="3" w:tplc="04090001" w:tentative="1">
+      <w:start w:val="1"/>
+      <w:numFmt w:val="bullet"/>
+      <w:lvlText w:val=""/>
+      <w:lvlJc w:val="left"/>
+      <w:pPr>
+        <w:ind w:left="2880" w:hanging="360"/>
+      </w:pPr>
+      <w:rPr>
+        <w:rFonts w:ascii="Symbol" w:hAnsi="Symbol" w:hint="default"/>
+      </w:rPr>
+    </w:lvl>
+    <w:lvl w:ilvl="4" w:tplc="04090003" w:tentative="1">
+      <w:start w:val="1"/>
+      <w:numFmt w:val="bullet"/>
+      <w:lvlText w:val="o"/>
+      <w:lvlJc w:val="left"/>
+      <w:pPr>
+        <w:ind w:left="3600" w:hanging="360"/>
+      </w:pPr>
+      <w:rPr>
+        <w:rFonts w:ascii="Courier New" w:hAnsi="Courier New" w:hint="default"/>
+      </w:rPr>
+    </w:lvl>
+    <w:lvl w:ilvl="5" w:tplc="04090005" w:tentative="1">
+      <w:start w:val="1"/>
+      <w:numFmt w:val="bullet"/>
+      <w:lvlText w:val=""/>
+      <w:lvlJc w:val="left"/>
+      <w:pPr>
+        <w:ind w:left="4320" w:hanging="360"/>
+      </w:pPr>
+      <w:rPr>
+        <w:rFonts w:ascii="Wingdings" w:hAnsi="Wingdings" w:hint="default"/>
+      </w:rPr>
+    </w:lvl>
+    <w:lvl w:ilvl="6" w:tplc="04090001" w:tentative="1">
+      <w:start w:val="1"/>
+      <w:numFmt w:val="bullet"/>
+      <w:lvlText w:val=""/>
+      <w:lvlJc w:val="left"/>
+      <w:pPr>
+        <w:ind w:left="5040" w:hanging="360"/>
+      </w:pPr>
+      <w:rPr>
+        <w:rFonts w:ascii="Symbol" w:hAnsi="Symbol" w:hint="default"/>
+      </w:rPr>
+    </w:lvl>
+    <w:lvl w:ilvl="7" w:tplc="04090003" w:tentative="1">
+      <w:start w:val="1"/>
+      <w:numFmt w:val="bullet"/>
+      <w:lvlText w:val="o"/>
+      <w:lvlJc w:val="left"/>
+      <w:pPr>
+        <w:ind w:left="5760" w:hanging="360"/>
+      </w:pPr>
+      <w:rPr>
+        <w:rFonts w:ascii="Courier New" w:hAnsi="Courier New" w:hint="default"/>
+      </w:rPr>
+    </w:lvl>
+    <w:lvl w:ilvl="8" w:tplc="04090005" w:tentative="1">
+      <w:start w:val="1"/>
+      <w:numFmt w:val="bullet"/>
+      <w:lvlText w:val=""/>
+      <w:lvlJc w:val="left"/>
+      <w:pPr>
+        <w:ind w:left="6480" w:hanging="360"/>
+      </w:pPr>
+      <w:rPr>
+        <w:rFonts w:ascii="Wingdings" w:hAnsi="Wingdings" w:hint="default"/>
+      </w:rPr>
+    </w:lvl>
+  </w:abstractNum>
+  <w:abstractNum w:abstractNumId="7">
     <w:nsid w:val="16766716"/>
     <w:multiLevelType w:val="hybridMultilevel"/>
     <w:tmpl w:val="F056B20A"/>
@@ -10342,7 +11094,7 @@
       </w:rPr>
     </w:lvl>
   </w:abstractNum>
-  <w:abstractNum w:abstractNumId="7">
+  <w:abstractNum w:abstractNumId="8">
     <w:nsid w:val="19E237B9"/>
     <w:multiLevelType w:val="hybridMultilevel"/>
     <w:tmpl w:val="D870EB36"/>
@@ -10455,7 +11207,7 @@
       </w:rPr>
     </w:lvl>
   </w:abstractNum>
-  <w:abstractNum w:abstractNumId="8">
+  <w:abstractNum w:abstractNumId="9">
     <w:nsid w:val="1CD71449"/>
     <w:multiLevelType w:val="hybridMultilevel"/>
     <w:tmpl w:val="A0FA282A"/>
@@ -10544,7 +11296,7 @@
       </w:pPr>
     </w:lvl>
   </w:abstractNum>
-  <w:abstractNum w:abstractNumId="9">
+  <w:abstractNum w:abstractNumId="10">
     <w:nsid w:val="1D174019"/>
     <w:multiLevelType w:val="hybridMultilevel"/>
     <w:tmpl w:val="08143AFC"/>
@@ -10657,7 +11409,7 @@
       </w:rPr>
     </w:lvl>
   </w:abstractNum>
-  <w:abstractNum w:abstractNumId="10">
+  <w:abstractNum w:abstractNumId="11">
     <w:nsid w:val="21A15B27"/>
     <w:multiLevelType w:val="hybridMultilevel"/>
     <w:tmpl w:val="71BA77CE"/>
@@ -10770,7 +11522,7 @@
       </w:rPr>
     </w:lvl>
   </w:abstractNum>
-  <w:abstractNum w:abstractNumId="11">
+  <w:abstractNum w:abstractNumId="12">
     <w:nsid w:val="2520005E"/>
     <w:multiLevelType w:val="hybridMultilevel"/>
     <w:tmpl w:val="8C44B42A"/>
@@ -10883,7 +11635,7 @@
       </w:rPr>
     </w:lvl>
   </w:abstractNum>
-  <w:abstractNum w:abstractNumId="12">
+  <w:abstractNum w:abstractNumId="13">
     <w:nsid w:val="269C6396"/>
     <w:multiLevelType w:val="hybridMultilevel"/>
     <w:tmpl w:val="563A4F2A"/>
@@ -10996,7 +11748,7 @@
       </w:rPr>
     </w:lvl>
   </w:abstractNum>
-  <w:abstractNum w:abstractNumId="13">
+  <w:abstractNum w:abstractNumId="14">
     <w:nsid w:val="278F4BFB"/>
     <w:multiLevelType w:val="hybridMultilevel"/>
     <w:tmpl w:val="1D06B31C"/>
@@ -11109,7 +11861,7 @@
       </w:rPr>
     </w:lvl>
   </w:abstractNum>
-  <w:abstractNum w:abstractNumId="14">
+  <w:abstractNum w:abstractNumId="15">
     <w:nsid w:val="2BE10014"/>
     <w:multiLevelType w:val="hybridMultilevel"/>
     <w:tmpl w:val="729EAF82"/>
@@ -11222,7 +11974,7 @@
       </w:rPr>
     </w:lvl>
   </w:abstractNum>
-  <w:abstractNum w:abstractNumId="15">
+  <w:abstractNum w:abstractNumId="16">
     <w:nsid w:val="2FF91673"/>
     <w:multiLevelType w:val="hybridMultilevel"/>
     <w:tmpl w:val="024A5336"/>
@@ -11335,7 +12087,7 @@
       </w:rPr>
     </w:lvl>
   </w:abstractNum>
-  <w:abstractNum w:abstractNumId="16">
+  <w:abstractNum w:abstractNumId="17">
     <w:nsid w:val="346015D7"/>
     <w:multiLevelType w:val="hybridMultilevel"/>
     <w:tmpl w:val="3C585806"/>
@@ -11448,7 +12200,7 @@
       </w:rPr>
     </w:lvl>
   </w:abstractNum>
-  <w:abstractNum w:abstractNumId="17">
+  <w:abstractNum w:abstractNumId="18">
     <w:nsid w:val="35BE7083"/>
     <w:multiLevelType w:val="hybridMultilevel"/>
     <w:tmpl w:val="6756ACB4"/>
@@ -11561,7 +12313,7 @@
       </w:rPr>
     </w:lvl>
   </w:abstractNum>
-  <w:abstractNum w:abstractNumId="18">
+  <w:abstractNum w:abstractNumId="19">
     <w:nsid w:val="3BAD1B2D"/>
     <w:multiLevelType w:val="hybridMultilevel"/>
     <w:tmpl w:val="27927B44"/>
@@ -11674,7 +12426,7 @@
       </w:rPr>
     </w:lvl>
   </w:abstractNum>
-  <w:abstractNum w:abstractNumId="19">
+  <w:abstractNum w:abstractNumId="20">
     <w:nsid w:val="3C000B9C"/>
     <w:multiLevelType w:val="hybridMultilevel"/>
     <w:tmpl w:val="539CF7D2"/>
@@ -11787,7 +12539,7 @@
       </w:rPr>
     </w:lvl>
   </w:abstractNum>
-  <w:abstractNum w:abstractNumId="20">
+  <w:abstractNum w:abstractNumId="21">
     <w:nsid w:val="40BD4214"/>
     <w:multiLevelType w:val="hybridMultilevel"/>
     <w:tmpl w:val="B558673C"/>
@@ -11900,7 +12652,7 @@
       </w:rPr>
     </w:lvl>
   </w:abstractNum>
-  <w:abstractNum w:abstractNumId="21">
+  <w:abstractNum w:abstractNumId="22">
     <w:nsid w:val="42034248"/>
     <w:multiLevelType w:val="hybridMultilevel"/>
     <w:tmpl w:val="175A2A3E"/>
@@ -12013,7 +12765,7 @@
       </w:rPr>
     </w:lvl>
   </w:abstractNum>
-  <w:abstractNum w:abstractNumId="22">
+  <w:abstractNum w:abstractNumId="23">
     <w:nsid w:val="47177317"/>
     <w:multiLevelType w:val="hybridMultilevel"/>
     <w:tmpl w:val="7AEAF07E"/>
@@ -12126,7 +12878,7 @@
       </w:rPr>
     </w:lvl>
   </w:abstractNum>
-  <w:abstractNum w:abstractNumId="23">
+  <w:abstractNum w:abstractNumId="24">
     <w:nsid w:val="4ADB6F62"/>
     <w:multiLevelType w:val="hybridMultilevel"/>
     <w:tmpl w:val="9D8A45E2"/>
@@ -12239,7 +12991,7 @@
       </w:rPr>
     </w:lvl>
   </w:abstractNum>
-  <w:abstractNum w:abstractNumId="24">
+  <w:abstractNum w:abstractNumId="25">
     <w:nsid w:val="4C3A207E"/>
     <w:multiLevelType w:val="hybridMultilevel"/>
     <w:tmpl w:val="89A872E6"/>
@@ -12352,7 +13104,7 @@
       </w:rPr>
     </w:lvl>
   </w:abstractNum>
-  <w:abstractNum w:abstractNumId="25">
+  <w:abstractNum w:abstractNumId="26">
     <w:nsid w:val="4FF1101C"/>
     <w:multiLevelType w:val="hybridMultilevel"/>
     <w:tmpl w:val="5A48D82E"/>
@@ -12465,7 +13217,7 @@
       </w:rPr>
     </w:lvl>
   </w:abstractNum>
-  <w:abstractNum w:abstractNumId="26">
+  <w:abstractNum w:abstractNumId="27">
     <w:nsid w:val="53453B9C"/>
     <w:multiLevelType w:val="hybridMultilevel"/>
     <w:tmpl w:val="B9B844CE"/>
@@ -12578,7 +13330,7 @@
       </w:rPr>
     </w:lvl>
   </w:abstractNum>
-  <w:abstractNum w:abstractNumId="27">
+  <w:abstractNum w:abstractNumId="28">
     <w:nsid w:val="543D00AA"/>
     <w:multiLevelType w:val="hybridMultilevel"/>
     <w:tmpl w:val="2A6CCCA6"/>
@@ -12691,7 +13443,7 @@
       </w:rPr>
     </w:lvl>
   </w:abstractNum>
-  <w:abstractNum w:abstractNumId="28">
+  <w:abstractNum w:abstractNumId="29">
     <w:nsid w:val="554B5638"/>
     <w:multiLevelType w:val="hybridMultilevel"/>
     <w:tmpl w:val="ED82186A"/>
@@ -12804,7 +13556,7 @@
       </w:rPr>
     </w:lvl>
   </w:abstractNum>
-  <w:abstractNum w:abstractNumId="29">
+  <w:abstractNum w:abstractNumId="30">
     <w:nsid w:val="555B445B"/>
     <w:multiLevelType w:val="hybridMultilevel"/>
     <w:tmpl w:val="0EB464D8"/>
@@ -12917,7 +13669,7 @@
       </w:rPr>
     </w:lvl>
   </w:abstractNum>
-  <w:abstractNum w:abstractNumId="30">
+  <w:abstractNum w:abstractNumId="31">
     <w:nsid w:val="55FC702E"/>
     <w:multiLevelType w:val="hybridMultilevel"/>
     <w:tmpl w:val="416671FA"/>
@@ -13030,7 +13782,7 @@
       </w:rPr>
     </w:lvl>
   </w:abstractNum>
-  <w:abstractNum w:abstractNumId="31">
+  <w:abstractNum w:abstractNumId="32">
     <w:nsid w:val="578D1401"/>
     <w:multiLevelType w:val="hybridMultilevel"/>
     <w:tmpl w:val="4532EB56"/>
@@ -13143,7 +13895,7 @@
       </w:rPr>
     </w:lvl>
   </w:abstractNum>
-  <w:abstractNum w:abstractNumId="32">
+  <w:abstractNum w:abstractNumId="33">
     <w:nsid w:val="5C347159"/>
     <w:multiLevelType w:val="hybridMultilevel"/>
     <w:tmpl w:val="3BF8EF5A"/>
@@ -13256,7 +14008,7 @@
       </w:rPr>
     </w:lvl>
   </w:abstractNum>
-  <w:abstractNum w:abstractNumId="33">
+  <w:abstractNum w:abstractNumId="34">
     <w:nsid w:val="605D1232"/>
     <w:multiLevelType w:val="hybridMultilevel"/>
     <w:tmpl w:val="9A729170"/>
@@ -13369,7 +14121,7 @@
       </w:rPr>
     </w:lvl>
   </w:abstractNum>
-  <w:abstractNum w:abstractNumId="34">
+  <w:abstractNum w:abstractNumId="35">
     <w:nsid w:val="62645597"/>
     <w:multiLevelType w:val="hybridMultilevel"/>
     <w:tmpl w:val="B6E62782"/>
@@ -13482,7 +14234,7 @@
       </w:rPr>
     </w:lvl>
   </w:abstractNum>
-  <w:abstractNum w:abstractNumId="35">
+  <w:abstractNum w:abstractNumId="36">
     <w:nsid w:val="66035329"/>
     <w:multiLevelType w:val="hybridMultilevel"/>
     <w:tmpl w:val="11089C68"/>
@@ -13595,7 +14347,7 @@
       </w:rPr>
     </w:lvl>
   </w:abstractNum>
-  <w:abstractNum w:abstractNumId="36">
+  <w:abstractNum w:abstractNumId="37">
     <w:nsid w:val="67142904"/>
     <w:multiLevelType w:val="hybridMultilevel"/>
     <w:tmpl w:val="90CEB228"/>
@@ -13708,7 +14460,7 @@
       </w:rPr>
     </w:lvl>
   </w:abstractNum>
-  <w:abstractNum w:abstractNumId="37">
+  <w:abstractNum w:abstractNumId="38">
     <w:nsid w:val="69150F85"/>
     <w:multiLevelType w:val="hybridMultilevel"/>
     <w:tmpl w:val="0A1E9720"/>
@@ -13821,7 +14573,7 @@
       </w:rPr>
     </w:lvl>
   </w:abstractNum>
-  <w:abstractNum w:abstractNumId="38">
+  <w:abstractNum w:abstractNumId="39">
     <w:nsid w:val="6AE358CE"/>
     <w:multiLevelType w:val="hybridMultilevel"/>
     <w:tmpl w:val="5B3A17CC"/>
@@ -13934,7 +14686,7 @@
       </w:rPr>
     </w:lvl>
   </w:abstractNum>
-  <w:abstractNum w:abstractNumId="39">
+  <w:abstractNum w:abstractNumId="40">
     <w:nsid w:val="6EE22749"/>
     <w:multiLevelType w:val="hybridMultilevel"/>
     <w:tmpl w:val="BFE0A338"/>
@@ -14047,7 +14799,7 @@
       </w:rPr>
     </w:lvl>
   </w:abstractNum>
-  <w:abstractNum w:abstractNumId="40">
+  <w:abstractNum w:abstractNumId="41">
     <w:nsid w:val="725B6588"/>
     <w:multiLevelType w:val="hybridMultilevel"/>
     <w:tmpl w:val="B1B611D8"/>
@@ -14160,7 +14912,7 @@
       </w:rPr>
     </w:lvl>
   </w:abstractNum>
-  <w:abstractNum w:abstractNumId="41">
+  <w:abstractNum w:abstractNumId="42">
     <w:nsid w:val="7566102F"/>
     <w:multiLevelType w:val="hybridMultilevel"/>
     <w:tmpl w:val="5C129C1A"/>
@@ -14273,7 +15025,7 @@
       </w:rPr>
     </w:lvl>
   </w:abstractNum>
-  <w:abstractNum w:abstractNumId="42">
+  <w:abstractNum w:abstractNumId="43">
     <w:nsid w:val="777462D2"/>
     <w:multiLevelType w:val="hybridMultilevel"/>
     <w:tmpl w:val="AA7CE5D8"/>
@@ -14386,7 +15138,7 @@
       </w:rPr>
     </w:lvl>
   </w:abstractNum>
-  <w:abstractNum w:abstractNumId="43">
+  <w:abstractNum w:abstractNumId="44">
     <w:nsid w:val="7AF67EB7"/>
     <w:multiLevelType w:val="hybridMultilevel"/>
     <w:tmpl w:val="EC0E9E28"/>
@@ -14499,7 +15251,7 @@
       </w:rPr>
     </w:lvl>
   </w:abstractNum>
-  <w:abstractNum w:abstractNumId="44">
+  <w:abstractNum w:abstractNumId="45">
     <w:nsid w:val="7B7766A9"/>
     <w:multiLevelType w:val="hybridMultilevel"/>
     <w:tmpl w:val="68367EE8"/>
@@ -14612,7 +15364,7 @@
       </w:rPr>
     </w:lvl>
   </w:abstractNum>
-  <w:abstractNum w:abstractNumId="45">
+  <w:abstractNum w:abstractNumId="46">
     <w:nsid w:val="7B9712E5"/>
     <w:multiLevelType w:val="hybridMultilevel"/>
     <w:tmpl w:val="232464EA"/>
@@ -14725,7 +15477,7 @@
       </w:rPr>
     </w:lvl>
   </w:abstractNum>
-  <w:abstractNum w:abstractNumId="46">
+  <w:abstractNum w:abstractNumId="47">
     <w:nsid w:val="7D340391"/>
     <w:multiLevelType w:val="hybridMultilevel"/>
     <w:tmpl w:val="42E83F86"/>
@@ -14838,7 +15590,7 @@
       </w:rPr>
     </w:lvl>
   </w:abstractNum>
-  <w:abstractNum w:abstractNumId="47">
+  <w:abstractNum w:abstractNumId="48">
     <w:nsid w:val="7DC83450"/>
     <w:multiLevelType w:val="hybridMultilevel"/>
     <w:tmpl w:val="51F467A6"/>
@@ -14951,7 +15703,7 @@
       </w:rPr>
     </w:lvl>
   </w:abstractNum>
-  <w:abstractNum w:abstractNumId="48">
+  <w:abstractNum w:abstractNumId="49">
     <w:nsid w:val="7E457F0F"/>
     <w:multiLevelType w:val="hybridMultilevel"/>
     <w:tmpl w:val="84787016"/>
@@ -15068,139 +15820,139 @@
     <w:abstractNumId w:val="1"/>
   </w:num>
   <w:num w:numId="2">
-    <w:abstractNumId w:val="9"/>
+    <w:abstractNumId w:val="10"/>
   </w:num>
   <w:num w:numId="3">
-    <w:abstractNumId w:val="38"/>
+    <w:abstractNumId w:val="39"/>
   </w:num>
   <w:num w:numId="4">
-    <w:abstractNumId w:val="32"/>
+    <w:abstractNumId w:val="33"/>
   </w:num>
   <w:num w:numId="5">
-    <w:abstractNumId w:val="19"/>
+    <w:abstractNumId w:val="20"/>
   </w:num>
   <w:num w:numId="6">
-    <w:abstractNumId w:val="18"/>
+    <w:abstractNumId w:val="19"/>
   </w:num>
   <w:num w:numId="7">
     <w:abstractNumId w:val="5"/>
   </w:num>
   <w:num w:numId="8">
+    <w:abstractNumId w:val="29"/>
+  </w:num>
+  <w:num w:numId="9">
+    <w:abstractNumId w:val="30"/>
+  </w:num>
+  <w:num w:numId="10">
+    <w:abstractNumId w:val="23"/>
+  </w:num>
+  <w:num w:numId="11">
+    <w:abstractNumId w:val="48"/>
+  </w:num>
+  <w:num w:numId="12">
+    <w:abstractNumId w:val="41"/>
+  </w:num>
+  <w:num w:numId="13">
+    <w:abstractNumId w:val="11"/>
+  </w:num>
+  <w:num w:numId="14">
+    <w:abstractNumId w:val="13"/>
+  </w:num>
+  <w:num w:numId="15">
+    <w:abstractNumId w:val="25"/>
+  </w:num>
+  <w:num w:numId="16">
+    <w:abstractNumId w:val="24"/>
+  </w:num>
+  <w:num w:numId="17">
+    <w:abstractNumId w:val="18"/>
+  </w:num>
+  <w:num w:numId="18">
+    <w:abstractNumId w:val="38"/>
+  </w:num>
+  <w:num w:numId="19">
     <w:abstractNumId w:val="28"/>
   </w:num>
-  <w:num w:numId="9">
-    <w:abstractNumId w:val="29"/>
+  <w:num w:numId="20">
+    <w:abstractNumId w:val="21"/>
   </w:num>
-  <w:num w:numId="10">
-    <w:abstractNumId w:val="22"/>
+  <w:num w:numId="21">
+    <w:abstractNumId w:val="37"/>
   </w:num>
-  <w:num w:numId="11">
+  <w:num w:numId="22">
+    <w:abstractNumId w:val="44"/>
+  </w:num>
+  <w:num w:numId="23">
+    <w:abstractNumId w:val="42"/>
+  </w:num>
+  <w:num w:numId="24">
+    <w:abstractNumId w:val="34"/>
+  </w:num>
+  <w:num w:numId="25">
+    <w:abstractNumId w:val="43"/>
+  </w:num>
+  <w:num w:numId="26">
+    <w:abstractNumId w:val="45"/>
+  </w:num>
+  <w:num w:numId="27">
+    <w:abstractNumId w:val="36"/>
+  </w:num>
+  <w:num w:numId="28">
+    <w:abstractNumId w:val="40"/>
+  </w:num>
+  <w:num w:numId="29">
+    <w:abstractNumId w:val="16"/>
+  </w:num>
+  <w:num w:numId="30">
+    <w:abstractNumId w:val="26"/>
+  </w:num>
+  <w:num w:numId="31">
+    <w:abstractNumId w:val="15"/>
+  </w:num>
+  <w:num w:numId="32">
+    <w:abstractNumId w:val="8"/>
+  </w:num>
+  <w:num w:numId="33">
+    <w:abstractNumId w:val="14"/>
+  </w:num>
+  <w:num w:numId="34">
     <w:abstractNumId w:val="47"/>
   </w:num>
-  <w:num w:numId="12">
-    <w:abstractNumId w:val="40"/>
-  </w:num>
-  <w:num w:numId="13">
-    <w:abstractNumId w:val="10"/>
-  </w:num>
-  <w:num w:numId="14">
+  <w:num w:numId="35">
     <w:abstractNumId w:val="12"/>
-  </w:num>
-  <w:num w:numId="15">
-    <w:abstractNumId w:val="24"/>
-  </w:num>
-  <w:num w:numId="16">
-    <w:abstractNumId w:val="23"/>
-  </w:num>
-  <w:num w:numId="17">
-    <w:abstractNumId w:val="17"/>
-  </w:num>
-  <w:num w:numId="18">
-    <w:abstractNumId w:val="37"/>
-  </w:num>
-  <w:num w:numId="19">
-    <w:abstractNumId w:val="27"/>
-  </w:num>
-  <w:num w:numId="20">
-    <w:abstractNumId w:val="20"/>
-  </w:num>
-  <w:num w:numId="21">
-    <w:abstractNumId w:val="36"/>
-  </w:num>
-  <w:num w:numId="22">
-    <w:abstractNumId w:val="43"/>
-  </w:num>
-  <w:num w:numId="23">
-    <w:abstractNumId w:val="41"/>
-  </w:num>
-  <w:num w:numId="24">
-    <w:abstractNumId w:val="33"/>
-  </w:num>
-  <w:num w:numId="25">
-    <w:abstractNumId w:val="42"/>
-  </w:num>
-  <w:num w:numId="26">
-    <w:abstractNumId w:val="44"/>
-  </w:num>
-  <w:num w:numId="27">
-    <w:abstractNumId w:val="35"/>
-  </w:num>
-  <w:num w:numId="28">
-    <w:abstractNumId w:val="39"/>
-  </w:num>
-  <w:num w:numId="29">
-    <w:abstractNumId w:val="15"/>
-  </w:num>
-  <w:num w:numId="30">
-    <w:abstractNumId w:val="25"/>
-  </w:num>
-  <w:num w:numId="31">
-    <w:abstractNumId w:val="14"/>
-  </w:num>
-  <w:num w:numId="32">
-    <w:abstractNumId w:val="7"/>
-  </w:num>
-  <w:num w:numId="33">
-    <w:abstractNumId w:val="13"/>
-  </w:num>
-  <w:num w:numId="34">
-    <w:abstractNumId w:val="46"/>
-  </w:num>
-  <w:num w:numId="35">
-    <w:abstractNumId w:val="11"/>
   </w:num>
   <w:num w:numId="36">
     <w:abstractNumId w:val="4"/>
   </w:num>
   <w:num w:numId="37">
-    <w:abstractNumId w:val="34"/>
+    <w:abstractNumId w:val="35"/>
   </w:num>
   <w:num w:numId="38">
-    <w:abstractNumId w:val="30"/>
+    <w:abstractNumId w:val="31"/>
   </w:num>
   <w:num w:numId="39">
-    <w:abstractNumId w:val="16"/>
+    <w:abstractNumId w:val="17"/>
   </w:num>
   <w:num w:numId="40">
-    <w:abstractNumId w:val="48"/>
+    <w:abstractNumId w:val="49"/>
   </w:num>
   <w:num w:numId="41">
     <w:abstractNumId w:val="2"/>
   </w:num>
   <w:num w:numId="42">
-    <w:abstractNumId w:val="8"/>
+    <w:abstractNumId w:val="9"/>
   </w:num>
   <w:num w:numId="43">
-    <w:abstractNumId w:val="6"/>
+    <w:abstractNumId w:val="7"/>
   </w:num>
   <w:num w:numId="44">
-    <w:abstractNumId w:val="26"/>
+    <w:abstractNumId w:val="27"/>
   </w:num>
   <w:num w:numId="45">
-    <w:abstractNumId w:val="21"/>
+    <w:abstractNumId w:val="22"/>
   </w:num>
   <w:num w:numId="46">
-    <w:abstractNumId w:val="31"/>
+    <w:abstractNumId w:val="32"/>
   </w:num>
   <w:num w:numId="47">
     <w:abstractNumId w:val="3"/>
@@ -15209,7 +15961,10 @@
     <w:abstractNumId w:val="0"/>
   </w:num>
   <w:num w:numId="49">
-    <w:abstractNumId w:val="45"/>
+    <w:abstractNumId w:val="46"/>
+  </w:num>
+  <w:num w:numId="50">
+    <w:abstractNumId w:val="6"/>
   </w:num>
 </w:numbering>
 </file>

</xml_diff>

<commit_message>
Replaced all (active) instances of dataWithContentsOfURL and NSURLConnection with NSURLSession in searchVC, songInfoVC, and searchResultsVC. Reverted to repeating, 10 second interval updates for Badge push notification setting.
</commit_message>
<xml_diff>
--- a/Documents/Logs and Planning/Progress Log (Summer 2015).docx
+++ b/Documents/Logs and Planning/Progress Log (Summer 2015).docx
@@ -15438,7 +15438,7 @@
           <w:rFonts w:ascii="Adobe Caslon Pro" w:hAnsi="Adobe Caslon Pro" w:cs="Menlo Regular"/>
           <w:color w:val="000000"/>
         </w:rPr>
-        <w:t>Tried to adjust frame in –</w:t>
+        <w:t xml:space="preserve">Tried to adjust frame in </w:t>
       </w:r>
       <w:proofErr w:type="spellStart"/>
       <w:r>
@@ -17287,48 +17287,105 @@
           <w:rFonts w:ascii="Adobe Caslon Pro" w:hAnsi="Adobe Caslon Pro" w:cs="Menlo Regular"/>
           <w:color w:val="000000"/>
         </w:rPr>
-        <w:t>Researched and expe</w:t>
-      </w:r>
+        <w:t xml:space="preserve">Researched and experimented with </w:t>
+      </w:r>
+      <w:proofErr w:type="spellStart"/>
+      <w:r>
+        <w:rPr>
+          <w:rFonts w:ascii="Adobe Caslon Pro" w:hAnsi="Adobe Caslon Pro" w:cs="Menlo Regular"/>
+          <w:color w:val="000000"/>
+        </w:rPr>
+        <w:t>lldb</w:t>
+      </w:r>
+      <w:proofErr w:type="spellEnd"/>
+      <w:r>
+        <w:rPr>
+          <w:rFonts w:ascii="Adobe Caslon Pro" w:hAnsi="Adobe Caslon Pro" w:cs="Menlo Regular"/>
+          <w:color w:val="000000"/>
+        </w:rPr>
+        <w:t xml:space="preserve"> </w:t>
+      </w:r>
+      <w:proofErr w:type="spellStart"/>
+      <w:r>
+        <w:rPr>
+          <w:rFonts w:ascii="Adobe Caslon Pro" w:hAnsi="Adobe Caslon Pro" w:cs="Menlo Regular"/>
+          <w:color w:val="000000"/>
+        </w:rPr>
+        <w:t>Xcode</w:t>
+      </w:r>
+      <w:proofErr w:type="spellEnd"/>
+      <w:r>
+        <w:rPr>
+          <w:rFonts w:ascii="Adobe Caslon Pro" w:hAnsi="Adobe Caslon Pro" w:cs="Menlo Regular"/>
+          <w:color w:val="000000"/>
+        </w:rPr>
+        <w:t xml:space="preserve"> debugger</w:t>
+      </w:r>
+    </w:p>
+    <w:p>
+      <w:pPr>
+        <w:pStyle w:val="ListParagraph"/>
+        <w:numPr>
+          <w:ilvl w:val="0"/>
+          <w:numId w:val="61"/>
+        </w:numPr>
+        <w:outlineLvl w:val="0"/>
+        <w:rPr>
+          <w:rFonts w:ascii="Adobe Caslon Pro" w:hAnsi="Adobe Caslon Pro" w:cs="Menlo Regular"/>
+          <w:color w:val="000000"/>
+        </w:rPr>
+      </w:pPr>
+      <w:r>
+        <w:rPr>
+          <w:rFonts w:ascii="Adobe Caslon Pro" w:hAnsi="Adobe Caslon Pro" w:cs="Menlo Regular"/>
+          <w:color w:val="000000"/>
+        </w:rPr>
+        <w:t xml:space="preserve">Printed object values (with </w:t>
+      </w:r>
+      <w:proofErr w:type="spellStart"/>
+      <w:r>
+        <w:rPr>
+          <w:rFonts w:ascii="Menlo Regular" w:hAnsi="Menlo Regular" w:cs="Menlo Regular"/>
+          <w:color w:val="000000"/>
+          <w:sz w:val="22"/>
+          <w:szCs w:val="22"/>
+        </w:rPr>
+        <w:t>po</w:t>
+      </w:r>
+      <w:proofErr w:type="spellEnd"/>
+      <w:r>
+        <w:rPr>
+          <w:rFonts w:ascii="Adobe Caslon Pro" w:hAnsi="Adobe Caslon Pro" w:cs="Menlo Regular"/>
+          <w:color w:val="000000"/>
+        </w:rPr>
+        <w:t xml:space="preserve"> command) to determine crash of occasional crash after logging out and quickly logging in again with Facebook</w:t>
+      </w:r>
+    </w:p>
+    <w:p>
+      <w:pPr>
+        <w:outlineLvl w:val="0"/>
+        <w:rPr>
+          <w:rFonts w:ascii="Adobe Caslon Pro" w:hAnsi="Adobe Caslon Pro" w:cs="Menlo Regular"/>
+          <w:color w:val="000000"/>
+        </w:rPr>
+      </w:pPr>
       <w:bookmarkStart w:id="0" w:name="_GoBack"/>
       <w:bookmarkEnd w:id="0"/>
-      <w:r>
-        <w:rPr>
-          <w:rFonts w:ascii="Adobe Caslon Pro" w:hAnsi="Adobe Caslon Pro" w:cs="Menlo Regular"/>
-          <w:color w:val="000000"/>
-        </w:rPr>
-        <w:t xml:space="preserve">rimented with </w:t>
-      </w:r>
-      <w:proofErr w:type="spellStart"/>
-      <w:r>
-        <w:rPr>
-          <w:rFonts w:ascii="Adobe Caslon Pro" w:hAnsi="Adobe Caslon Pro" w:cs="Menlo Regular"/>
-          <w:color w:val="000000"/>
-        </w:rPr>
-        <w:t>lldb</w:t>
-      </w:r>
-      <w:proofErr w:type="spellEnd"/>
-      <w:r>
-        <w:rPr>
-          <w:rFonts w:ascii="Adobe Caslon Pro" w:hAnsi="Adobe Caslon Pro" w:cs="Menlo Regular"/>
-          <w:color w:val="000000"/>
-        </w:rPr>
-        <w:t xml:space="preserve"> </w:t>
-      </w:r>
-      <w:proofErr w:type="spellStart"/>
-      <w:r>
-        <w:rPr>
-          <w:rFonts w:ascii="Adobe Caslon Pro" w:hAnsi="Adobe Caslon Pro" w:cs="Menlo Regular"/>
-          <w:color w:val="000000"/>
-        </w:rPr>
-        <w:t>Xcode</w:t>
-      </w:r>
-      <w:proofErr w:type="spellEnd"/>
-      <w:r>
-        <w:rPr>
-          <w:rFonts w:ascii="Adobe Caslon Pro" w:hAnsi="Adobe Caslon Pro" w:cs="Menlo Regular"/>
-          <w:color w:val="000000"/>
-        </w:rPr>
-        <w:t xml:space="preserve"> debugger</w:t>
+    </w:p>
+    <w:p>
+      <w:pPr>
+        <w:outlineLvl w:val="0"/>
+        <w:rPr>
+          <w:rFonts w:ascii="Adobe Caslon Pro" w:hAnsi="Adobe Caslon Pro" w:cs="Menlo Regular"/>
+          <w:color w:val="000000"/>
+        </w:rPr>
+      </w:pPr>
+      <w:r>
+        <w:rPr>
+          <w:rFonts w:ascii="Adobe Caslon Pro" w:hAnsi="Adobe Caslon Pro" w:cs="Menlo Regular"/>
+          <w:color w:val="000000"/>
+        </w:rPr>
+        <w:t>Researched caching on iOS file system</w:t>
       </w:r>
     </w:p>
     <w:p>
@@ -17349,9 +17406,15 @@
           <w:rFonts w:ascii="Adobe Caslon Pro" w:hAnsi="Adobe Caslon Pro" w:cs="Menlo Regular"/>
           <w:color w:val="000000"/>
         </w:rPr>
-        <w:t xml:space="preserve">Printed object values (with </w:t>
-      </w:r>
-      <w:proofErr w:type="spellStart"/>
+        <w:t>Learned that data that needs to persist between app launches but can be recreated (downloaded) as needed should be stored in</w:t>
+      </w:r>
+      <w:r>
+        <w:rPr>
+          <w:rFonts w:ascii="Adobe Caslon Pro" w:hAnsi="Adobe Caslon Pro" w:cs="Menlo Regular"/>
+          <w:color w:val="000000"/>
+        </w:rPr>
+        <w:t> </w:t>
+      </w:r>
       <w:r>
         <w:rPr>
           <w:rFonts w:ascii="Menlo Regular" w:hAnsi="Menlo Regular" w:cs="Menlo Regular"/>
@@ -17359,78 +17422,42 @@
           <w:sz w:val="22"/>
           <w:szCs w:val="22"/>
         </w:rPr>
-        <w:t>po</w:t>
-      </w:r>
-      <w:proofErr w:type="spellEnd"/>
-      <w:r>
-        <w:rPr>
-          <w:rFonts w:ascii="Adobe Caslon Pro" w:hAnsi="Adobe Caslon Pro" w:cs="Menlo Regular"/>
-          <w:color w:val="000000"/>
-        </w:rPr>
-        <w:t xml:space="preserve"> command) to determine crash of occasional crash after logging out and quickly logging in again with Facebook</w:t>
-      </w:r>
-    </w:p>
-    <w:p>
-      <w:pPr>
-        <w:outlineLvl w:val="0"/>
-        <w:rPr>
-          <w:rFonts w:ascii="Adobe Caslon Pro" w:hAnsi="Adobe Caslon Pro" w:cs="Menlo Regular"/>
-          <w:color w:val="000000"/>
-        </w:rPr>
-      </w:pPr>
-    </w:p>
-    <w:p>
-      <w:pPr>
-        <w:outlineLvl w:val="0"/>
-        <w:rPr>
-          <w:rFonts w:ascii="Adobe Caslon Pro" w:hAnsi="Adobe Caslon Pro" w:cs="Menlo Regular"/>
-          <w:color w:val="000000"/>
-        </w:rPr>
-      </w:pPr>
-      <w:r>
-        <w:rPr>
-          <w:rFonts w:ascii="Adobe Caslon Pro" w:hAnsi="Adobe Caslon Pro" w:cs="Menlo Regular"/>
-          <w:color w:val="000000"/>
-        </w:rPr>
-        <w:t>Researched caching on iOS file system</w:t>
-      </w:r>
-    </w:p>
-    <w:p>
-      <w:pPr>
-        <w:pStyle w:val="ListParagraph"/>
-        <w:numPr>
-          <w:ilvl w:val="0"/>
-          <w:numId w:val="61"/>
-        </w:numPr>
-        <w:outlineLvl w:val="0"/>
-        <w:rPr>
-          <w:rFonts w:ascii="Adobe Caslon Pro" w:hAnsi="Adobe Caslon Pro" w:cs="Menlo Regular"/>
-          <w:color w:val="000000"/>
-        </w:rPr>
-      </w:pPr>
-      <w:r>
-        <w:rPr>
-          <w:rFonts w:ascii="Adobe Caslon Pro" w:hAnsi="Adobe Caslon Pro" w:cs="Menlo Regular"/>
-          <w:color w:val="000000"/>
-        </w:rPr>
-        <w:t>Learned that data that needs to persist between app launches but can be recreated (downloaded) as needed should be stored in</w:t>
-      </w:r>
-      <w:r>
-        <w:rPr>
-          <w:rFonts w:ascii="Adobe Caslon Pro" w:hAnsi="Adobe Caslon Pro" w:cs="Menlo Regular"/>
-          <w:color w:val="000000"/>
-        </w:rPr>
-        <w:t> </w:t>
-      </w:r>
-      <w:r>
-        <w:rPr>
-          <w:rFonts w:ascii="Menlo Regular" w:hAnsi="Menlo Regular" w:cs="Menlo Regular"/>
-          <w:color w:val="000000"/>
-          <w:sz w:val="22"/>
-          <w:szCs w:val="22"/>
-        </w:rPr>
         <w:t>Library/Caches/</w:t>
       </w:r>
+    </w:p>
+    <w:p>
+      <w:pPr>
+        <w:outlineLvl w:val="0"/>
+        <w:rPr>
+          <w:rFonts w:ascii="Adobe Caslon Pro" w:hAnsi="Adobe Caslon Pro" w:cs="Menlo Regular"/>
+          <w:color w:val="000000"/>
+        </w:rPr>
+      </w:pPr>
+    </w:p>
+    <w:p>
+      <w:pPr>
+        <w:outlineLvl w:val="0"/>
+        <w:rPr>
+          <w:rFonts w:ascii="Adobe Caslon Pro" w:hAnsi="Adobe Caslon Pro" w:cs="Menlo Regular"/>
+          <w:color w:val="000000"/>
+        </w:rPr>
+      </w:pPr>
+      <w:r>
+        <w:rPr>
+          <w:rFonts w:ascii="Adobe Caslon Pro" w:hAnsi="Adobe Caslon Pro" w:cs="Menlo Regular"/>
+          <w:color w:val="000000"/>
+        </w:rPr>
+        <w:t xml:space="preserve">Committed and pushed changes to </w:t>
+      </w:r>
+      <w:proofErr w:type="spellStart"/>
+      <w:r>
+        <w:rPr>
+          <w:rFonts w:ascii="Adobe Caslon Pro" w:hAnsi="Adobe Caslon Pro" w:cs="Menlo Regular"/>
+          <w:color w:val="000000"/>
+        </w:rPr>
+        <w:t>single_search</w:t>
+      </w:r>
+      <w:proofErr w:type="spellEnd"/>
     </w:p>
     <w:p>
       <w:pPr>

</xml_diff>

<commit_message>
Fixed bug/crash (seen in poor network connection) in friendsVC - request/suggestion buttons now initialized in viewDidLoad regardless of whether loadedAllConnections is true, and re-initialized in delegate method -didFinishLoadingConnections if mismatch between number of contacts and number of associated buttons. Change data reload time interval to 30 seconds in AppDelegate. Introduced constants for NSNotifications loadedFriendRequests, loadedFriendList, and loadedConnections. Experimented with NSURLSessionConfiguration and setting cache policies (code relegated to method in Data Caching section of Data.m).
</commit_message>
<xml_diff>
--- a/Documents/Logs and Planning/Progress Log (Summer 2015).docx
+++ b/Documents/Logs and Planning/Progress Log (Summer 2015).docx
@@ -17369,23 +17369,818 @@
           <w:color w:val="000000"/>
         </w:rPr>
       </w:pPr>
+    </w:p>
+    <w:p>
+      <w:pPr>
+        <w:outlineLvl w:val="0"/>
+        <w:rPr>
+          <w:rFonts w:ascii="Adobe Caslon Pro" w:hAnsi="Adobe Caslon Pro" w:cs="Menlo Regular"/>
+          <w:color w:val="000000"/>
+        </w:rPr>
+      </w:pPr>
+      <w:r>
+        <w:rPr>
+          <w:rFonts w:ascii="Adobe Caslon Pro" w:hAnsi="Adobe Caslon Pro" w:cs="Menlo Regular"/>
+          <w:color w:val="000000"/>
+        </w:rPr>
+        <w:t>Researched caching on iOS file system</w:t>
+      </w:r>
+    </w:p>
+    <w:p>
+      <w:pPr>
+        <w:pStyle w:val="ListParagraph"/>
+        <w:numPr>
+          <w:ilvl w:val="0"/>
+          <w:numId w:val="61"/>
+        </w:numPr>
+        <w:outlineLvl w:val="0"/>
+        <w:rPr>
+          <w:rFonts w:ascii="Adobe Caslon Pro" w:hAnsi="Adobe Caslon Pro" w:cs="Menlo Regular"/>
+          <w:color w:val="000000"/>
+        </w:rPr>
+      </w:pPr>
+      <w:r>
+        <w:rPr>
+          <w:rFonts w:ascii="Adobe Caslon Pro" w:hAnsi="Adobe Caslon Pro" w:cs="Menlo Regular"/>
+          <w:color w:val="000000"/>
+        </w:rPr>
+        <w:t>Learned that data that needs to persist between app launches but can be recreated (downloaded) as needed should be stored in</w:t>
+      </w:r>
+      <w:r>
+        <w:rPr>
+          <w:rFonts w:ascii="Adobe Caslon Pro" w:hAnsi="Adobe Caslon Pro" w:cs="Menlo Regular"/>
+          <w:color w:val="000000"/>
+        </w:rPr>
+        <w:t> </w:t>
+      </w:r>
+      <w:r>
+        <w:rPr>
+          <w:rFonts w:ascii="Menlo Regular" w:hAnsi="Menlo Regular" w:cs="Menlo Regular"/>
+          <w:color w:val="000000"/>
+          <w:sz w:val="22"/>
+          <w:szCs w:val="22"/>
+        </w:rPr>
+        <w:t>Library/Caches/</w:t>
+      </w:r>
+    </w:p>
+    <w:p>
+      <w:pPr>
+        <w:outlineLvl w:val="0"/>
+        <w:rPr>
+          <w:rFonts w:ascii="Adobe Caslon Pro" w:hAnsi="Adobe Caslon Pro" w:cs="Menlo Regular"/>
+          <w:color w:val="000000"/>
+        </w:rPr>
+      </w:pPr>
+    </w:p>
+    <w:p>
+      <w:pPr>
+        <w:outlineLvl w:val="0"/>
+        <w:rPr>
+          <w:rFonts w:ascii="Adobe Caslon Pro" w:hAnsi="Adobe Caslon Pro" w:cs="Menlo Regular"/>
+          <w:color w:val="000000"/>
+        </w:rPr>
+      </w:pPr>
+      <w:r>
+        <w:rPr>
+          <w:rFonts w:ascii="Adobe Caslon Pro" w:hAnsi="Adobe Caslon Pro" w:cs="Menlo Regular"/>
+          <w:color w:val="000000"/>
+        </w:rPr>
+        <w:t xml:space="preserve">Committed and pushed changes to </w:t>
+      </w:r>
+      <w:proofErr w:type="spellStart"/>
+      <w:r>
+        <w:rPr>
+          <w:rFonts w:ascii="Adobe Caslon Pro" w:hAnsi="Adobe Caslon Pro" w:cs="Menlo Regular"/>
+          <w:color w:val="000000"/>
+        </w:rPr>
+        <w:t>single_search</w:t>
+      </w:r>
+      <w:proofErr w:type="spellEnd"/>
+    </w:p>
+    <w:p>
+      <w:pPr>
+        <w:outlineLvl w:val="0"/>
+        <w:rPr>
+          <w:rFonts w:ascii="Adobe Caslon Pro" w:hAnsi="Adobe Caslon Pro" w:cs="Menlo Regular"/>
+          <w:color w:val="000000"/>
+        </w:rPr>
+      </w:pPr>
+    </w:p>
+    <w:p>
+      <w:pPr>
+        <w:outlineLvl w:val="0"/>
+        <w:rPr>
+          <w:rFonts w:ascii="Adobe Caslon Pro" w:hAnsi="Adobe Caslon Pro" w:cs="Menlo Regular"/>
+          <w:color w:val="000000"/>
+          <w:u w:val="single"/>
+        </w:rPr>
+      </w:pPr>
+      <w:r>
+        <w:rPr>
+          <w:rFonts w:ascii="Adobe Caslon Pro" w:hAnsi="Adobe Caslon Pro" w:cs="Menlo Regular"/>
+          <w:color w:val="000000"/>
+          <w:u w:val="single"/>
+        </w:rPr>
+        <w:t>Friday 6/19</w:t>
+      </w:r>
+    </w:p>
+    <w:p>
+      <w:pPr>
+        <w:outlineLvl w:val="0"/>
+        <w:rPr>
+          <w:rFonts w:ascii="Adobe Caslon Pro" w:hAnsi="Adobe Caslon Pro" w:cs="Menlo Regular"/>
+          <w:color w:val="000000"/>
+          <w:u w:val="single"/>
+        </w:rPr>
+      </w:pPr>
+    </w:p>
+    <w:p>
+      <w:pPr>
+        <w:outlineLvl w:val="0"/>
+        <w:rPr>
+          <w:rFonts w:ascii="Adobe Caslon Pro" w:hAnsi="Adobe Caslon Pro" w:cs="Menlo Regular"/>
+          <w:color w:val="000000"/>
+        </w:rPr>
+      </w:pPr>
+      <w:r>
+        <w:rPr>
+          <w:rFonts w:ascii="Adobe Caslon Pro" w:hAnsi="Adobe Caslon Pro" w:cs="Menlo Regular"/>
+          <w:color w:val="000000"/>
+        </w:rPr>
+        <w:t xml:space="preserve">Replaced all (active) instances of </w:t>
+      </w:r>
+      <w:proofErr w:type="spellStart"/>
+      <w:r>
+        <w:rPr>
+          <w:rFonts w:ascii="Adobe Caslon Pro" w:hAnsi="Adobe Caslon Pro" w:cs="Menlo Regular"/>
+          <w:color w:val="000000"/>
+        </w:rPr>
+        <w:t>dataWithContentsOfURL</w:t>
+      </w:r>
+      <w:proofErr w:type="spellEnd"/>
+      <w:r>
+        <w:rPr>
+          <w:rFonts w:ascii="Adobe Caslon Pro" w:hAnsi="Adobe Caslon Pro" w:cs="Menlo Regular"/>
+          <w:color w:val="000000"/>
+        </w:rPr>
+        <w:t xml:space="preserve"> and </w:t>
+      </w:r>
+      <w:proofErr w:type="spellStart"/>
+      <w:r>
+        <w:rPr>
+          <w:rFonts w:ascii="Adobe Caslon Pro" w:hAnsi="Adobe Caslon Pro" w:cs="Menlo Regular"/>
+          <w:color w:val="000000"/>
+        </w:rPr>
+        <w:t>NSURLConnection</w:t>
+      </w:r>
+      <w:proofErr w:type="spellEnd"/>
+      <w:r>
+        <w:rPr>
+          <w:rFonts w:ascii="Adobe Caslon Pro" w:hAnsi="Adobe Caslon Pro" w:cs="Menlo Regular"/>
+          <w:color w:val="000000"/>
+        </w:rPr>
+        <w:t xml:space="preserve"> with </w:t>
+      </w:r>
+      <w:proofErr w:type="spellStart"/>
+      <w:r>
+        <w:rPr>
+          <w:rFonts w:ascii="Adobe Caslon Pro" w:hAnsi="Adobe Caslon Pro" w:cs="Menlo Regular"/>
+          <w:color w:val="000000"/>
+        </w:rPr>
+        <w:t>NSURLSession</w:t>
+      </w:r>
+      <w:proofErr w:type="spellEnd"/>
+      <w:r>
+        <w:rPr>
+          <w:rFonts w:ascii="Adobe Caslon Pro" w:hAnsi="Adobe Caslon Pro" w:cs="Menlo Regular"/>
+          <w:color w:val="000000"/>
+        </w:rPr>
+        <w:t xml:space="preserve"> in </w:t>
+      </w:r>
+      <w:proofErr w:type="spellStart"/>
+      <w:r>
+        <w:rPr>
+          <w:rFonts w:ascii="Adobe Caslon Pro" w:hAnsi="Adobe Caslon Pro" w:cs="Menlo Regular"/>
+          <w:color w:val="000000"/>
+        </w:rPr>
+        <w:t>searchVC</w:t>
+      </w:r>
+      <w:proofErr w:type="spellEnd"/>
+      <w:r>
+        <w:rPr>
+          <w:rFonts w:ascii="Adobe Caslon Pro" w:hAnsi="Adobe Caslon Pro" w:cs="Menlo Regular"/>
+          <w:color w:val="000000"/>
+        </w:rPr>
+        <w:t xml:space="preserve">, </w:t>
+      </w:r>
+      <w:proofErr w:type="spellStart"/>
+      <w:r>
+        <w:rPr>
+          <w:rFonts w:ascii="Adobe Caslon Pro" w:hAnsi="Adobe Caslon Pro" w:cs="Menlo Regular"/>
+          <w:color w:val="000000"/>
+        </w:rPr>
+        <w:t>songInfoVC</w:t>
+      </w:r>
+      <w:proofErr w:type="spellEnd"/>
+      <w:r>
+        <w:rPr>
+          <w:rFonts w:ascii="Adobe Caslon Pro" w:hAnsi="Adobe Caslon Pro" w:cs="Menlo Regular"/>
+          <w:color w:val="000000"/>
+        </w:rPr>
+        <w:t xml:space="preserve">, and </w:t>
+      </w:r>
+      <w:proofErr w:type="spellStart"/>
+      <w:r>
+        <w:rPr>
+          <w:rFonts w:ascii="Adobe Caslon Pro" w:hAnsi="Adobe Caslon Pro" w:cs="Menlo Regular"/>
+          <w:color w:val="000000"/>
+        </w:rPr>
+        <w:t>searchResultsVC</w:t>
+      </w:r>
+      <w:proofErr w:type="spellEnd"/>
+    </w:p>
+    <w:p>
+      <w:pPr>
+        <w:outlineLvl w:val="0"/>
+        <w:rPr>
+          <w:rFonts w:ascii="Adobe Caslon Pro" w:hAnsi="Adobe Caslon Pro" w:cs="Menlo Regular"/>
+          <w:color w:val="000000"/>
+        </w:rPr>
+      </w:pPr>
+    </w:p>
+    <w:p>
+      <w:pPr>
+        <w:outlineLvl w:val="0"/>
+        <w:rPr>
+          <w:rFonts w:ascii="Adobe Caslon Pro" w:hAnsi="Adobe Caslon Pro" w:cs="Menlo Regular"/>
+          <w:color w:val="000000"/>
+        </w:rPr>
+      </w:pPr>
+      <w:r>
+        <w:rPr>
+          <w:rFonts w:ascii="Adobe Caslon Pro" w:hAnsi="Adobe Caslon Pro" w:cs="Menlo Regular"/>
+          <w:color w:val="000000"/>
+        </w:rPr>
+        <w:t>Tested common flows and user actions</w:t>
+      </w:r>
+    </w:p>
+    <w:p>
+      <w:pPr>
+        <w:pStyle w:val="ListParagraph"/>
+        <w:numPr>
+          <w:ilvl w:val="0"/>
+          <w:numId w:val="61"/>
+        </w:numPr>
+        <w:outlineLvl w:val="0"/>
+        <w:rPr>
+          <w:rFonts w:ascii="Adobe Caslon Pro" w:hAnsi="Adobe Caslon Pro" w:cs="Menlo Regular"/>
+          <w:color w:val="000000"/>
+        </w:rPr>
+      </w:pPr>
+      <w:r>
+        <w:rPr>
+          <w:rFonts w:ascii="Adobe Caslon Pro" w:hAnsi="Adobe Caslon Pro" w:cs="Menlo Regular"/>
+          <w:color w:val="000000"/>
+        </w:rPr>
+        <w:t>Tested signup flow on iPhone 6 with permissions on, denied, and not determined (for push notifications)</w:t>
+      </w:r>
+    </w:p>
+    <w:p>
+      <w:pPr>
+        <w:pStyle w:val="ListParagraph"/>
+        <w:numPr>
+          <w:ilvl w:val="0"/>
+          <w:numId w:val="61"/>
+        </w:numPr>
+        <w:outlineLvl w:val="0"/>
+        <w:rPr>
+          <w:rFonts w:ascii="Adobe Caslon Pro" w:hAnsi="Adobe Caslon Pro" w:cs="Menlo Regular"/>
+          <w:color w:val="000000"/>
+        </w:rPr>
+      </w:pPr>
+      <w:r>
+        <w:rPr>
+          <w:rFonts w:ascii="Adobe Caslon Pro" w:hAnsi="Adobe Caslon Pro" w:cs="Menlo Regular"/>
+          <w:color w:val="000000"/>
+        </w:rPr>
+        <w:t>Tried sending/accepting friend requests between iPhone 4 / iPhone 6</w:t>
+      </w:r>
+    </w:p>
+    <w:p>
+      <w:pPr>
+        <w:pStyle w:val="ListParagraph"/>
+        <w:numPr>
+          <w:ilvl w:val="1"/>
+          <w:numId w:val="61"/>
+        </w:numPr>
+        <w:outlineLvl w:val="0"/>
+        <w:rPr>
+          <w:rFonts w:ascii="Adobe Caslon Pro" w:hAnsi="Adobe Caslon Pro" w:cs="Menlo Regular"/>
+          <w:color w:val="000000"/>
+        </w:rPr>
+      </w:pPr>
+      <w:r>
+        <w:rPr>
+          <w:rFonts w:ascii="Adobe Caslon Pro" w:hAnsi="Adobe Caslon Pro" w:cs="Menlo Regular"/>
+          <w:color w:val="000000"/>
+        </w:rPr>
+        <w:t>Push notifications did</w:t>
+      </w:r>
+      <w:r>
+        <w:rPr>
+          <w:rFonts w:ascii="Adobe Caslon Pro" w:hAnsi="Adobe Caslon Pro" w:cs="Menlo Regular"/>
+          <w:color w:val="000000"/>
+        </w:rPr>
+        <w:t xml:space="preserve"> not trigger content load while in app on Badge </w:t>
+      </w:r>
+      <w:r>
+        <w:rPr>
+          <w:rFonts w:ascii="Adobe Caslon Pro" w:hAnsi="Adobe Caslon Pro" w:cs="Menlo Regular"/>
+          <w:color w:val="000000"/>
+        </w:rPr>
+        <w:t xml:space="preserve">push </w:t>
+      </w:r>
+      <w:r>
+        <w:rPr>
+          <w:rFonts w:ascii="Adobe Caslon Pro" w:hAnsi="Adobe Caslon Pro" w:cs="Menlo Regular"/>
+          <w:color w:val="000000"/>
+        </w:rPr>
+        <w:t>notification setting</w:t>
+      </w:r>
+    </w:p>
+    <w:p>
+      <w:pPr>
+        <w:pStyle w:val="ListParagraph"/>
+        <w:numPr>
+          <w:ilvl w:val="1"/>
+          <w:numId w:val="61"/>
+        </w:numPr>
+        <w:outlineLvl w:val="0"/>
+        <w:rPr>
+          <w:rFonts w:ascii="Adobe Caslon Pro" w:hAnsi="Adobe Caslon Pro" w:cs="Menlo Regular"/>
+          <w:color w:val="000000"/>
+        </w:rPr>
+      </w:pPr>
+      <w:r>
+        <w:rPr>
+          <w:rFonts w:ascii="Adobe Caslon Pro" w:hAnsi="Adobe Caslon Pro" w:cs="Menlo Regular"/>
+          <w:color w:val="000000"/>
+        </w:rPr>
+        <w:t>Reverted to repeating, 10-second interval updates for Badge setting</w:t>
+      </w:r>
+    </w:p>
+    <w:p>
+      <w:pPr>
+        <w:outlineLvl w:val="0"/>
+        <w:rPr>
+          <w:rFonts w:ascii="Adobe Caslon Pro" w:hAnsi="Adobe Caslon Pro" w:cs="Menlo Regular"/>
+          <w:color w:val="000000"/>
+        </w:rPr>
+      </w:pPr>
+    </w:p>
+    <w:p>
+      <w:pPr>
+        <w:outlineLvl w:val="0"/>
+        <w:rPr>
+          <w:rFonts w:ascii="Adobe Caslon Pro" w:hAnsi="Adobe Caslon Pro" w:cs="Menlo Regular"/>
+          <w:color w:val="000000"/>
+        </w:rPr>
+      </w:pPr>
+      <w:r>
+        <w:rPr>
+          <w:rFonts w:ascii="Adobe Caslon Pro" w:hAnsi="Adobe Caslon Pro" w:cs="Menlo Regular"/>
+          <w:color w:val="000000"/>
+        </w:rPr>
+        <w:t>Set lastSenderUpdateTime on master link copies to match new user account creation time (instead of master link creation time)</w:t>
+      </w:r>
+    </w:p>
+    <w:p>
+      <w:pPr>
+        <w:outlineLvl w:val="0"/>
+        <w:rPr>
+          <w:rFonts w:ascii="Adobe Caslon Pro" w:hAnsi="Adobe Caslon Pro" w:cs="Menlo Regular"/>
+          <w:color w:val="000000"/>
+        </w:rPr>
+      </w:pPr>
+    </w:p>
+    <w:p>
+      <w:pPr>
+        <w:outlineLvl w:val="0"/>
+        <w:rPr>
+          <w:rFonts w:ascii="Adobe Caslon Pro" w:hAnsi="Adobe Caslon Pro" w:cs="Menlo Regular"/>
+          <w:color w:val="000000"/>
+        </w:rPr>
+      </w:pPr>
+      <w:r>
+        <w:rPr>
+          <w:rFonts w:ascii="Adobe Caslon Pro" w:hAnsi="Adobe Caslon Pro" w:cs="Menlo Regular"/>
+          <w:color w:val="000000"/>
+        </w:rPr>
+        <w:t>Replaced old, photoshopped launch screens with new ones from IconShock</w:t>
+      </w:r>
+    </w:p>
+    <w:p>
+      <w:pPr>
+        <w:pStyle w:val="ListParagraph"/>
+        <w:numPr>
+          <w:ilvl w:val="0"/>
+          <w:numId w:val="63"/>
+        </w:numPr>
+        <w:outlineLvl w:val="0"/>
+        <w:rPr>
+          <w:rFonts w:ascii="Adobe Caslon Pro" w:hAnsi="Adobe Caslon Pro" w:cs="Menlo Regular"/>
+          <w:color w:val="000000"/>
+        </w:rPr>
+      </w:pPr>
+      <w:r>
+        <w:rPr>
+          <w:rFonts w:ascii="Adobe Caslon Pro" w:hAnsi="Adobe Caslon Pro" w:cs="Menlo Regular"/>
+          <w:color w:val="000000"/>
+        </w:rPr>
+        <w:t>Removed unused image folders (Login/Signup Background and Logos)</w:t>
+      </w:r>
+    </w:p>
+    <w:p>
+      <w:pPr>
+        <w:outlineLvl w:val="0"/>
+        <w:rPr>
+          <w:rFonts w:ascii="Adobe Caslon Pro" w:hAnsi="Adobe Caslon Pro" w:cs="Menlo Regular"/>
+          <w:color w:val="000000"/>
+        </w:rPr>
+      </w:pPr>
+    </w:p>
+    <w:p>
+      <w:pPr>
+        <w:outlineLvl w:val="0"/>
+        <w:rPr>
+          <w:rFonts w:ascii="Adobe Caslon Pro" w:hAnsi="Adobe Caslon Pro" w:cs="Menlo Regular"/>
+          <w:color w:val="000000"/>
+        </w:rPr>
+      </w:pPr>
+      <w:r>
+        <w:rPr>
+          <w:rFonts w:ascii="Adobe Caslon Pro" w:hAnsi="Adobe Caslon Pro" w:cs="Menlo Regular"/>
+          <w:color w:val="000000"/>
+        </w:rPr>
+        <w:t xml:space="preserve">Changed </w:t>
+      </w:r>
+      <w:proofErr w:type="spellStart"/>
+      <w:r>
+        <w:rPr>
+          <w:rFonts w:ascii="Adobe Caslon Pro" w:hAnsi="Adobe Caslon Pro" w:cs="Menlo Regular"/>
+          <w:color w:val="000000"/>
+        </w:rPr>
+        <w:t>sendLink</w:t>
+      </w:r>
+      <w:proofErr w:type="spellEnd"/>
+      <w:r>
+        <w:rPr>
+          <w:rFonts w:ascii="Adobe Caslon Pro" w:hAnsi="Adobe Caslon Pro" w:cs="Menlo Regular"/>
+          <w:color w:val="000000"/>
+        </w:rPr>
+        <w:t xml:space="preserve"> button behavior in contactsVC to trigger button action if names label pressed</w:t>
+      </w:r>
+    </w:p>
+    <w:p>
+      <w:pPr>
+        <w:pStyle w:val="ListParagraph"/>
+        <w:numPr>
+          <w:ilvl w:val="0"/>
+          <w:numId w:val="63"/>
+        </w:numPr>
+        <w:outlineLvl w:val="0"/>
+        <w:rPr>
+          <w:rFonts w:ascii="Adobe Caslon Pro" w:hAnsi="Adobe Caslon Pro" w:cs="Menlo Regular"/>
+          <w:color w:val="000000"/>
+        </w:rPr>
+      </w:pPr>
+      <w:r>
+        <w:rPr>
+          <w:rFonts w:ascii="Adobe Caslon Pro" w:hAnsi="Adobe Caslon Pro" w:cs="Menlo Regular"/>
+          <w:color w:val="000000"/>
+        </w:rPr>
+        <w:t xml:space="preserve">Tried to configure long press gesture recognizer to detect </w:t>
+      </w:r>
+      <w:r>
+        <w:rPr>
+          <w:rFonts w:ascii="Adobe Caslon Pro" w:hAnsi="Adobe Caslon Pro" w:cs="Menlo Regular"/>
+          <w:i/>
+          <w:color w:val="000000"/>
+        </w:rPr>
+        <w:t xml:space="preserve">touch </w:t>
+      </w:r>
+      <w:r>
+        <w:rPr>
+          <w:rFonts w:ascii="Adobe Caslon Pro" w:hAnsi="Adobe Caslon Pro" w:cs="Menlo Regular"/>
+          <w:color w:val="000000"/>
+        </w:rPr>
+        <w:t>event and highlight text label – delegate method not getting called</w:t>
+      </w:r>
+    </w:p>
+    <w:p>
+      <w:pPr>
+        <w:outlineLvl w:val="0"/>
+        <w:rPr>
+          <w:rFonts w:ascii="Adobe Caslon Pro" w:hAnsi="Adobe Caslon Pro" w:cs="Menlo Regular"/>
+          <w:color w:val="000000"/>
+        </w:rPr>
+      </w:pPr>
+    </w:p>
+    <w:p>
+      <w:pPr>
+        <w:outlineLvl w:val="0"/>
+        <w:rPr>
+          <w:rFonts w:ascii="Adobe Caslon Pro" w:hAnsi="Adobe Caslon Pro" w:cs="Menlo Regular"/>
+          <w:color w:val="000000"/>
+        </w:rPr>
+      </w:pPr>
+      <w:r>
+        <w:rPr>
+          <w:rFonts w:ascii="Adobe Caslon Pro" w:hAnsi="Adobe Caslon Pro" w:cs="Menlo Regular"/>
+          <w:color w:val="000000"/>
+        </w:rPr>
+        <w:t>Changed email verification setting to YES in Parse</w:t>
+      </w:r>
+    </w:p>
+    <w:p>
+      <w:pPr>
+        <w:pStyle w:val="ListParagraph"/>
+        <w:numPr>
+          <w:ilvl w:val="0"/>
+          <w:numId w:val="63"/>
+        </w:numPr>
+        <w:outlineLvl w:val="0"/>
+        <w:rPr>
+          <w:rFonts w:ascii="Adobe Caslon Pro" w:hAnsi="Adobe Caslon Pro" w:cs="Menlo Regular"/>
+          <w:color w:val="000000"/>
+        </w:rPr>
+      </w:pPr>
+      <w:r>
+        <w:rPr>
+          <w:rFonts w:ascii="Adobe Caslon Pro" w:hAnsi="Adobe Caslon Pro" w:cs="Menlo Regular"/>
+          <w:color w:val="000000"/>
+        </w:rPr>
+        <w:t>Configured</w:t>
+      </w:r>
+      <w:r>
+        <w:rPr>
+          <w:rFonts w:ascii="Adobe Caslon Pro" w:hAnsi="Adobe Caslon Pro" w:cs="Menlo Regular"/>
+          <w:color w:val="000000"/>
+        </w:rPr>
+        <w:t xml:space="preserve"> SP</w:t>
+      </w:r>
+      <w:r>
+        <w:rPr>
+          <w:rFonts w:ascii="Adobe Caslon Pro" w:hAnsi="Adobe Caslon Pro" w:cs="Menlo Regular"/>
+          <w:color w:val="000000"/>
+        </w:rPr>
+        <w:t>F</w:t>
+      </w:r>
+      <w:r>
+        <w:rPr>
+          <w:rFonts w:ascii="Adobe Caslon Pro" w:hAnsi="Adobe Caslon Pro" w:cs="Menlo Regular"/>
+          <w:color w:val="000000"/>
+        </w:rPr>
+        <w:t xml:space="preserve"> record</w:t>
+      </w:r>
+      <w:r>
+        <w:rPr>
+          <w:rFonts w:ascii="Adobe Caslon Pro" w:hAnsi="Adobe Caslon Pro" w:cs="Menlo Regular"/>
+          <w:color w:val="000000"/>
+        </w:rPr>
+        <w:t xml:space="preserve"> </w:t>
+      </w:r>
+      <w:r>
+        <w:rPr>
+          <w:rFonts w:ascii="Adobe Caslon Pro" w:hAnsi="Adobe Caslon Pro" w:cs="Menlo Regular"/>
+          <w:color w:val="000000"/>
+        </w:rPr>
+        <w:t xml:space="preserve">in </w:t>
+      </w:r>
+      <w:proofErr w:type="spellStart"/>
+      <w:r>
+        <w:rPr>
+          <w:rFonts w:ascii="Adobe Caslon Pro" w:hAnsi="Adobe Caslon Pro" w:cs="Menlo Regular"/>
+          <w:color w:val="000000"/>
+        </w:rPr>
+        <w:t>Weebly</w:t>
+      </w:r>
+      <w:proofErr w:type="spellEnd"/>
+      <w:r>
+        <w:rPr>
+          <w:rFonts w:ascii="Adobe Caslon Pro" w:hAnsi="Adobe Caslon Pro" w:cs="Menlo Regular"/>
+          <w:color w:val="000000"/>
+        </w:rPr>
+        <w:t xml:space="preserve"> website settings</w:t>
+      </w:r>
+      <w:r>
+        <w:rPr>
+          <w:rFonts w:ascii="Adobe Caslon Pro" w:hAnsi="Adobe Caslon Pro" w:cs="Menlo Regular"/>
+          <w:color w:val="000000"/>
+        </w:rPr>
+        <w:t xml:space="preserve"> </w:t>
+      </w:r>
+      <w:r>
+        <w:rPr>
+          <w:rFonts w:ascii="Adobe Caslon Pro" w:hAnsi="Adobe Caslon Pro" w:cs="Menlo Regular"/>
+          <w:color w:val="000000"/>
+        </w:rPr>
+        <w:t>to prevent</w:t>
+      </w:r>
+      <w:r>
+        <w:rPr>
+          <w:rFonts w:ascii="Adobe Caslon Pro" w:hAnsi="Adobe Caslon Pro" w:cs="Menlo Regular"/>
+          <w:color w:val="000000"/>
+        </w:rPr>
+        <w:t xml:space="preserve"> spam filtering of emails from parseapps.com</w:t>
+      </w:r>
+    </w:p>
+    <w:p>
+      <w:pPr>
+        <w:pStyle w:val="ListParagraph"/>
+        <w:numPr>
+          <w:ilvl w:val="0"/>
+          <w:numId w:val="63"/>
+        </w:numPr>
+        <w:outlineLvl w:val="0"/>
+        <w:rPr>
+          <w:rFonts w:ascii="Adobe Caslon Pro" w:hAnsi="Adobe Caslon Pro" w:cs="Menlo Regular"/>
+          <w:color w:val="000000"/>
+        </w:rPr>
+      </w:pPr>
+      <w:r>
+        <w:rPr>
+          <w:rFonts w:ascii="Adobe Caslon Pro" w:hAnsi="Adobe Caslon Pro" w:cs="Menlo Regular"/>
+          <w:color w:val="000000"/>
+        </w:rPr>
+        <w:t xml:space="preserve">Uploaded </w:t>
+      </w:r>
+      <w:proofErr w:type="spellStart"/>
+      <w:r>
+        <w:rPr>
+          <w:rFonts w:ascii="Adobe Caslon Pro" w:hAnsi="Adobe Caslon Pro" w:cs="Menlo Regular"/>
+          <w:color w:val="000000"/>
+        </w:rPr>
+        <w:t>user_management</w:t>
+      </w:r>
+      <w:proofErr w:type="spellEnd"/>
+      <w:r>
+        <w:rPr>
+          <w:rFonts w:ascii="Adobe Caslon Pro" w:hAnsi="Adobe Caslon Pro" w:cs="Menlo Regular"/>
+          <w:color w:val="000000"/>
+        </w:rPr>
+        <w:t xml:space="preserve"> file to hide Parse.com from app users</w:t>
+      </w:r>
+      <w:r>
+        <w:rPr>
+          <w:rFonts w:ascii="Adobe Caslon Pro" w:hAnsi="Adobe Caslon Pro" w:cs="Menlo Regular"/>
+          <w:color w:val="000000"/>
+        </w:rPr>
+        <w:t xml:space="preserve"> </w:t>
+      </w:r>
+      <w:r>
+        <w:rPr>
+          <w:rFonts w:ascii="Adobe Caslon Pro" w:hAnsi="Adobe Caslon Pro" w:cs="Menlo Regular"/>
+          <w:color w:val="000000"/>
+        </w:rPr>
+        <w:t>during email verification/reset process</w:t>
+      </w:r>
+      <w:r>
+        <w:rPr>
+          <w:rFonts w:ascii="Adobe Caslon Pro" w:hAnsi="Adobe Caslon Pro" w:cs="Menlo Regular"/>
+          <w:color w:val="000000"/>
+        </w:rPr>
+        <w:t xml:space="preserve">, and instead display page </w:t>
+      </w:r>
       <w:bookmarkStart w:id="0" w:name="_GoBack"/>
       <w:bookmarkEnd w:id="0"/>
-    </w:p>
-    <w:p>
-      <w:pPr>
-        <w:outlineLvl w:val="0"/>
-        <w:rPr>
-          <w:rFonts w:ascii="Adobe Caslon Pro" w:hAnsi="Adobe Caslon Pro" w:cs="Menlo Regular"/>
-          <w:color w:val="000000"/>
-        </w:rPr>
-      </w:pPr>
-      <w:r>
-        <w:rPr>
-          <w:rFonts w:ascii="Adobe Caslon Pro" w:hAnsi="Adobe Caslon Pro" w:cs="Menlo Regular"/>
-          <w:color w:val="000000"/>
-        </w:rPr>
-        <w:t>Researched caching on iOS file system</w:t>
+      <w:r>
+        <w:rPr>
+          <w:rFonts w:ascii="Adobe Caslon Pro" w:hAnsi="Adobe Caslon Pro" w:cs="Menlo Regular"/>
+          <w:color w:val="000000"/>
+        </w:rPr>
+        <w:t xml:space="preserve">on LinkMeUp domain </w:t>
+      </w:r>
+    </w:p>
+    <w:p>
+      <w:pPr>
+        <w:outlineLvl w:val="0"/>
+        <w:rPr>
+          <w:rFonts w:ascii="Adobe Caslon Pro" w:hAnsi="Adobe Caslon Pro" w:cs="Menlo Regular"/>
+          <w:color w:val="000000"/>
+        </w:rPr>
+      </w:pPr>
+    </w:p>
+    <w:p>
+      <w:pPr>
+        <w:outlineLvl w:val="0"/>
+        <w:rPr>
+          <w:rFonts w:ascii="Adobe Caslon Pro" w:hAnsi="Adobe Caslon Pro" w:cs="Menlo Regular"/>
+          <w:color w:val="000000"/>
+        </w:rPr>
+      </w:pPr>
+      <w:r>
+        <w:rPr>
+          <w:rFonts w:ascii="Adobe Caslon Pro" w:hAnsi="Adobe Caslon Pro" w:cs="Menlo Regular"/>
+          <w:color w:val="000000"/>
+        </w:rPr>
+        <w:t xml:space="preserve">Researched screenshots and add message function of competing apps </w:t>
+      </w:r>
+      <w:proofErr w:type="spellStart"/>
+      <w:r>
+        <w:rPr>
+          <w:rFonts w:ascii="Adobe Caslon Pro" w:hAnsi="Adobe Caslon Pro" w:cs="Menlo Regular"/>
+          <w:color w:val="000000"/>
+        </w:rPr>
+        <w:t>Rithm</w:t>
+      </w:r>
+      <w:proofErr w:type="spellEnd"/>
+      <w:r>
+        <w:rPr>
+          <w:rFonts w:ascii="Adobe Caslon Pro" w:hAnsi="Adobe Caslon Pro" w:cs="Menlo Regular"/>
+          <w:color w:val="000000"/>
+        </w:rPr>
+        <w:t xml:space="preserve"> and</w:t>
+      </w:r>
+      <w:r>
+        <w:rPr>
+          <w:rFonts w:ascii="Adobe Caslon Pro" w:hAnsi="Adobe Caslon Pro" w:cs="Menlo Regular"/>
+          <w:color w:val="000000"/>
+        </w:rPr>
+        <w:t xml:space="preserve"> </w:t>
+      </w:r>
+      <w:proofErr w:type="spellStart"/>
+      <w:r>
+        <w:rPr>
+          <w:rFonts w:ascii="Adobe Caslon Pro" w:hAnsi="Adobe Caslon Pro" w:cs="Menlo Regular"/>
+          <w:color w:val="000000"/>
+        </w:rPr>
+        <w:t>PingTune</w:t>
+      </w:r>
+      <w:proofErr w:type="spellEnd"/>
+    </w:p>
+    <w:p>
+      <w:pPr>
+        <w:outlineLvl w:val="0"/>
+        <w:rPr>
+          <w:rFonts w:ascii="Adobe Caslon Pro" w:hAnsi="Adobe Caslon Pro" w:cs="Menlo Regular"/>
+          <w:color w:val="000000"/>
+        </w:rPr>
+      </w:pPr>
+    </w:p>
+    <w:p>
+      <w:pPr>
+        <w:outlineLvl w:val="0"/>
+        <w:rPr>
+          <w:rFonts w:ascii="Adobe Caslon Pro" w:hAnsi="Adobe Caslon Pro" w:cs="Menlo Regular"/>
+          <w:color w:val="000000"/>
+        </w:rPr>
+      </w:pPr>
+      <w:r>
+        <w:rPr>
+          <w:rFonts w:ascii="Adobe Caslon Pro" w:hAnsi="Adobe Caslon Pro" w:cs="Menlo Regular"/>
+          <w:color w:val="000000"/>
+        </w:rPr>
+        <w:t>Changed logic in -</w:t>
+      </w:r>
+      <w:proofErr w:type="spellStart"/>
+      <w:r>
+        <w:rPr>
+          <w:rFonts w:ascii="Adobe Caslon Pro" w:hAnsi="Adobe Caslon Pro" w:cs="Menlo Regular"/>
+          <w:color w:val="000000"/>
+        </w:rPr>
+        <w:t>handleTap</w:t>
+      </w:r>
+      <w:proofErr w:type="spellEnd"/>
+      <w:r>
+        <w:rPr>
+          <w:rFonts w:ascii="Adobe Caslon Pro" w:hAnsi="Adobe Caslon Pro" w:cs="Menlo Regular"/>
+          <w:color w:val="000000"/>
+        </w:rPr>
+        <w:t>:</w:t>
+      </w:r>
+      <w:r>
+        <w:rPr>
+          <w:rFonts w:ascii="Adobe Caslon Pro" w:hAnsi="Adobe Caslon Pro" w:cs="Menlo Regular"/>
+          <w:color w:val="000000"/>
+        </w:rPr>
+        <w:t xml:space="preserve"> in </w:t>
+      </w:r>
+      <w:proofErr w:type="spellStart"/>
+      <w:r>
+        <w:rPr>
+          <w:rFonts w:ascii="Adobe Caslon Pro" w:hAnsi="Adobe Caslon Pro" w:cs="Menlo Regular"/>
+          <w:color w:val="000000"/>
+        </w:rPr>
+        <w:t>searchVC</w:t>
+      </w:r>
+      <w:proofErr w:type="spellEnd"/>
+      <w:r>
+        <w:rPr>
+          <w:rFonts w:ascii="Adobe Caslon Pro" w:hAnsi="Adobe Caslon Pro" w:cs="Menlo Regular"/>
+          <w:color w:val="000000"/>
+        </w:rPr>
+        <w:t xml:space="preserve"> to address UX bug</w:t>
       </w:r>
     </w:p>
     <w:p>
@@ -17393,71 +18188,159 @@
         <w:pStyle w:val="ListParagraph"/>
         <w:numPr>
           <w:ilvl w:val="0"/>
-          <w:numId w:val="61"/>
-        </w:numPr>
-        <w:outlineLvl w:val="0"/>
-        <w:rPr>
-          <w:rFonts w:ascii="Adobe Caslon Pro" w:hAnsi="Adobe Caslon Pro" w:cs="Menlo Regular"/>
-          <w:color w:val="000000"/>
-        </w:rPr>
-      </w:pPr>
-      <w:r>
-        <w:rPr>
-          <w:rFonts w:ascii="Adobe Caslon Pro" w:hAnsi="Adobe Caslon Pro" w:cs="Menlo Regular"/>
-          <w:color w:val="000000"/>
-        </w:rPr>
-        <w:t>Learned that data that needs to persist between app launches but can be recreated (downloaded) as needed should be stored in</w:t>
-      </w:r>
-      <w:r>
-        <w:rPr>
-          <w:rFonts w:ascii="Adobe Caslon Pro" w:hAnsi="Adobe Caslon Pro" w:cs="Menlo Regular"/>
-          <w:color w:val="000000"/>
-        </w:rPr>
-        <w:t> </w:t>
-      </w:r>
-      <w:r>
-        <w:rPr>
-          <w:rFonts w:ascii="Menlo Regular" w:hAnsi="Menlo Regular" w:cs="Menlo Regular"/>
-          <w:color w:val="000000"/>
-          <w:sz w:val="22"/>
-          <w:szCs w:val="22"/>
-        </w:rPr>
-        <w:t>Library/Caches/</w:t>
-      </w:r>
-    </w:p>
-    <w:p>
-      <w:pPr>
-        <w:outlineLvl w:val="0"/>
-        <w:rPr>
-          <w:rFonts w:ascii="Adobe Caslon Pro" w:hAnsi="Adobe Caslon Pro" w:cs="Menlo Regular"/>
-          <w:color w:val="000000"/>
-        </w:rPr>
-      </w:pPr>
-    </w:p>
-    <w:p>
-      <w:pPr>
-        <w:outlineLvl w:val="0"/>
-        <w:rPr>
-          <w:rFonts w:ascii="Adobe Caslon Pro" w:hAnsi="Adobe Caslon Pro" w:cs="Menlo Regular"/>
-          <w:color w:val="000000"/>
-        </w:rPr>
-      </w:pPr>
-      <w:r>
-        <w:rPr>
-          <w:rFonts w:ascii="Adobe Caslon Pro" w:hAnsi="Adobe Caslon Pro" w:cs="Menlo Regular"/>
-          <w:color w:val="000000"/>
-        </w:rPr>
-        <w:t xml:space="preserve">Committed and pushed changes to </w:t>
-      </w:r>
-      <w:proofErr w:type="spellStart"/>
-      <w:r>
-        <w:rPr>
-          <w:rFonts w:ascii="Adobe Caslon Pro" w:hAnsi="Adobe Caslon Pro" w:cs="Menlo Regular"/>
-          <w:color w:val="000000"/>
-        </w:rPr>
-        <w:t>single_search</w:t>
-      </w:r>
-      <w:proofErr w:type="spellEnd"/>
+          <w:numId w:val="64"/>
+        </w:numPr>
+        <w:outlineLvl w:val="0"/>
+        <w:rPr>
+          <w:rFonts w:ascii="Adobe Caslon Pro" w:hAnsi="Adobe Caslon Pro" w:cs="Menlo Regular"/>
+          <w:color w:val="000000"/>
+        </w:rPr>
+      </w:pPr>
+      <w:r>
+        <w:rPr>
+          <w:rFonts w:ascii="Adobe Caslon Pro" w:hAnsi="Adobe Caslon Pro" w:cs="Menlo Regular"/>
+          <w:color w:val="000000"/>
+        </w:rPr>
+        <w:t xml:space="preserve">Instead of testing if touch landed in header, now test </w:t>
+      </w:r>
+      <w:r>
+        <w:rPr>
+          <w:rFonts w:ascii="Adobe Caslon Pro" w:hAnsi="Adobe Caslon Pro" w:cs="Menlo Regular"/>
+          <w:color w:val="000000"/>
+        </w:rPr>
+        <w:t>if touch landed in any view except table view or cell content view</w:t>
+      </w:r>
+    </w:p>
+    <w:p>
+      <w:pPr>
+        <w:outlineLvl w:val="0"/>
+        <w:rPr>
+          <w:rFonts w:ascii="Adobe Caslon Pro" w:hAnsi="Adobe Caslon Pro" w:cs="Menlo Regular"/>
+          <w:color w:val="000000"/>
+        </w:rPr>
+      </w:pPr>
+    </w:p>
+    <w:p>
+      <w:pPr>
+        <w:outlineLvl w:val="0"/>
+        <w:rPr>
+          <w:rFonts w:ascii="Adobe Caslon Pro" w:hAnsi="Adobe Caslon Pro" w:cs="Menlo Regular"/>
+          <w:color w:val="000000"/>
+        </w:rPr>
+      </w:pPr>
+      <w:r>
+        <w:rPr>
+          <w:rFonts w:ascii="Adobe Caslon Pro" w:hAnsi="Adobe Caslon Pro" w:cs="Menlo Regular"/>
+          <w:color w:val="000000"/>
+        </w:rPr>
+        <w:t>Tested poor network connection behavior</w:t>
+      </w:r>
+    </w:p>
+    <w:p>
+      <w:pPr>
+        <w:pStyle w:val="ListParagraph"/>
+        <w:numPr>
+          <w:ilvl w:val="0"/>
+          <w:numId w:val="64"/>
+        </w:numPr>
+        <w:outlineLvl w:val="0"/>
+        <w:rPr>
+          <w:rFonts w:ascii="Adobe Caslon Pro" w:hAnsi="Adobe Caslon Pro" w:cs="Menlo Regular"/>
+          <w:color w:val="000000"/>
+        </w:rPr>
+      </w:pPr>
+      <w:r>
+        <w:rPr>
+          <w:rFonts w:ascii="Adobe Caslon Pro" w:hAnsi="Adobe Caslon Pro" w:cs="Menlo Regular"/>
+          <w:color w:val="000000"/>
+        </w:rPr>
+        <w:t xml:space="preserve">Discovered crash in friends tab when running app with poor </w:t>
+      </w:r>
+      <w:proofErr w:type="spellStart"/>
+      <w:r>
+        <w:rPr>
+          <w:rFonts w:ascii="Adobe Caslon Pro" w:hAnsi="Adobe Caslon Pro" w:cs="Menlo Regular"/>
+          <w:color w:val="000000"/>
+        </w:rPr>
+        <w:t>Wifi</w:t>
+      </w:r>
+      <w:proofErr w:type="spellEnd"/>
+      <w:r>
+        <w:rPr>
+          <w:rFonts w:ascii="Adobe Caslon Pro" w:hAnsi="Adobe Caslon Pro" w:cs="Menlo Regular"/>
+          <w:color w:val="000000"/>
+        </w:rPr>
+        <w:t xml:space="preserve"> connection</w:t>
+      </w:r>
+    </w:p>
+    <w:p>
+      <w:pPr>
+        <w:pStyle w:val="ListParagraph"/>
+        <w:numPr>
+          <w:ilvl w:val="0"/>
+          <w:numId w:val="64"/>
+        </w:numPr>
+        <w:outlineLvl w:val="0"/>
+        <w:rPr>
+          <w:rFonts w:ascii="Adobe Caslon Pro" w:hAnsi="Adobe Caslon Pro" w:cs="Menlo Regular"/>
+          <w:color w:val="000000"/>
+        </w:rPr>
+      </w:pPr>
+      <w:r>
+        <w:rPr>
+          <w:rFonts w:ascii="Adobe Caslon Pro" w:hAnsi="Adobe Caslon Pro" w:cs="Menlo Regular"/>
+          <w:color w:val="000000"/>
+        </w:rPr>
+        <w:t>Read Apple documentation on Real-World Networks</w:t>
+      </w:r>
+    </w:p>
+    <w:p>
+      <w:pPr>
+        <w:pStyle w:val="ListParagraph"/>
+        <w:numPr>
+          <w:ilvl w:val="0"/>
+          <w:numId w:val="64"/>
+        </w:numPr>
+        <w:outlineLvl w:val="0"/>
+        <w:rPr>
+          <w:rFonts w:ascii="Adobe Caslon Pro" w:hAnsi="Adobe Caslon Pro" w:cs="Menlo Regular"/>
+          <w:color w:val="000000"/>
+        </w:rPr>
+      </w:pPr>
+      <w:r>
+        <w:rPr>
+          <w:rFonts w:ascii="Adobe Caslon Pro" w:hAnsi="Adobe Caslon Pro" w:cs="Menlo Regular"/>
+          <w:color w:val="000000"/>
+        </w:rPr>
+        <w:t>Learned about and tested Network Link Conditioner tool</w:t>
+      </w:r>
+    </w:p>
+    <w:p>
+      <w:pPr>
+        <w:outlineLvl w:val="0"/>
+        <w:rPr>
+          <w:rFonts w:ascii="Adobe Caslon Pro" w:hAnsi="Adobe Caslon Pro" w:cs="Menlo Regular"/>
+          <w:color w:val="000000"/>
+        </w:rPr>
+      </w:pPr>
+    </w:p>
+    <w:p>
+      <w:pPr>
+        <w:outlineLvl w:val="0"/>
+        <w:rPr>
+          <w:rFonts w:ascii="Adobe Caslon Pro" w:hAnsi="Adobe Caslon Pro" w:cs="Menlo Regular"/>
+          <w:color w:val="000000"/>
+        </w:rPr>
+      </w:pPr>
+    </w:p>
+    <w:p>
+      <w:pPr>
+        <w:outlineLvl w:val="0"/>
+        <w:rPr>
+          <w:rFonts w:ascii="Adobe Caslon Pro" w:hAnsi="Adobe Caslon Pro" w:cs="Menlo Regular"/>
+          <w:color w:val="000000"/>
+        </w:rPr>
+      </w:pPr>
     </w:p>
     <w:p>
       <w:pPr>
@@ -18318,6 +19201,119 @@
     </w:lvl>
   </w:abstractNum>
   <w:abstractNum w:abstractNumId="7">
+    <w:nsid w:val="0E475CB2"/>
+    <w:multiLevelType w:val="hybridMultilevel"/>
+    <w:tmpl w:val="E84C5B8E"/>
+    <w:lvl w:ilvl="0" w:tplc="04090001">
+      <w:start w:val="1"/>
+      <w:numFmt w:val="bullet"/>
+      <w:lvlText w:val=""/>
+      <w:lvlJc w:val="left"/>
+      <w:pPr>
+        <w:ind w:left="720" w:hanging="360"/>
+      </w:pPr>
+      <w:rPr>
+        <w:rFonts w:ascii="Symbol" w:hAnsi="Symbol" w:hint="default"/>
+      </w:rPr>
+    </w:lvl>
+    <w:lvl w:ilvl="1" w:tplc="04090003" w:tentative="1">
+      <w:start w:val="1"/>
+      <w:numFmt w:val="bullet"/>
+      <w:lvlText w:val="o"/>
+      <w:lvlJc w:val="left"/>
+      <w:pPr>
+        <w:ind w:left="1440" w:hanging="360"/>
+      </w:pPr>
+      <w:rPr>
+        <w:rFonts w:ascii="Courier New" w:hAnsi="Courier New" w:hint="default"/>
+      </w:rPr>
+    </w:lvl>
+    <w:lvl w:ilvl="2" w:tplc="04090005" w:tentative="1">
+      <w:start w:val="1"/>
+      <w:numFmt w:val="bullet"/>
+      <w:lvlText w:val=""/>
+      <w:lvlJc w:val="left"/>
+      <w:pPr>
+        <w:ind w:left="2160" w:hanging="360"/>
+      </w:pPr>
+      <w:rPr>
+        <w:rFonts w:ascii="Wingdings" w:hAnsi="Wingdings" w:hint="default"/>
+      </w:rPr>
+    </w:lvl>
+    <w:lvl w:ilvl="3" w:tplc="04090001" w:tentative="1">
+      <w:start w:val="1"/>
+      <w:numFmt w:val="bullet"/>
+      <w:lvlText w:val=""/>
+      <w:lvlJc w:val="left"/>
+      <w:pPr>
+        <w:ind w:left="2880" w:hanging="360"/>
+      </w:pPr>
+      <w:rPr>
+        <w:rFonts w:ascii="Symbol" w:hAnsi="Symbol" w:hint="default"/>
+      </w:rPr>
+    </w:lvl>
+    <w:lvl w:ilvl="4" w:tplc="04090003" w:tentative="1">
+      <w:start w:val="1"/>
+      <w:numFmt w:val="bullet"/>
+      <w:lvlText w:val="o"/>
+      <w:lvlJc w:val="left"/>
+      <w:pPr>
+        <w:ind w:left="3600" w:hanging="360"/>
+      </w:pPr>
+      <w:rPr>
+        <w:rFonts w:ascii="Courier New" w:hAnsi="Courier New" w:hint="default"/>
+      </w:rPr>
+    </w:lvl>
+    <w:lvl w:ilvl="5" w:tplc="04090005" w:tentative="1">
+      <w:start w:val="1"/>
+      <w:numFmt w:val="bullet"/>
+      <w:lvlText w:val=""/>
+      <w:lvlJc w:val="left"/>
+      <w:pPr>
+        <w:ind w:left="4320" w:hanging="360"/>
+      </w:pPr>
+      <w:rPr>
+        <w:rFonts w:ascii="Wingdings" w:hAnsi="Wingdings" w:hint="default"/>
+      </w:rPr>
+    </w:lvl>
+    <w:lvl w:ilvl="6" w:tplc="04090001" w:tentative="1">
+      <w:start w:val="1"/>
+      <w:numFmt w:val="bullet"/>
+      <w:lvlText w:val=""/>
+      <w:lvlJc w:val="left"/>
+      <w:pPr>
+        <w:ind w:left="5040" w:hanging="360"/>
+      </w:pPr>
+      <w:rPr>
+        <w:rFonts w:ascii="Symbol" w:hAnsi="Symbol" w:hint="default"/>
+      </w:rPr>
+    </w:lvl>
+    <w:lvl w:ilvl="7" w:tplc="04090003" w:tentative="1">
+      <w:start w:val="1"/>
+      <w:numFmt w:val="bullet"/>
+      <w:lvlText w:val="o"/>
+      <w:lvlJc w:val="left"/>
+      <w:pPr>
+        <w:ind w:left="5760" w:hanging="360"/>
+      </w:pPr>
+      <w:rPr>
+        <w:rFonts w:ascii="Courier New" w:hAnsi="Courier New" w:hint="default"/>
+      </w:rPr>
+    </w:lvl>
+    <w:lvl w:ilvl="8" w:tplc="04090005" w:tentative="1">
+      <w:start w:val="1"/>
+      <w:numFmt w:val="bullet"/>
+      <w:lvlText w:val=""/>
+      <w:lvlJc w:val="left"/>
+      <w:pPr>
+        <w:ind w:left="6480" w:hanging="360"/>
+      </w:pPr>
+      <w:rPr>
+        <w:rFonts w:ascii="Wingdings" w:hAnsi="Wingdings" w:hint="default"/>
+      </w:rPr>
+    </w:lvl>
+  </w:abstractNum>
+  <w:abstractNum w:abstractNumId="8">
     <w:nsid w:val="0F211086"/>
     <w:multiLevelType w:val="hybridMultilevel"/>
     <w:tmpl w:val="4B184DF8"/>
@@ -18430,7 +19426,7 @@
       </w:rPr>
     </w:lvl>
   </w:abstractNum>
-  <w:abstractNum w:abstractNumId="8">
+  <w:abstractNum w:abstractNumId="9">
     <w:nsid w:val="15AC2060"/>
     <w:multiLevelType w:val="hybridMultilevel"/>
     <w:tmpl w:val="B7FCBE36"/>
@@ -18543,7 +19539,7 @@
       </w:rPr>
     </w:lvl>
   </w:abstractNum>
-  <w:abstractNum w:abstractNumId="9">
+  <w:abstractNum w:abstractNumId="10">
     <w:nsid w:val="16766716"/>
     <w:multiLevelType w:val="hybridMultilevel"/>
     <w:tmpl w:val="F056B20A"/>
@@ -18656,7 +19652,7 @@
       </w:rPr>
     </w:lvl>
   </w:abstractNum>
-  <w:abstractNum w:abstractNumId="10">
+  <w:abstractNum w:abstractNumId="11">
     <w:nsid w:val="1748602A"/>
     <w:multiLevelType w:val="hybridMultilevel"/>
     <w:tmpl w:val="067E6C80"/>
@@ -18769,7 +19765,7 @@
       </w:rPr>
     </w:lvl>
   </w:abstractNum>
-  <w:abstractNum w:abstractNumId="11">
+  <w:abstractNum w:abstractNumId="12">
     <w:nsid w:val="19E237B9"/>
     <w:multiLevelType w:val="hybridMultilevel"/>
     <w:tmpl w:val="D870EB36"/>
@@ -18882,7 +19878,7 @@
       </w:rPr>
     </w:lvl>
   </w:abstractNum>
-  <w:abstractNum w:abstractNumId="12">
+  <w:abstractNum w:abstractNumId="13">
     <w:nsid w:val="1D174019"/>
     <w:multiLevelType w:val="hybridMultilevel"/>
     <w:tmpl w:val="08143AFC"/>
@@ -18995,7 +19991,7 @@
       </w:rPr>
     </w:lvl>
   </w:abstractNum>
-  <w:abstractNum w:abstractNumId="13">
+  <w:abstractNum w:abstractNumId="14">
     <w:nsid w:val="21A15B27"/>
     <w:multiLevelType w:val="hybridMultilevel"/>
     <w:tmpl w:val="71BA77CE"/>
@@ -19108,7 +20104,7 @@
       </w:rPr>
     </w:lvl>
   </w:abstractNum>
-  <w:abstractNum w:abstractNumId="14">
+  <w:abstractNum w:abstractNumId="15">
     <w:nsid w:val="2520005E"/>
     <w:multiLevelType w:val="hybridMultilevel"/>
     <w:tmpl w:val="8C44B42A"/>
@@ -19221,7 +20217,7 @@
       </w:rPr>
     </w:lvl>
   </w:abstractNum>
-  <w:abstractNum w:abstractNumId="15">
+  <w:abstractNum w:abstractNumId="16">
     <w:nsid w:val="269C6396"/>
     <w:multiLevelType w:val="hybridMultilevel"/>
     <w:tmpl w:val="563A4F2A"/>
@@ -19334,7 +20330,7 @@
       </w:rPr>
     </w:lvl>
   </w:abstractNum>
-  <w:abstractNum w:abstractNumId="16">
+  <w:abstractNum w:abstractNumId="17">
     <w:nsid w:val="278F4BFB"/>
     <w:multiLevelType w:val="hybridMultilevel"/>
     <w:tmpl w:val="1D06B31C"/>
@@ -19447,7 +20443,7 @@
       </w:rPr>
     </w:lvl>
   </w:abstractNum>
-  <w:abstractNum w:abstractNumId="17">
+  <w:abstractNum w:abstractNumId="18">
     <w:nsid w:val="2BE10014"/>
     <w:multiLevelType w:val="hybridMultilevel"/>
     <w:tmpl w:val="729EAF82"/>
@@ -19560,7 +20556,7 @@
       </w:rPr>
     </w:lvl>
   </w:abstractNum>
-  <w:abstractNum w:abstractNumId="18">
+  <w:abstractNum w:abstractNumId="19">
     <w:nsid w:val="304053C5"/>
     <w:multiLevelType w:val="hybridMultilevel"/>
     <w:tmpl w:val="02302CD6"/>
@@ -19673,7 +20669,7 @@
       </w:rPr>
     </w:lvl>
   </w:abstractNum>
-  <w:abstractNum w:abstractNumId="19">
+  <w:abstractNum w:abstractNumId="20">
     <w:nsid w:val="33C3084F"/>
     <w:multiLevelType w:val="hybridMultilevel"/>
     <w:tmpl w:val="ECECB372"/>
@@ -19786,7 +20782,7 @@
       </w:rPr>
     </w:lvl>
   </w:abstractNum>
-  <w:abstractNum w:abstractNumId="20">
+  <w:abstractNum w:abstractNumId="21">
     <w:nsid w:val="346015D7"/>
     <w:multiLevelType w:val="hybridMultilevel"/>
     <w:tmpl w:val="3C585806"/>
@@ -19899,7 +20895,7 @@
       </w:rPr>
     </w:lvl>
   </w:abstractNum>
-  <w:abstractNum w:abstractNumId="21">
+  <w:abstractNum w:abstractNumId="22">
     <w:nsid w:val="35BE7083"/>
     <w:multiLevelType w:val="hybridMultilevel"/>
     <w:tmpl w:val="6756ACB4"/>
@@ -20012,7 +21008,7 @@
       </w:rPr>
     </w:lvl>
   </w:abstractNum>
-  <w:abstractNum w:abstractNumId="22">
+  <w:abstractNum w:abstractNumId="23">
     <w:nsid w:val="3A37181A"/>
     <w:multiLevelType w:val="hybridMultilevel"/>
     <w:tmpl w:val="CAACC330"/>
@@ -20125,7 +21121,7 @@
       </w:rPr>
     </w:lvl>
   </w:abstractNum>
-  <w:abstractNum w:abstractNumId="23">
+  <w:abstractNum w:abstractNumId="24">
     <w:nsid w:val="3BAD1B2D"/>
     <w:multiLevelType w:val="hybridMultilevel"/>
     <w:tmpl w:val="27927B44"/>
@@ -20238,7 +21234,7 @@
       </w:rPr>
     </w:lvl>
   </w:abstractNum>
-  <w:abstractNum w:abstractNumId="24">
+  <w:abstractNum w:abstractNumId="25">
     <w:nsid w:val="3C000B9C"/>
     <w:multiLevelType w:val="hybridMultilevel"/>
     <w:tmpl w:val="539CF7D2"/>
@@ -20351,7 +21347,120 @@
       </w:rPr>
     </w:lvl>
   </w:abstractNum>
-  <w:abstractNum w:abstractNumId="25">
+  <w:abstractNum w:abstractNumId="26">
+    <w:nsid w:val="3C7A5EEB"/>
+    <w:multiLevelType w:val="hybridMultilevel"/>
+    <w:tmpl w:val="8662F08E"/>
+    <w:lvl w:ilvl="0" w:tplc="04090001">
+      <w:start w:val="1"/>
+      <w:numFmt w:val="bullet"/>
+      <w:lvlText w:val=""/>
+      <w:lvlJc w:val="left"/>
+      <w:pPr>
+        <w:ind w:left="720" w:hanging="360"/>
+      </w:pPr>
+      <w:rPr>
+        <w:rFonts w:ascii="Symbol" w:hAnsi="Symbol" w:hint="default"/>
+      </w:rPr>
+    </w:lvl>
+    <w:lvl w:ilvl="1" w:tplc="04090003" w:tentative="1">
+      <w:start w:val="1"/>
+      <w:numFmt w:val="bullet"/>
+      <w:lvlText w:val="o"/>
+      <w:lvlJc w:val="left"/>
+      <w:pPr>
+        <w:ind w:left="1440" w:hanging="360"/>
+      </w:pPr>
+      <w:rPr>
+        <w:rFonts w:ascii="Courier New" w:hAnsi="Courier New" w:hint="default"/>
+      </w:rPr>
+    </w:lvl>
+    <w:lvl w:ilvl="2" w:tplc="04090005" w:tentative="1">
+      <w:start w:val="1"/>
+      <w:numFmt w:val="bullet"/>
+      <w:lvlText w:val=""/>
+      <w:lvlJc w:val="left"/>
+      <w:pPr>
+        <w:ind w:left="2160" w:hanging="360"/>
+      </w:pPr>
+      <w:rPr>
+        <w:rFonts w:ascii="Wingdings" w:hAnsi="Wingdings" w:hint="default"/>
+      </w:rPr>
+    </w:lvl>
+    <w:lvl w:ilvl="3" w:tplc="04090001" w:tentative="1">
+      <w:start w:val="1"/>
+      <w:numFmt w:val="bullet"/>
+      <w:lvlText w:val=""/>
+      <w:lvlJc w:val="left"/>
+      <w:pPr>
+        <w:ind w:left="2880" w:hanging="360"/>
+      </w:pPr>
+      <w:rPr>
+        <w:rFonts w:ascii="Symbol" w:hAnsi="Symbol" w:hint="default"/>
+      </w:rPr>
+    </w:lvl>
+    <w:lvl w:ilvl="4" w:tplc="04090003" w:tentative="1">
+      <w:start w:val="1"/>
+      <w:numFmt w:val="bullet"/>
+      <w:lvlText w:val="o"/>
+      <w:lvlJc w:val="left"/>
+      <w:pPr>
+        <w:ind w:left="3600" w:hanging="360"/>
+      </w:pPr>
+      <w:rPr>
+        <w:rFonts w:ascii="Courier New" w:hAnsi="Courier New" w:hint="default"/>
+      </w:rPr>
+    </w:lvl>
+    <w:lvl w:ilvl="5" w:tplc="04090005" w:tentative="1">
+      <w:start w:val="1"/>
+      <w:numFmt w:val="bullet"/>
+      <w:lvlText w:val=""/>
+      <w:lvlJc w:val="left"/>
+      <w:pPr>
+        <w:ind w:left="4320" w:hanging="360"/>
+      </w:pPr>
+      <w:rPr>
+        <w:rFonts w:ascii="Wingdings" w:hAnsi="Wingdings" w:hint="default"/>
+      </w:rPr>
+    </w:lvl>
+    <w:lvl w:ilvl="6" w:tplc="04090001" w:tentative="1">
+      <w:start w:val="1"/>
+      <w:numFmt w:val="bullet"/>
+      <w:lvlText w:val=""/>
+      <w:lvlJc w:val="left"/>
+      <w:pPr>
+        <w:ind w:left="5040" w:hanging="360"/>
+      </w:pPr>
+      <w:rPr>
+        <w:rFonts w:ascii="Symbol" w:hAnsi="Symbol" w:hint="default"/>
+      </w:rPr>
+    </w:lvl>
+    <w:lvl w:ilvl="7" w:tplc="04090003" w:tentative="1">
+      <w:start w:val="1"/>
+      <w:numFmt w:val="bullet"/>
+      <w:lvlText w:val="o"/>
+      <w:lvlJc w:val="left"/>
+      <w:pPr>
+        <w:ind w:left="5760" w:hanging="360"/>
+      </w:pPr>
+      <w:rPr>
+        <w:rFonts w:ascii="Courier New" w:hAnsi="Courier New" w:hint="default"/>
+      </w:rPr>
+    </w:lvl>
+    <w:lvl w:ilvl="8" w:tplc="04090005" w:tentative="1">
+      <w:start w:val="1"/>
+      <w:numFmt w:val="bullet"/>
+      <w:lvlText w:val=""/>
+      <w:lvlJc w:val="left"/>
+      <w:pPr>
+        <w:ind w:left="6480" w:hanging="360"/>
+      </w:pPr>
+      <w:rPr>
+        <w:rFonts w:ascii="Wingdings" w:hAnsi="Wingdings" w:hint="default"/>
+      </w:rPr>
+    </w:lvl>
+  </w:abstractNum>
+  <w:abstractNum w:abstractNumId="27">
     <w:nsid w:val="40BD4214"/>
     <w:multiLevelType w:val="hybridMultilevel"/>
     <w:tmpl w:val="B558673C"/>
@@ -20464,7 +21573,7 @@
       </w:rPr>
     </w:lvl>
   </w:abstractNum>
-  <w:abstractNum w:abstractNumId="26">
+  <w:abstractNum w:abstractNumId="28">
     <w:nsid w:val="42034248"/>
     <w:multiLevelType w:val="hybridMultilevel"/>
     <w:tmpl w:val="175A2A3E"/>
@@ -20577,7 +21686,7 @@
       </w:rPr>
     </w:lvl>
   </w:abstractNum>
-  <w:abstractNum w:abstractNumId="27">
+  <w:abstractNum w:abstractNumId="29">
     <w:nsid w:val="42492417"/>
     <w:multiLevelType w:val="hybridMultilevel"/>
     <w:tmpl w:val="5D60AA00"/>
@@ -20690,7 +21799,7 @@
       </w:rPr>
     </w:lvl>
   </w:abstractNum>
-  <w:abstractNum w:abstractNumId="28">
+  <w:abstractNum w:abstractNumId="30">
     <w:nsid w:val="4364152F"/>
     <w:multiLevelType w:val="hybridMultilevel"/>
     <w:tmpl w:val="5596AE0C"/>
@@ -20803,7 +21912,7 @@
       </w:rPr>
     </w:lvl>
   </w:abstractNum>
-  <w:abstractNum w:abstractNumId="29">
+  <w:abstractNum w:abstractNumId="31">
     <w:nsid w:val="47177317"/>
     <w:multiLevelType w:val="hybridMultilevel"/>
     <w:tmpl w:val="7AEAF07E"/>
@@ -20916,7 +22025,7 @@
       </w:rPr>
     </w:lvl>
   </w:abstractNum>
-  <w:abstractNum w:abstractNumId="30">
+  <w:abstractNum w:abstractNumId="32">
     <w:nsid w:val="4A13084D"/>
     <w:multiLevelType w:val="hybridMultilevel"/>
     <w:tmpl w:val="E6609BBC"/>
@@ -21029,7 +22138,7 @@
       </w:rPr>
     </w:lvl>
   </w:abstractNum>
-  <w:abstractNum w:abstractNumId="31">
+  <w:abstractNum w:abstractNumId="33">
     <w:nsid w:val="4ADB6F62"/>
     <w:multiLevelType w:val="hybridMultilevel"/>
     <w:tmpl w:val="9D8A45E2"/>
@@ -21142,7 +22251,7 @@
       </w:rPr>
     </w:lvl>
   </w:abstractNum>
-  <w:abstractNum w:abstractNumId="32">
+  <w:abstractNum w:abstractNumId="34">
     <w:nsid w:val="4BF132DA"/>
     <w:multiLevelType w:val="hybridMultilevel"/>
     <w:tmpl w:val="421E06D2"/>
@@ -21255,7 +22364,7 @@
       </w:rPr>
     </w:lvl>
   </w:abstractNum>
-  <w:abstractNum w:abstractNumId="33">
+  <w:abstractNum w:abstractNumId="35">
     <w:nsid w:val="4C3A207E"/>
     <w:multiLevelType w:val="hybridMultilevel"/>
     <w:tmpl w:val="89A872E6"/>
@@ -21368,7 +22477,7 @@
       </w:rPr>
     </w:lvl>
   </w:abstractNum>
-  <w:abstractNum w:abstractNumId="34">
+  <w:abstractNum w:abstractNumId="36">
     <w:nsid w:val="4FF1101C"/>
     <w:multiLevelType w:val="hybridMultilevel"/>
     <w:tmpl w:val="5A48D82E"/>
@@ -21481,7 +22590,7 @@
       </w:rPr>
     </w:lvl>
   </w:abstractNum>
-  <w:abstractNum w:abstractNumId="35">
+  <w:abstractNum w:abstractNumId="37">
     <w:nsid w:val="525A0147"/>
     <w:multiLevelType w:val="hybridMultilevel"/>
     <w:tmpl w:val="55F29A26"/>
@@ -21594,7 +22703,7 @@
       </w:rPr>
     </w:lvl>
   </w:abstractNum>
-  <w:abstractNum w:abstractNumId="36">
+  <w:abstractNum w:abstractNumId="38">
     <w:nsid w:val="52704EFA"/>
     <w:multiLevelType w:val="hybridMultilevel"/>
     <w:tmpl w:val="77CE7D04"/>
@@ -21707,7 +22816,7 @@
       </w:rPr>
     </w:lvl>
   </w:abstractNum>
-  <w:abstractNum w:abstractNumId="37">
+  <w:abstractNum w:abstractNumId="39">
     <w:nsid w:val="53453B9C"/>
     <w:multiLevelType w:val="hybridMultilevel"/>
     <w:tmpl w:val="B9B844CE"/>
@@ -21820,7 +22929,7 @@
       </w:rPr>
     </w:lvl>
   </w:abstractNum>
-  <w:abstractNum w:abstractNumId="38">
+  <w:abstractNum w:abstractNumId="40">
     <w:nsid w:val="543D00AA"/>
     <w:multiLevelType w:val="hybridMultilevel"/>
     <w:tmpl w:val="2A6CCCA6"/>
@@ -21933,7 +23042,7 @@
       </w:rPr>
     </w:lvl>
   </w:abstractNum>
-  <w:abstractNum w:abstractNumId="39">
+  <w:abstractNum w:abstractNumId="41">
     <w:nsid w:val="554B5638"/>
     <w:multiLevelType w:val="hybridMultilevel"/>
     <w:tmpl w:val="ED82186A"/>
@@ -22046,7 +23155,7 @@
       </w:rPr>
     </w:lvl>
   </w:abstractNum>
-  <w:abstractNum w:abstractNumId="40">
+  <w:abstractNum w:abstractNumId="42">
     <w:nsid w:val="555B445B"/>
     <w:multiLevelType w:val="hybridMultilevel"/>
     <w:tmpl w:val="0EB464D8"/>
@@ -22159,7 +23268,7 @@
       </w:rPr>
     </w:lvl>
   </w:abstractNum>
-  <w:abstractNum w:abstractNumId="41">
+  <w:abstractNum w:abstractNumId="43">
     <w:nsid w:val="55770E64"/>
     <w:multiLevelType w:val="hybridMultilevel"/>
     <w:tmpl w:val="8B12D55C"/>
@@ -22272,7 +23381,7 @@
       </w:rPr>
     </w:lvl>
   </w:abstractNum>
-  <w:abstractNum w:abstractNumId="42">
+  <w:abstractNum w:abstractNumId="44">
     <w:nsid w:val="55FC702E"/>
     <w:multiLevelType w:val="hybridMultilevel"/>
     <w:tmpl w:val="416671FA"/>
@@ -22385,7 +23494,7 @@
       </w:rPr>
     </w:lvl>
   </w:abstractNum>
-  <w:abstractNum w:abstractNumId="43">
+  <w:abstractNum w:abstractNumId="45">
     <w:nsid w:val="578D1401"/>
     <w:multiLevelType w:val="hybridMultilevel"/>
     <w:tmpl w:val="4532EB56"/>
@@ -22498,7 +23607,7 @@
       </w:rPr>
     </w:lvl>
   </w:abstractNum>
-  <w:abstractNum w:abstractNumId="44">
+  <w:abstractNum w:abstractNumId="46">
     <w:nsid w:val="5C347159"/>
     <w:multiLevelType w:val="hybridMultilevel"/>
     <w:tmpl w:val="3BF8EF5A"/>
@@ -22611,7 +23720,120 @@
       </w:rPr>
     </w:lvl>
   </w:abstractNum>
-  <w:abstractNum w:abstractNumId="45">
+  <w:abstractNum w:abstractNumId="47">
+    <w:nsid w:val="5D793917"/>
+    <w:multiLevelType w:val="hybridMultilevel"/>
+    <w:tmpl w:val="66EE2F78"/>
+    <w:lvl w:ilvl="0" w:tplc="04090001">
+      <w:start w:val="1"/>
+      <w:numFmt w:val="bullet"/>
+      <w:lvlText w:val=""/>
+      <w:lvlJc w:val="left"/>
+      <w:pPr>
+        <w:ind w:left="720" w:hanging="360"/>
+      </w:pPr>
+      <w:rPr>
+        <w:rFonts w:ascii="Symbol" w:hAnsi="Symbol" w:hint="default"/>
+      </w:rPr>
+    </w:lvl>
+    <w:lvl w:ilvl="1" w:tplc="04090003" w:tentative="1">
+      <w:start w:val="1"/>
+      <w:numFmt w:val="bullet"/>
+      <w:lvlText w:val="o"/>
+      <w:lvlJc w:val="left"/>
+      <w:pPr>
+        <w:ind w:left="1440" w:hanging="360"/>
+      </w:pPr>
+      <w:rPr>
+        <w:rFonts w:ascii="Courier New" w:hAnsi="Courier New" w:hint="default"/>
+      </w:rPr>
+    </w:lvl>
+    <w:lvl w:ilvl="2" w:tplc="04090005" w:tentative="1">
+      <w:start w:val="1"/>
+      <w:numFmt w:val="bullet"/>
+      <w:lvlText w:val=""/>
+      <w:lvlJc w:val="left"/>
+      <w:pPr>
+        <w:ind w:left="2160" w:hanging="360"/>
+      </w:pPr>
+      <w:rPr>
+        <w:rFonts w:ascii="Wingdings" w:hAnsi="Wingdings" w:hint="default"/>
+      </w:rPr>
+    </w:lvl>
+    <w:lvl w:ilvl="3" w:tplc="04090001" w:tentative="1">
+      <w:start w:val="1"/>
+      <w:numFmt w:val="bullet"/>
+      <w:lvlText w:val=""/>
+      <w:lvlJc w:val="left"/>
+      <w:pPr>
+        <w:ind w:left="2880" w:hanging="360"/>
+      </w:pPr>
+      <w:rPr>
+        <w:rFonts w:ascii="Symbol" w:hAnsi="Symbol" w:hint="default"/>
+      </w:rPr>
+    </w:lvl>
+    <w:lvl w:ilvl="4" w:tplc="04090003" w:tentative="1">
+      <w:start w:val="1"/>
+      <w:numFmt w:val="bullet"/>
+      <w:lvlText w:val="o"/>
+      <w:lvlJc w:val="left"/>
+      <w:pPr>
+        <w:ind w:left="3600" w:hanging="360"/>
+      </w:pPr>
+      <w:rPr>
+        <w:rFonts w:ascii="Courier New" w:hAnsi="Courier New" w:hint="default"/>
+      </w:rPr>
+    </w:lvl>
+    <w:lvl w:ilvl="5" w:tplc="04090005" w:tentative="1">
+      <w:start w:val="1"/>
+      <w:numFmt w:val="bullet"/>
+      <w:lvlText w:val=""/>
+      <w:lvlJc w:val="left"/>
+      <w:pPr>
+        <w:ind w:left="4320" w:hanging="360"/>
+      </w:pPr>
+      <w:rPr>
+        <w:rFonts w:ascii="Wingdings" w:hAnsi="Wingdings" w:hint="default"/>
+      </w:rPr>
+    </w:lvl>
+    <w:lvl w:ilvl="6" w:tplc="04090001" w:tentative="1">
+      <w:start w:val="1"/>
+      <w:numFmt w:val="bullet"/>
+      <w:lvlText w:val=""/>
+      <w:lvlJc w:val="left"/>
+      <w:pPr>
+        <w:ind w:left="5040" w:hanging="360"/>
+      </w:pPr>
+      <w:rPr>
+        <w:rFonts w:ascii="Symbol" w:hAnsi="Symbol" w:hint="default"/>
+      </w:rPr>
+    </w:lvl>
+    <w:lvl w:ilvl="7" w:tplc="04090003" w:tentative="1">
+      <w:start w:val="1"/>
+      <w:numFmt w:val="bullet"/>
+      <w:lvlText w:val="o"/>
+      <w:lvlJc w:val="left"/>
+      <w:pPr>
+        <w:ind w:left="5760" w:hanging="360"/>
+      </w:pPr>
+      <w:rPr>
+        <w:rFonts w:ascii="Courier New" w:hAnsi="Courier New" w:hint="default"/>
+      </w:rPr>
+    </w:lvl>
+    <w:lvl w:ilvl="8" w:tplc="04090005" w:tentative="1">
+      <w:start w:val="1"/>
+      <w:numFmt w:val="bullet"/>
+      <w:lvlText w:val=""/>
+      <w:lvlJc w:val="left"/>
+      <w:pPr>
+        <w:ind w:left="6480" w:hanging="360"/>
+      </w:pPr>
+      <w:rPr>
+        <w:rFonts w:ascii="Wingdings" w:hAnsi="Wingdings" w:hint="default"/>
+      </w:rPr>
+    </w:lvl>
+  </w:abstractNum>
+  <w:abstractNum w:abstractNumId="48">
     <w:nsid w:val="62645597"/>
     <w:multiLevelType w:val="hybridMultilevel"/>
     <w:tmpl w:val="B6E62782"/>
@@ -22724,7 +23946,7 @@
       </w:rPr>
     </w:lvl>
   </w:abstractNum>
-  <w:abstractNum w:abstractNumId="46">
+  <w:abstractNum w:abstractNumId="49">
     <w:nsid w:val="67142904"/>
     <w:multiLevelType w:val="hybridMultilevel"/>
     <w:tmpl w:val="90CEB228"/>
@@ -22837,10 +24059,10 @@
       </w:rPr>
     </w:lvl>
   </w:abstractNum>
-  <w:abstractNum w:abstractNumId="47">
+  <w:abstractNum w:abstractNumId="50">
     <w:nsid w:val="67322F5C"/>
     <w:multiLevelType w:val="hybridMultilevel"/>
-    <w:tmpl w:val="EC84344E"/>
+    <w:tmpl w:val="78A49B86"/>
     <w:lvl w:ilvl="0" w:tplc="04090001">
       <w:start w:val="1"/>
       <w:numFmt w:val="bullet"/>
@@ -22853,7 +24075,7 @@
         <w:rFonts w:ascii="Symbol" w:hAnsi="Symbol" w:hint="default"/>
       </w:rPr>
     </w:lvl>
-    <w:lvl w:ilvl="1" w:tplc="04090003" w:tentative="1">
+    <w:lvl w:ilvl="1" w:tplc="04090003">
       <w:start w:val="1"/>
       <w:numFmt w:val="bullet"/>
       <w:lvlText w:val="o"/>
@@ -22950,7 +24172,7 @@
       </w:rPr>
     </w:lvl>
   </w:abstractNum>
-  <w:abstractNum w:abstractNumId="48">
+  <w:abstractNum w:abstractNumId="51">
     <w:nsid w:val="69150F85"/>
     <w:multiLevelType w:val="hybridMultilevel"/>
     <w:tmpl w:val="0A1E9720"/>
@@ -23063,7 +24285,7 @@
       </w:rPr>
     </w:lvl>
   </w:abstractNum>
-  <w:abstractNum w:abstractNumId="49">
+  <w:abstractNum w:abstractNumId="52">
     <w:nsid w:val="6AE358CE"/>
     <w:multiLevelType w:val="hybridMultilevel"/>
     <w:tmpl w:val="5B3A17CC"/>
@@ -23176,7 +24398,7 @@
       </w:rPr>
     </w:lvl>
   </w:abstractNum>
-  <w:abstractNum w:abstractNumId="50">
+  <w:abstractNum w:abstractNumId="53">
     <w:nsid w:val="6D3F547D"/>
     <w:multiLevelType w:val="hybridMultilevel"/>
     <w:tmpl w:val="0BEE0EBC"/>
@@ -23289,7 +24511,7 @@
       </w:rPr>
     </w:lvl>
   </w:abstractNum>
-  <w:abstractNum w:abstractNumId="51">
+  <w:abstractNum w:abstractNumId="54">
     <w:nsid w:val="6EE22749"/>
     <w:multiLevelType w:val="hybridMultilevel"/>
     <w:tmpl w:val="BFE0A338"/>
@@ -23402,7 +24624,7 @@
       </w:rPr>
     </w:lvl>
   </w:abstractNum>
-  <w:abstractNum w:abstractNumId="52">
+  <w:abstractNum w:abstractNumId="55">
     <w:nsid w:val="725B6588"/>
     <w:multiLevelType w:val="hybridMultilevel"/>
     <w:tmpl w:val="B1B611D8"/>
@@ -23515,7 +24737,7 @@
       </w:rPr>
     </w:lvl>
   </w:abstractNum>
-  <w:abstractNum w:abstractNumId="53">
+  <w:abstractNum w:abstractNumId="56">
     <w:nsid w:val="72806A26"/>
     <w:multiLevelType w:val="hybridMultilevel"/>
     <w:tmpl w:val="EBB41E1C"/>
@@ -23628,7 +24850,7 @@
       </w:rPr>
     </w:lvl>
   </w:abstractNum>
-  <w:abstractNum w:abstractNumId="54">
+  <w:abstractNum w:abstractNumId="57">
     <w:nsid w:val="777462D2"/>
     <w:multiLevelType w:val="hybridMultilevel"/>
     <w:tmpl w:val="AA7CE5D8"/>
@@ -23741,7 +24963,7 @@
       </w:rPr>
     </w:lvl>
   </w:abstractNum>
-  <w:abstractNum w:abstractNumId="55">
+  <w:abstractNum w:abstractNumId="58">
     <w:nsid w:val="78577142"/>
     <w:multiLevelType w:val="hybridMultilevel"/>
     <w:tmpl w:val="A1FCD71A"/>
@@ -23854,7 +25076,7 @@
       </w:rPr>
     </w:lvl>
   </w:abstractNum>
-  <w:abstractNum w:abstractNumId="56">
+  <w:abstractNum w:abstractNumId="59">
     <w:nsid w:val="7AF67EB7"/>
     <w:multiLevelType w:val="hybridMultilevel"/>
     <w:tmpl w:val="EC0E9E28"/>
@@ -23967,7 +25189,7 @@
       </w:rPr>
     </w:lvl>
   </w:abstractNum>
-  <w:abstractNum w:abstractNumId="57">
+  <w:abstractNum w:abstractNumId="60">
     <w:nsid w:val="7B7766A9"/>
     <w:multiLevelType w:val="hybridMultilevel"/>
     <w:tmpl w:val="68367EE8"/>
@@ -24080,7 +25302,7 @@
       </w:rPr>
     </w:lvl>
   </w:abstractNum>
-  <w:abstractNum w:abstractNumId="58">
+  <w:abstractNum w:abstractNumId="61">
     <w:nsid w:val="7B9712E5"/>
     <w:multiLevelType w:val="hybridMultilevel"/>
     <w:tmpl w:val="232464EA"/>
@@ -24193,7 +25415,7 @@
       </w:rPr>
     </w:lvl>
   </w:abstractNum>
-  <w:abstractNum w:abstractNumId="59">
+  <w:abstractNum w:abstractNumId="62">
     <w:nsid w:val="7D340391"/>
     <w:multiLevelType w:val="hybridMultilevel"/>
     <w:tmpl w:val="42E83F86"/>
@@ -24306,7 +25528,7 @@
       </w:rPr>
     </w:lvl>
   </w:abstractNum>
-  <w:abstractNum w:abstractNumId="60">
+  <w:abstractNum w:abstractNumId="63">
     <w:nsid w:val="7DC83450"/>
     <w:multiLevelType w:val="hybridMultilevel"/>
     <w:tmpl w:val="51F467A6"/>
@@ -24423,121 +25645,121 @@
     <w:abstractNumId w:val="2"/>
   </w:num>
   <w:num w:numId="2">
+    <w:abstractNumId w:val="13"/>
+  </w:num>
+  <w:num w:numId="3">
+    <w:abstractNumId w:val="52"/>
+  </w:num>
+  <w:num w:numId="4">
+    <w:abstractNumId w:val="46"/>
+  </w:num>
+  <w:num w:numId="5">
+    <w:abstractNumId w:val="25"/>
+  </w:num>
+  <w:num w:numId="6">
+    <w:abstractNumId w:val="24"/>
+  </w:num>
+  <w:num w:numId="7">
+    <w:abstractNumId w:val="8"/>
+  </w:num>
+  <w:num w:numId="8">
+    <w:abstractNumId w:val="41"/>
+  </w:num>
+  <w:num w:numId="9">
+    <w:abstractNumId w:val="42"/>
+  </w:num>
+  <w:num w:numId="10">
+    <w:abstractNumId w:val="31"/>
+  </w:num>
+  <w:num w:numId="11">
+    <w:abstractNumId w:val="63"/>
+  </w:num>
+  <w:num w:numId="12">
+    <w:abstractNumId w:val="55"/>
+  </w:num>
+  <w:num w:numId="13">
+    <w:abstractNumId w:val="14"/>
+  </w:num>
+  <w:num w:numId="14">
+    <w:abstractNumId w:val="16"/>
+  </w:num>
+  <w:num w:numId="15">
+    <w:abstractNumId w:val="35"/>
+  </w:num>
+  <w:num w:numId="16">
+    <w:abstractNumId w:val="33"/>
+  </w:num>
+  <w:num w:numId="17">
+    <w:abstractNumId w:val="22"/>
+  </w:num>
+  <w:num w:numId="18">
+    <w:abstractNumId w:val="51"/>
+  </w:num>
+  <w:num w:numId="19">
+    <w:abstractNumId w:val="40"/>
+  </w:num>
+  <w:num w:numId="20">
+    <w:abstractNumId w:val="27"/>
+  </w:num>
+  <w:num w:numId="21">
+    <w:abstractNumId w:val="49"/>
+  </w:num>
+  <w:num w:numId="22">
+    <w:abstractNumId w:val="59"/>
+  </w:num>
+  <w:num w:numId="23">
+    <w:abstractNumId w:val="57"/>
+  </w:num>
+  <w:num w:numId="24">
+    <w:abstractNumId w:val="60"/>
+  </w:num>
+  <w:num w:numId="25">
+    <w:abstractNumId w:val="54"/>
+  </w:num>
+  <w:num w:numId="26">
+    <w:abstractNumId w:val="36"/>
+  </w:num>
+  <w:num w:numId="27">
+    <w:abstractNumId w:val="18"/>
+  </w:num>
+  <w:num w:numId="28">
     <w:abstractNumId w:val="12"/>
   </w:num>
-  <w:num w:numId="3">
-    <w:abstractNumId w:val="49"/>
-  </w:num>
-  <w:num w:numId="4">
-    <w:abstractNumId w:val="44"/>
-  </w:num>
-  <w:num w:numId="5">
-    <w:abstractNumId w:val="24"/>
-  </w:num>
-  <w:num w:numId="6">
-    <w:abstractNumId w:val="23"/>
-  </w:num>
-  <w:num w:numId="7">
-    <w:abstractNumId w:val="7"/>
-  </w:num>
-  <w:num w:numId="8">
-    <w:abstractNumId w:val="39"/>
-  </w:num>
-  <w:num w:numId="9">
-    <w:abstractNumId w:val="40"/>
-  </w:num>
-  <w:num w:numId="10">
-    <w:abstractNumId w:val="29"/>
-  </w:num>
-  <w:num w:numId="11">
-    <w:abstractNumId w:val="60"/>
-  </w:num>
-  <w:num w:numId="12">
-    <w:abstractNumId w:val="52"/>
-  </w:num>
-  <w:num w:numId="13">
-    <w:abstractNumId w:val="13"/>
-  </w:num>
-  <w:num w:numId="14">
-    <w:abstractNumId w:val="15"/>
-  </w:num>
-  <w:num w:numId="15">
-    <w:abstractNumId w:val="33"/>
-  </w:num>
-  <w:num w:numId="16">
-    <w:abstractNumId w:val="31"/>
-  </w:num>
-  <w:num w:numId="17">
-    <w:abstractNumId w:val="21"/>
-  </w:num>
-  <w:num w:numId="18">
-    <w:abstractNumId w:val="48"/>
-  </w:num>
-  <w:num w:numId="19">
-    <w:abstractNumId w:val="38"/>
-  </w:num>
-  <w:num w:numId="20">
-    <w:abstractNumId w:val="25"/>
-  </w:num>
-  <w:num w:numId="21">
-    <w:abstractNumId w:val="46"/>
-  </w:num>
-  <w:num w:numId="22">
-    <w:abstractNumId w:val="56"/>
-  </w:num>
-  <w:num w:numId="23">
-    <w:abstractNumId w:val="54"/>
-  </w:num>
-  <w:num w:numId="24">
-    <w:abstractNumId w:val="57"/>
-  </w:num>
-  <w:num w:numId="25">
-    <w:abstractNumId w:val="51"/>
-  </w:num>
-  <w:num w:numId="26">
-    <w:abstractNumId w:val="34"/>
-  </w:num>
-  <w:num w:numId="27">
+  <w:num w:numId="29">
     <w:abstractNumId w:val="17"/>
   </w:num>
-  <w:num w:numId="28">
-    <w:abstractNumId w:val="11"/>
-  </w:num>
-  <w:num w:numId="29">
-    <w:abstractNumId w:val="16"/>
-  </w:num>
   <w:num w:numId="30">
-    <w:abstractNumId w:val="59"/>
+    <w:abstractNumId w:val="62"/>
   </w:num>
   <w:num w:numId="31">
-    <w:abstractNumId w:val="14"/>
+    <w:abstractNumId w:val="15"/>
   </w:num>
   <w:num w:numId="32">
     <w:abstractNumId w:val="5"/>
   </w:num>
   <w:num w:numId="33">
-    <w:abstractNumId w:val="45"/>
+    <w:abstractNumId w:val="48"/>
   </w:num>
   <w:num w:numId="34">
-    <w:abstractNumId w:val="42"/>
+    <w:abstractNumId w:val="44"/>
   </w:num>
   <w:num w:numId="35">
-    <w:abstractNumId w:val="20"/>
+    <w:abstractNumId w:val="21"/>
   </w:num>
   <w:num w:numId="36">
     <w:abstractNumId w:val="3"/>
   </w:num>
   <w:num w:numId="37">
-    <w:abstractNumId w:val="9"/>
+    <w:abstractNumId w:val="10"/>
   </w:num>
   <w:num w:numId="38">
-    <w:abstractNumId w:val="37"/>
+    <w:abstractNumId w:val="39"/>
   </w:num>
   <w:num w:numId="39">
-    <w:abstractNumId w:val="26"/>
+    <w:abstractNumId w:val="28"/>
   </w:num>
   <w:num w:numId="40">
-    <w:abstractNumId w:val="43"/>
+    <w:abstractNumId w:val="45"/>
   </w:num>
   <w:num w:numId="41">
     <w:abstractNumId w:val="4"/>
@@ -24546,61 +25768,70 @@
     <w:abstractNumId w:val="1"/>
   </w:num>
   <w:num w:numId="43">
-    <w:abstractNumId w:val="58"/>
+    <w:abstractNumId w:val="61"/>
   </w:num>
   <w:num w:numId="44">
-    <w:abstractNumId w:val="8"/>
+    <w:abstractNumId w:val="9"/>
   </w:num>
   <w:num w:numId="45">
-    <w:abstractNumId w:val="19"/>
+    <w:abstractNumId w:val="20"/>
   </w:num>
   <w:num w:numId="46">
-    <w:abstractNumId w:val="41"/>
+    <w:abstractNumId w:val="43"/>
   </w:num>
   <w:num w:numId="47">
-    <w:abstractNumId w:val="10"/>
+    <w:abstractNumId w:val="11"/>
   </w:num>
   <w:num w:numId="48">
-    <w:abstractNumId w:val="36"/>
+    <w:abstractNumId w:val="38"/>
   </w:num>
   <w:num w:numId="49">
-    <w:abstractNumId w:val="28"/>
+    <w:abstractNumId w:val="30"/>
   </w:num>
   <w:num w:numId="50">
+    <w:abstractNumId w:val="56"/>
+  </w:num>
+  <w:num w:numId="51">
+    <w:abstractNumId w:val="32"/>
+  </w:num>
+  <w:num w:numId="52">
+    <w:abstractNumId w:val="37"/>
+  </w:num>
+  <w:num w:numId="53">
+    <w:abstractNumId w:val="34"/>
+  </w:num>
+  <w:num w:numId="54">
     <w:abstractNumId w:val="53"/>
   </w:num>
-  <w:num w:numId="51">
-    <w:abstractNumId w:val="30"/>
-  </w:num>
-  <w:num w:numId="52">
-    <w:abstractNumId w:val="35"/>
-  </w:num>
-  <w:num w:numId="53">
-    <w:abstractNumId w:val="32"/>
-  </w:num>
-  <w:num w:numId="54">
-    <w:abstractNumId w:val="50"/>
-  </w:num>
   <w:num w:numId="55">
-    <w:abstractNumId w:val="22"/>
+    <w:abstractNumId w:val="23"/>
   </w:num>
   <w:num w:numId="56">
-    <w:abstractNumId w:val="55"/>
+    <w:abstractNumId w:val="58"/>
   </w:num>
   <w:num w:numId="57">
     <w:abstractNumId w:val="0"/>
   </w:num>
   <w:num w:numId="58">
-    <w:abstractNumId w:val="18"/>
+    <w:abstractNumId w:val="19"/>
   </w:num>
   <w:num w:numId="59">
-    <w:abstractNumId w:val="27"/>
+    <w:abstractNumId w:val="29"/>
   </w:num>
   <w:num w:numId="60">
     <w:abstractNumId w:val="6"/>
   </w:num>
   <w:num w:numId="61">
+    <w:abstractNumId w:val="50"/>
+  </w:num>
+  <w:num w:numId="62">
+    <w:abstractNumId w:val="7"/>
+  </w:num>
+  <w:num w:numId="63">
     <w:abstractNumId w:val="47"/>
+  </w:num>
+  <w:num w:numId="64">
+    <w:abstractNumId w:val="26"/>
   </w:num>
   <w:numIdMacAtCleanup w:val="54"/>
 </w:numbering>
@@ -24788,6 +26019,7 @@
   <w:style w:type="character" w:default="1" w:styleId="DefaultParagraphFont">
     <w:name w:val="Default Paragraph Font"/>
     <w:uiPriority w:val="1"/>
+    <w:semiHidden/>
     <w:unhideWhenUsed/>
   </w:style>
   <w:style w:type="table" w:default="1" w:styleId="TableNormal">
@@ -25060,6 +26292,7 @@
   <w:style w:type="character" w:default="1" w:styleId="DefaultParagraphFont">
     <w:name w:val="Default Paragraph Font"/>
     <w:uiPriority w:val="1"/>
+    <w:semiHidden/>
     <w:unhideWhenUsed/>
   </w:style>
   <w:style w:type="table" w:default="1" w:styleId="TableNormal">

</xml_diff>

<commit_message>
Fixed crash when loading data in account Test - empty strings assigned to receiverData name and identity fields if null. Added case to -handleTap method in searchVC - tap on search bar cancel button after returning from searchResultsVC no longer dismisses table view (instead clears search bar).
</commit_message>
<xml_diff>
--- a/Documents/Logs and Planning/Progress Log (Summer 2015).docx
+++ b/Documents/Logs and Planning/Progress Log (Summer 2015).docx
@@ -17751,6 +17751,40 @@
           <w:rFonts w:ascii="Adobe Caslon Pro" w:hAnsi="Adobe Caslon Pro" w:cs="Menlo Regular"/>
           <w:color w:val="000000"/>
         </w:rPr>
+        <w:t xml:space="preserve">Committed and pushed changes to </w:t>
+      </w:r>
+      <w:proofErr w:type="spellStart"/>
+      <w:r>
+        <w:rPr>
+          <w:rFonts w:ascii="Adobe Caslon Pro" w:hAnsi="Adobe Caslon Pro" w:cs="Menlo Regular"/>
+          <w:color w:val="000000"/>
+        </w:rPr>
+        <w:t>single_search</w:t>
+      </w:r>
+      <w:proofErr w:type="spellEnd"/>
+    </w:p>
+    <w:p>
+      <w:pPr>
+        <w:outlineLvl w:val="0"/>
+        <w:rPr>
+          <w:rFonts w:ascii="Adobe Caslon Pro" w:hAnsi="Adobe Caslon Pro" w:cs="Menlo Regular"/>
+          <w:color w:val="000000"/>
+        </w:rPr>
+      </w:pPr>
+    </w:p>
+    <w:p>
+      <w:pPr>
+        <w:outlineLvl w:val="0"/>
+        <w:rPr>
+          <w:rFonts w:ascii="Adobe Caslon Pro" w:hAnsi="Adobe Caslon Pro" w:cs="Menlo Regular"/>
+          <w:color w:val="000000"/>
+        </w:rPr>
+      </w:pPr>
+      <w:r>
+        <w:rPr>
+          <w:rFonts w:ascii="Adobe Caslon Pro" w:hAnsi="Adobe Caslon Pro" w:cs="Menlo Regular"/>
+          <w:color w:val="000000"/>
+        </w:rPr>
         <w:t>Set lastSenderUpdateTime on master link copies to match new user account creation time (instead of master link creation time)</w:t>
       </w:r>
     </w:p>
@@ -17822,6 +17856,40 @@
           <w:rFonts w:ascii="Adobe Caslon Pro" w:hAnsi="Adobe Caslon Pro" w:cs="Menlo Regular"/>
           <w:color w:val="000000"/>
         </w:rPr>
+        <w:t xml:space="preserve">Committed and pushed changes to </w:t>
+      </w:r>
+      <w:proofErr w:type="spellStart"/>
+      <w:r>
+        <w:rPr>
+          <w:rFonts w:ascii="Adobe Caslon Pro" w:hAnsi="Adobe Caslon Pro" w:cs="Menlo Regular"/>
+          <w:color w:val="000000"/>
+        </w:rPr>
+        <w:t>single_search</w:t>
+      </w:r>
+      <w:proofErr w:type="spellEnd"/>
+    </w:p>
+    <w:p>
+      <w:pPr>
+        <w:outlineLvl w:val="0"/>
+        <w:rPr>
+          <w:rFonts w:ascii="Adobe Caslon Pro" w:hAnsi="Adobe Caslon Pro" w:cs="Menlo Regular"/>
+          <w:color w:val="000000"/>
+        </w:rPr>
+      </w:pPr>
+    </w:p>
+    <w:p>
+      <w:pPr>
+        <w:outlineLvl w:val="0"/>
+        <w:rPr>
+          <w:rFonts w:ascii="Adobe Caslon Pro" w:hAnsi="Adobe Caslon Pro" w:cs="Menlo Regular"/>
+          <w:color w:val="000000"/>
+        </w:rPr>
+      </w:pPr>
+      <w:r>
+        <w:rPr>
+          <w:rFonts w:ascii="Adobe Caslon Pro" w:hAnsi="Adobe Caslon Pro" w:cs="Menlo Regular"/>
+          <w:color w:val="000000"/>
+        </w:rPr>
         <w:t xml:space="preserve">Changed </w:t>
       </w:r>
       <w:proofErr w:type="spellStart"/>
@@ -17971,14 +18039,7 @@
           <w:rFonts w:ascii="Adobe Caslon Pro" w:hAnsi="Adobe Caslon Pro" w:cs="Menlo Regular"/>
           <w:color w:val="000000"/>
         </w:rPr>
-        <w:t xml:space="preserve"> website settings</w:t>
-      </w:r>
-      <w:r>
-        <w:rPr>
-          <w:rFonts w:ascii="Adobe Caslon Pro" w:hAnsi="Adobe Caslon Pro" w:cs="Menlo Regular"/>
-          <w:color w:val="000000"/>
-        </w:rPr>
-        <w:t xml:space="preserve"> </w:t>
+        <w:t xml:space="preserve"> website settings </w:t>
       </w:r>
       <w:r>
         <w:rPr>
@@ -18036,189 +18097,209 @@
           <w:rFonts w:ascii="Adobe Caslon Pro" w:hAnsi="Adobe Caslon Pro" w:cs="Menlo Regular"/>
           <w:color w:val="000000"/>
         </w:rPr>
+        <w:t xml:space="preserve"> during email verification/reset process</w:t>
+      </w:r>
+      <w:r>
+        <w:rPr>
+          <w:rFonts w:ascii="Adobe Caslon Pro" w:hAnsi="Adobe Caslon Pro" w:cs="Menlo Regular"/>
+          <w:color w:val="000000"/>
+        </w:rPr>
+        <w:t xml:space="preserve">, and instead display page on LinkMeUp domain </w:t>
+      </w:r>
+    </w:p>
+    <w:p>
+      <w:pPr>
+        <w:outlineLvl w:val="0"/>
+        <w:rPr>
+          <w:rFonts w:ascii="Adobe Caslon Pro" w:hAnsi="Adobe Caslon Pro" w:cs="Menlo Regular"/>
+          <w:color w:val="000000"/>
+        </w:rPr>
+      </w:pPr>
+    </w:p>
+    <w:p>
+      <w:pPr>
+        <w:outlineLvl w:val="0"/>
+        <w:rPr>
+          <w:rFonts w:ascii="Adobe Caslon Pro" w:hAnsi="Adobe Caslon Pro" w:cs="Menlo Regular"/>
+          <w:color w:val="000000"/>
+        </w:rPr>
+      </w:pPr>
+      <w:r>
+        <w:rPr>
+          <w:rFonts w:ascii="Adobe Caslon Pro" w:hAnsi="Adobe Caslon Pro" w:cs="Menlo Regular"/>
+          <w:color w:val="000000"/>
+        </w:rPr>
+        <w:t xml:space="preserve">Researched screenshots and add message function of competing apps </w:t>
+      </w:r>
+      <w:proofErr w:type="spellStart"/>
+      <w:r>
+        <w:rPr>
+          <w:rFonts w:ascii="Adobe Caslon Pro" w:hAnsi="Adobe Caslon Pro" w:cs="Menlo Regular"/>
+          <w:color w:val="000000"/>
+        </w:rPr>
+        <w:t>Rithm</w:t>
+      </w:r>
+      <w:proofErr w:type="spellEnd"/>
+      <w:r>
+        <w:rPr>
+          <w:rFonts w:ascii="Adobe Caslon Pro" w:hAnsi="Adobe Caslon Pro" w:cs="Menlo Regular"/>
+          <w:color w:val="000000"/>
+        </w:rPr>
+        <w:t xml:space="preserve"> and</w:t>
+      </w:r>
+      <w:r>
+        <w:rPr>
+          <w:rFonts w:ascii="Adobe Caslon Pro" w:hAnsi="Adobe Caslon Pro" w:cs="Menlo Regular"/>
+          <w:color w:val="000000"/>
+        </w:rPr>
         <w:t xml:space="preserve"> </w:t>
       </w:r>
-      <w:r>
-        <w:rPr>
-          <w:rFonts w:ascii="Adobe Caslon Pro" w:hAnsi="Adobe Caslon Pro" w:cs="Menlo Regular"/>
-          <w:color w:val="000000"/>
-        </w:rPr>
-        <w:t>during email verification/reset process</w:t>
-      </w:r>
-      <w:r>
-        <w:rPr>
-          <w:rFonts w:ascii="Adobe Caslon Pro" w:hAnsi="Adobe Caslon Pro" w:cs="Menlo Regular"/>
-          <w:color w:val="000000"/>
-        </w:rPr>
-        <w:t xml:space="preserve">, and instead display page </w:t>
-      </w:r>
+      <w:proofErr w:type="spellStart"/>
+      <w:r>
+        <w:rPr>
+          <w:rFonts w:ascii="Adobe Caslon Pro" w:hAnsi="Adobe Caslon Pro" w:cs="Menlo Regular"/>
+          <w:color w:val="000000"/>
+        </w:rPr>
+        <w:t>PingTune</w:t>
+      </w:r>
+      <w:proofErr w:type="spellEnd"/>
+    </w:p>
+    <w:p>
+      <w:pPr>
+        <w:outlineLvl w:val="0"/>
+        <w:rPr>
+          <w:rFonts w:ascii="Adobe Caslon Pro" w:hAnsi="Adobe Caslon Pro" w:cs="Menlo Regular"/>
+          <w:color w:val="000000"/>
+        </w:rPr>
+      </w:pPr>
+    </w:p>
+    <w:p>
+      <w:pPr>
+        <w:outlineLvl w:val="0"/>
+        <w:rPr>
+          <w:rFonts w:ascii="Adobe Caslon Pro" w:hAnsi="Adobe Caslon Pro" w:cs="Menlo Regular"/>
+          <w:color w:val="000000"/>
+        </w:rPr>
+      </w:pPr>
+      <w:r>
+        <w:rPr>
+          <w:rFonts w:ascii="Adobe Caslon Pro" w:hAnsi="Adobe Caslon Pro" w:cs="Menlo Regular"/>
+          <w:color w:val="000000"/>
+        </w:rPr>
+        <w:t>Changed logic in -</w:t>
+      </w:r>
+      <w:proofErr w:type="spellStart"/>
+      <w:r>
+        <w:rPr>
+          <w:rFonts w:ascii="Adobe Caslon Pro" w:hAnsi="Adobe Caslon Pro" w:cs="Menlo Regular"/>
+          <w:color w:val="000000"/>
+        </w:rPr>
+        <w:t>handleTap</w:t>
+      </w:r>
+      <w:proofErr w:type="spellEnd"/>
+      <w:r>
+        <w:rPr>
+          <w:rFonts w:ascii="Adobe Caslon Pro" w:hAnsi="Adobe Caslon Pro" w:cs="Menlo Regular"/>
+          <w:color w:val="000000"/>
+        </w:rPr>
+        <w:t>:</w:t>
+      </w:r>
+      <w:r>
+        <w:rPr>
+          <w:rFonts w:ascii="Adobe Caslon Pro" w:hAnsi="Adobe Caslon Pro" w:cs="Menlo Regular"/>
+          <w:color w:val="000000"/>
+        </w:rPr>
+        <w:t xml:space="preserve"> in </w:t>
+      </w:r>
+      <w:proofErr w:type="spellStart"/>
+      <w:r>
+        <w:rPr>
+          <w:rFonts w:ascii="Adobe Caslon Pro" w:hAnsi="Adobe Caslon Pro" w:cs="Menlo Regular"/>
+          <w:color w:val="000000"/>
+        </w:rPr>
+        <w:t>searchVC</w:t>
+      </w:r>
+      <w:proofErr w:type="spellEnd"/>
+      <w:r>
+        <w:rPr>
+          <w:rFonts w:ascii="Adobe Caslon Pro" w:hAnsi="Adobe Caslon Pro" w:cs="Menlo Regular"/>
+          <w:color w:val="000000"/>
+        </w:rPr>
+        <w:t xml:space="preserve"> to address UX bug</w:t>
+      </w:r>
+    </w:p>
+    <w:p>
+      <w:pPr>
+        <w:pStyle w:val="ListParagraph"/>
+        <w:numPr>
+          <w:ilvl w:val="0"/>
+          <w:numId w:val="64"/>
+        </w:numPr>
+        <w:outlineLvl w:val="0"/>
+        <w:rPr>
+          <w:rFonts w:ascii="Adobe Caslon Pro" w:hAnsi="Adobe Caslon Pro" w:cs="Menlo Regular"/>
+          <w:color w:val="000000"/>
+        </w:rPr>
+      </w:pPr>
+      <w:r>
+        <w:rPr>
+          <w:rFonts w:ascii="Adobe Caslon Pro" w:hAnsi="Adobe Caslon Pro" w:cs="Menlo Regular"/>
+          <w:color w:val="000000"/>
+        </w:rPr>
+        <w:t xml:space="preserve">Instead of testing if touch landed in header, now test </w:t>
+      </w:r>
+      <w:r>
+        <w:rPr>
+          <w:rFonts w:ascii="Adobe Caslon Pro" w:hAnsi="Adobe Caslon Pro" w:cs="Menlo Regular"/>
+          <w:color w:val="000000"/>
+        </w:rPr>
+        <w:t>if touch landed in any view except table view or cell content view</w:t>
+      </w:r>
+    </w:p>
+    <w:p>
+      <w:pPr>
+        <w:outlineLvl w:val="0"/>
+        <w:rPr>
+          <w:rFonts w:ascii="Adobe Caslon Pro" w:hAnsi="Adobe Caslon Pro" w:cs="Menlo Regular"/>
+          <w:color w:val="000000"/>
+        </w:rPr>
+      </w:pPr>
+    </w:p>
+    <w:p>
+      <w:pPr>
+        <w:outlineLvl w:val="0"/>
+        <w:rPr>
+          <w:rFonts w:ascii="Adobe Caslon Pro" w:hAnsi="Adobe Caslon Pro" w:cs="Menlo Regular"/>
+          <w:color w:val="000000"/>
+        </w:rPr>
+      </w:pPr>
+      <w:r>
+        <w:rPr>
+          <w:rFonts w:ascii="Adobe Caslon Pro" w:hAnsi="Adobe Caslon Pro" w:cs="Menlo Regular"/>
+          <w:color w:val="000000"/>
+        </w:rPr>
+        <w:t xml:space="preserve">Committed and pushed changes to </w:t>
+      </w:r>
+      <w:proofErr w:type="spellStart"/>
+      <w:r>
+        <w:rPr>
+          <w:rFonts w:ascii="Adobe Caslon Pro" w:hAnsi="Adobe Caslon Pro" w:cs="Menlo Regular"/>
+          <w:color w:val="000000"/>
+        </w:rPr>
+        <w:t>single_search</w:t>
+      </w:r>
+      <w:proofErr w:type="spellEnd"/>
+    </w:p>
+    <w:p>
+      <w:pPr>
+        <w:outlineLvl w:val="0"/>
+        <w:rPr>
+          <w:rFonts w:ascii="Adobe Caslon Pro" w:hAnsi="Adobe Caslon Pro" w:cs="Menlo Regular"/>
+          <w:color w:val="000000"/>
+        </w:rPr>
+      </w:pPr>
       <w:bookmarkStart w:id="0" w:name="_GoBack"/>
       <w:bookmarkEnd w:id="0"/>
-      <w:r>
-        <w:rPr>
-          <w:rFonts w:ascii="Adobe Caslon Pro" w:hAnsi="Adobe Caslon Pro" w:cs="Menlo Regular"/>
-          <w:color w:val="000000"/>
-        </w:rPr>
-        <w:t xml:space="preserve">on LinkMeUp domain </w:t>
-      </w:r>
-    </w:p>
-    <w:p>
-      <w:pPr>
-        <w:outlineLvl w:val="0"/>
-        <w:rPr>
-          <w:rFonts w:ascii="Adobe Caslon Pro" w:hAnsi="Adobe Caslon Pro" w:cs="Menlo Regular"/>
-          <w:color w:val="000000"/>
-        </w:rPr>
-      </w:pPr>
-    </w:p>
-    <w:p>
-      <w:pPr>
-        <w:outlineLvl w:val="0"/>
-        <w:rPr>
-          <w:rFonts w:ascii="Adobe Caslon Pro" w:hAnsi="Adobe Caslon Pro" w:cs="Menlo Regular"/>
-          <w:color w:val="000000"/>
-        </w:rPr>
-      </w:pPr>
-      <w:r>
-        <w:rPr>
-          <w:rFonts w:ascii="Adobe Caslon Pro" w:hAnsi="Adobe Caslon Pro" w:cs="Menlo Regular"/>
-          <w:color w:val="000000"/>
-        </w:rPr>
-        <w:t xml:space="preserve">Researched screenshots and add message function of competing apps </w:t>
-      </w:r>
-      <w:proofErr w:type="spellStart"/>
-      <w:r>
-        <w:rPr>
-          <w:rFonts w:ascii="Adobe Caslon Pro" w:hAnsi="Adobe Caslon Pro" w:cs="Menlo Regular"/>
-          <w:color w:val="000000"/>
-        </w:rPr>
-        <w:t>Rithm</w:t>
-      </w:r>
-      <w:proofErr w:type="spellEnd"/>
-      <w:r>
-        <w:rPr>
-          <w:rFonts w:ascii="Adobe Caslon Pro" w:hAnsi="Adobe Caslon Pro" w:cs="Menlo Regular"/>
-          <w:color w:val="000000"/>
-        </w:rPr>
-        <w:t xml:space="preserve"> and</w:t>
-      </w:r>
-      <w:r>
-        <w:rPr>
-          <w:rFonts w:ascii="Adobe Caslon Pro" w:hAnsi="Adobe Caslon Pro" w:cs="Menlo Regular"/>
-          <w:color w:val="000000"/>
-        </w:rPr>
-        <w:t xml:space="preserve"> </w:t>
-      </w:r>
-      <w:proofErr w:type="spellStart"/>
-      <w:r>
-        <w:rPr>
-          <w:rFonts w:ascii="Adobe Caslon Pro" w:hAnsi="Adobe Caslon Pro" w:cs="Menlo Regular"/>
-          <w:color w:val="000000"/>
-        </w:rPr>
-        <w:t>PingTune</w:t>
-      </w:r>
-      <w:proofErr w:type="spellEnd"/>
-    </w:p>
-    <w:p>
-      <w:pPr>
-        <w:outlineLvl w:val="0"/>
-        <w:rPr>
-          <w:rFonts w:ascii="Adobe Caslon Pro" w:hAnsi="Adobe Caslon Pro" w:cs="Menlo Regular"/>
-          <w:color w:val="000000"/>
-        </w:rPr>
-      </w:pPr>
-    </w:p>
-    <w:p>
-      <w:pPr>
-        <w:outlineLvl w:val="0"/>
-        <w:rPr>
-          <w:rFonts w:ascii="Adobe Caslon Pro" w:hAnsi="Adobe Caslon Pro" w:cs="Menlo Regular"/>
-          <w:color w:val="000000"/>
-        </w:rPr>
-      </w:pPr>
-      <w:r>
-        <w:rPr>
-          <w:rFonts w:ascii="Adobe Caslon Pro" w:hAnsi="Adobe Caslon Pro" w:cs="Menlo Regular"/>
-          <w:color w:val="000000"/>
-        </w:rPr>
-        <w:t>Changed logic in -</w:t>
-      </w:r>
-      <w:proofErr w:type="spellStart"/>
-      <w:r>
-        <w:rPr>
-          <w:rFonts w:ascii="Adobe Caslon Pro" w:hAnsi="Adobe Caslon Pro" w:cs="Menlo Regular"/>
-          <w:color w:val="000000"/>
-        </w:rPr>
-        <w:t>handleTap</w:t>
-      </w:r>
-      <w:proofErr w:type="spellEnd"/>
-      <w:r>
-        <w:rPr>
-          <w:rFonts w:ascii="Adobe Caslon Pro" w:hAnsi="Adobe Caslon Pro" w:cs="Menlo Regular"/>
-          <w:color w:val="000000"/>
-        </w:rPr>
-        <w:t>:</w:t>
-      </w:r>
-      <w:r>
-        <w:rPr>
-          <w:rFonts w:ascii="Adobe Caslon Pro" w:hAnsi="Adobe Caslon Pro" w:cs="Menlo Regular"/>
-          <w:color w:val="000000"/>
-        </w:rPr>
-        <w:t xml:space="preserve"> in </w:t>
-      </w:r>
-      <w:proofErr w:type="spellStart"/>
-      <w:r>
-        <w:rPr>
-          <w:rFonts w:ascii="Adobe Caslon Pro" w:hAnsi="Adobe Caslon Pro" w:cs="Menlo Regular"/>
-          <w:color w:val="000000"/>
-        </w:rPr>
-        <w:t>searchVC</w:t>
-      </w:r>
-      <w:proofErr w:type="spellEnd"/>
-      <w:r>
-        <w:rPr>
-          <w:rFonts w:ascii="Adobe Caslon Pro" w:hAnsi="Adobe Caslon Pro" w:cs="Menlo Regular"/>
-          <w:color w:val="000000"/>
-        </w:rPr>
-        <w:t xml:space="preserve"> to address UX bug</w:t>
-      </w:r>
-    </w:p>
-    <w:p>
-      <w:pPr>
-        <w:pStyle w:val="ListParagraph"/>
-        <w:numPr>
-          <w:ilvl w:val="0"/>
-          <w:numId w:val="64"/>
-        </w:numPr>
-        <w:outlineLvl w:val="0"/>
-        <w:rPr>
-          <w:rFonts w:ascii="Adobe Caslon Pro" w:hAnsi="Adobe Caslon Pro" w:cs="Menlo Regular"/>
-          <w:color w:val="000000"/>
-        </w:rPr>
-      </w:pPr>
-      <w:r>
-        <w:rPr>
-          <w:rFonts w:ascii="Adobe Caslon Pro" w:hAnsi="Adobe Caslon Pro" w:cs="Menlo Regular"/>
-          <w:color w:val="000000"/>
-        </w:rPr>
-        <w:t xml:space="preserve">Instead of testing if touch landed in header, now test </w:t>
-      </w:r>
-      <w:r>
-        <w:rPr>
-          <w:rFonts w:ascii="Adobe Caslon Pro" w:hAnsi="Adobe Caslon Pro" w:cs="Menlo Regular"/>
-          <w:color w:val="000000"/>
-        </w:rPr>
-        <w:t>if touch landed in any view except table view or cell content view</w:t>
-      </w:r>
-    </w:p>
-    <w:p>
-      <w:pPr>
-        <w:outlineLvl w:val="0"/>
-        <w:rPr>
-          <w:rFonts w:ascii="Adobe Caslon Pro" w:hAnsi="Adobe Caslon Pro" w:cs="Menlo Regular"/>
-          <w:color w:val="000000"/>
-        </w:rPr>
-      </w:pPr>
     </w:p>
     <w:p>
       <w:pPr>

</xml_diff>

<commit_message>
Added screenshots with frames for iPhone 5 and iPhone 6 Plus.
</commit_message>
<xml_diff>
--- a/Documents/Logs and Planning/Progress Log (Summer 2015).docx
+++ b/Documents/Logs and Planning/Progress Log (Summer 2015).docx
@@ -14235,7 +14235,35 @@
           <w:rFonts w:ascii="Adobe Caslon Pro" w:hAnsi="Adobe Caslon Pro" w:cs="Menlo Regular"/>
           <w:color w:val="000000"/>
         </w:rPr>
-        <w:t xml:space="preserve">Researched top 100 songs, comedy videos, and movie clips for screenshots and </w:t>
+        <w:t>Browsed</w:t>
+      </w:r>
+      <w:r>
+        <w:rPr>
+          <w:rFonts w:ascii="Adobe Caslon Pro" w:hAnsi="Adobe Caslon Pro" w:cs="Menlo Regular"/>
+          <w:color w:val="000000"/>
+        </w:rPr>
+        <w:t xml:space="preserve"> top 100 songs, comedy videos, and movie clips </w:t>
+      </w:r>
+      <w:r>
+        <w:rPr>
+          <w:rFonts w:ascii="Adobe Caslon Pro" w:hAnsi="Adobe Caslon Pro" w:cs="Menlo Regular"/>
+          <w:color w:val="000000"/>
+        </w:rPr>
+        <w:t>to include in</w:t>
+      </w:r>
+      <w:r>
+        <w:rPr>
+          <w:rFonts w:ascii="Adobe Caslon Pro" w:hAnsi="Adobe Caslon Pro" w:cs="Menlo Regular"/>
+          <w:color w:val="000000"/>
+        </w:rPr>
+        <w:t xml:space="preserve"> screenshots and </w:t>
+      </w:r>
+      <w:r>
+        <w:rPr>
+          <w:rFonts w:ascii="Adobe Caslon Pro" w:hAnsi="Adobe Caslon Pro" w:cs="Menlo Regular"/>
+          <w:color w:val="000000"/>
+        </w:rPr>
+        <w:t xml:space="preserve">as </w:t>
       </w:r>
       <w:r>
         <w:rPr>
@@ -14959,32 +14987,47 @@
           <w:color w:val="943634" w:themeColor="accent2" w:themeShade="BF"/>
           <w:u w:val="single"/>
         </w:rPr>
-        <w:t>Sunday 6/14</w:t>
-      </w:r>
-    </w:p>
-    <w:p>
-      <w:pPr>
-        <w:outlineLvl w:val="0"/>
-        <w:rPr>
-          <w:rFonts w:ascii="Adobe Caslon Pro" w:hAnsi="Adobe Caslon Pro" w:cs="Menlo Regular"/>
-          <w:color w:val="000000"/>
-        </w:rPr>
-      </w:pPr>
-    </w:p>
-    <w:p>
-      <w:pPr>
-        <w:outlineLvl w:val="0"/>
-        <w:rPr>
-          <w:rFonts w:ascii="Adobe Caslon Pro" w:hAnsi="Adobe Caslon Pro" w:cs="Menlo Regular"/>
-          <w:color w:val="000000"/>
-        </w:rPr>
-      </w:pPr>
-      <w:r>
-        <w:rPr>
-          <w:rFonts w:ascii="Adobe Caslon Pro" w:hAnsi="Adobe Caslon Pro" w:cs="Menlo Regular"/>
-          <w:color w:val="000000"/>
-        </w:rPr>
-        <w:t>Researched videos to include as prepackaged links</w:t>
+        <w:t>Sunday 6/</w:t>
+      </w:r>
+      <w:r>
+        <w:rPr>
+          <w:rFonts w:ascii="Adobe Caslon Pro" w:hAnsi="Adobe Caslon Pro" w:cs="Menlo Regular"/>
+          <w:color w:val="943634" w:themeColor="accent2" w:themeShade="BF"/>
+          <w:u w:val="single"/>
+        </w:rPr>
+        <w:t>21</w:t>
+      </w:r>
+    </w:p>
+    <w:p>
+      <w:pPr>
+        <w:outlineLvl w:val="0"/>
+        <w:rPr>
+          <w:rFonts w:ascii="Adobe Caslon Pro" w:hAnsi="Adobe Caslon Pro" w:cs="Menlo Regular"/>
+          <w:color w:val="000000"/>
+        </w:rPr>
+      </w:pPr>
+    </w:p>
+    <w:p>
+      <w:pPr>
+        <w:outlineLvl w:val="0"/>
+        <w:rPr>
+          <w:rFonts w:ascii="Adobe Caslon Pro" w:hAnsi="Adobe Caslon Pro" w:cs="Menlo Regular"/>
+          <w:color w:val="000000"/>
+        </w:rPr>
+      </w:pPr>
+      <w:r>
+        <w:rPr>
+          <w:rFonts w:ascii="Adobe Caslon Pro" w:hAnsi="Adobe Caslon Pro" w:cs="Menlo Regular"/>
+          <w:color w:val="000000"/>
+        </w:rPr>
+        <w:t xml:space="preserve">Looked for </w:t>
+      </w:r>
+      <w:r>
+        <w:rPr>
+          <w:rFonts w:ascii="Adobe Caslon Pro" w:hAnsi="Adobe Caslon Pro" w:cs="Menlo Regular"/>
+          <w:color w:val="000000"/>
+        </w:rPr>
+        <w:t>videos to include as prepackaged links</w:t>
       </w:r>
     </w:p>
     <w:p>
@@ -15026,14 +15069,7 @@
           <w:rFonts w:ascii="Adobe Caslon Pro" w:hAnsi="Adobe Caslon Pro" w:cs="Menlo Regular"/>
           <w:color w:val="000000"/>
         </w:rPr>
-        <w:t xml:space="preserve"> and </w:t>
-      </w:r>
-      <w:r>
-        <w:rPr>
-          <w:rFonts w:ascii="Adobe Caslon Pro" w:hAnsi="Adobe Caslon Pro" w:cs="Menlo Regular"/>
-          <w:color w:val="000000"/>
-        </w:rPr>
-        <w:t>2014 and 2015 Super Bowl ads</w:t>
+        <w:t xml:space="preserve"> and 2014 and 2015 Super Bowl ads</w:t>
       </w:r>
     </w:p>
     <w:p>
@@ -15146,7 +15182,14 @@
           <w:rFonts w:ascii="Adobe Caslon Pro" w:hAnsi="Adobe Caslon Pro" w:cs="Menlo Regular"/>
           <w:color w:val="000000"/>
         </w:rPr>
-        <w:t>Researched and created employment contract</w:t>
+        <w:t>C</w:t>
+      </w:r>
+      <w:r>
+        <w:rPr>
+          <w:rFonts w:ascii="Adobe Caslon Pro" w:hAnsi="Adobe Caslon Pro" w:cs="Menlo Regular"/>
+          <w:color w:val="000000"/>
+        </w:rPr>
+        <w:t>reated employment contract</w:t>
       </w:r>
     </w:p>
     <w:p>
@@ -15220,7 +15263,14 @@
           <w:rFonts w:ascii="Adobe Caslon Pro" w:hAnsi="Adobe Caslon Pro" w:cs="Menlo Regular"/>
           <w:color w:val="000000"/>
         </w:rPr>
-        <w:t>Researched videos for and created “Select Video”/“Add Message” screenshot</w:t>
+        <w:t>C</w:t>
+      </w:r>
+      <w:r>
+        <w:rPr>
+          <w:rFonts w:ascii="Adobe Caslon Pro" w:hAnsi="Adobe Caslon Pro" w:cs="Menlo Regular"/>
+          <w:color w:val="000000"/>
+        </w:rPr>
+        <w:t>reated “Select Video” screenshot</w:t>
       </w:r>
     </w:p>
     <w:p>
@@ -15310,8 +15360,747 @@
         </w:rPr>
         <w:t>Brainstormed work to do and required time for Android application</w:t>
       </w:r>
+    </w:p>
+    <w:p>
+      <w:pPr>
+        <w:outlineLvl w:val="0"/>
+        <w:rPr>
+          <w:rFonts w:ascii="Adobe Caslon Pro" w:hAnsi="Adobe Caslon Pro" w:cs="Menlo Regular"/>
+        </w:rPr>
+      </w:pPr>
+    </w:p>
+    <w:p>
+      <w:pPr>
+        <w:outlineLvl w:val="0"/>
+        <w:rPr>
+          <w:rFonts w:ascii="Adobe Caslon Pro" w:hAnsi="Adobe Caslon Pro" w:cs="Menlo Regular"/>
+          <w:u w:val="single"/>
+        </w:rPr>
+      </w:pPr>
+      <w:r>
+        <w:rPr>
+          <w:rFonts w:ascii="Adobe Caslon Pro" w:hAnsi="Adobe Caslon Pro" w:cs="Menlo Regular"/>
+          <w:u w:val="single"/>
+        </w:rPr>
+        <w:t xml:space="preserve">Monday </w:t>
+      </w:r>
+      <w:r>
+        <w:rPr>
+          <w:rFonts w:ascii="Adobe Caslon Pro" w:hAnsi="Adobe Caslon Pro" w:cs="Menlo Regular"/>
+          <w:u w:val="single"/>
+        </w:rPr>
+        <w:t>6/2</w:t>
+      </w:r>
+      <w:r>
+        <w:rPr>
+          <w:rFonts w:ascii="Adobe Caslon Pro" w:hAnsi="Adobe Caslon Pro" w:cs="Menlo Regular"/>
+          <w:u w:val="single"/>
+        </w:rPr>
+        <w:t>2</w:t>
+      </w:r>
+    </w:p>
+    <w:p>
+      <w:pPr>
+        <w:outlineLvl w:val="0"/>
+        <w:rPr>
+          <w:rFonts w:ascii="Adobe Caslon Pro" w:hAnsi="Adobe Caslon Pro" w:cs="Menlo Regular"/>
+          <w:color w:val="000000"/>
+        </w:rPr>
+      </w:pPr>
+    </w:p>
+    <w:p>
+      <w:pPr>
+        <w:outlineLvl w:val="0"/>
+        <w:rPr>
+          <w:rFonts w:ascii="Adobe Caslon Pro" w:hAnsi="Adobe Caslon Pro" w:cs="Menlo Regular"/>
+          <w:color w:val="000000"/>
+        </w:rPr>
+      </w:pPr>
+      <w:r>
+        <w:rPr>
+          <w:rFonts w:ascii="Adobe Caslon Pro" w:hAnsi="Adobe Caslon Pro" w:cs="Menlo Regular"/>
+          <w:color w:val="000000"/>
+        </w:rPr>
+        <w:t>Looked for movie clips to include as prepackaged links</w:t>
+      </w:r>
+    </w:p>
+    <w:p>
+      <w:pPr>
+        <w:pStyle w:val="ListParagraph"/>
+        <w:numPr>
+          <w:ilvl w:val="0"/>
+          <w:numId w:val="70"/>
+        </w:numPr>
+        <w:outlineLvl w:val="0"/>
+        <w:rPr>
+          <w:rFonts w:ascii="Adobe Caslon Pro" w:hAnsi="Adobe Caslon Pro" w:cs="Menlo Regular"/>
+          <w:color w:val="000000"/>
+        </w:rPr>
+      </w:pPr>
+      <w:r>
+        <w:rPr>
+          <w:rFonts w:ascii="Adobe Caslon Pro" w:hAnsi="Adobe Caslon Pro" w:cs="Menlo Regular"/>
+          <w:color w:val="000000"/>
+        </w:rPr>
+        <w:t>Looked through Dark Knight trilogy, Inception, and Skyfall</w:t>
+      </w:r>
+    </w:p>
+    <w:p>
+      <w:pPr>
+        <w:pStyle w:val="ListParagraph"/>
+        <w:numPr>
+          <w:ilvl w:val="0"/>
+          <w:numId w:val="70"/>
+        </w:numPr>
+        <w:outlineLvl w:val="0"/>
+        <w:rPr>
+          <w:rFonts w:ascii="Adobe Caslon Pro" w:hAnsi="Adobe Caslon Pro" w:cs="Menlo Regular"/>
+          <w:color w:val="000000"/>
+        </w:rPr>
+      </w:pPr>
+      <w:r>
+        <w:rPr>
+          <w:rFonts w:ascii="Adobe Caslon Pro" w:hAnsi="Adobe Caslon Pro" w:cs="Menlo Regular"/>
+          <w:color w:val="000000"/>
+        </w:rPr>
+        <w:t>Found Inception ending scene and 500 Days of Summer trailer</w:t>
+      </w:r>
+    </w:p>
+    <w:p>
+      <w:pPr>
+        <w:outlineLvl w:val="0"/>
+        <w:rPr>
+          <w:rFonts w:ascii="Adobe Caslon Pro" w:hAnsi="Adobe Caslon Pro" w:cs="Menlo Regular"/>
+          <w:color w:val="000000"/>
+        </w:rPr>
+      </w:pPr>
+    </w:p>
+    <w:p>
+      <w:pPr>
+        <w:outlineLvl w:val="0"/>
+        <w:rPr>
+          <w:rFonts w:ascii="Adobe Caslon Pro" w:hAnsi="Adobe Caslon Pro" w:cs="Menlo Regular"/>
+          <w:color w:val="000000"/>
+        </w:rPr>
+      </w:pPr>
+      <w:r>
+        <w:rPr>
+          <w:rFonts w:ascii="Adobe Caslon Pro" w:hAnsi="Adobe Caslon Pro" w:cs="Menlo Regular"/>
+          <w:color w:val="000000"/>
+        </w:rPr>
+        <w:t>Sent revised list of prepackaged links from LinkMeUp H.Q. account</w:t>
+      </w:r>
+    </w:p>
+    <w:p>
+      <w:pPr>
+        <w:outlineLvl w:val="0"/>
+        <w:rPr>
+          <w:rFonts w:ascii="Adobe Caslon Pro" w:hAnsi="Adobe Caslon Pro" w:cs="Menlo Regular"/>
+          <w:color w:val="000000"/>
+        </w:rPr>
+      </w:pPr>
+    </w:p>
+    <w:p>
+      <w:pPr>
+        <w:outlineLvl w:val="0"/>
+        <w:rPr>
+          <w:rFonts w:ascii="Adobe Caslon Pro" w:hAnsi="Adobe Caslon Pro" w:cs="Menlo Regular"/>
+          <w:color w:val="000000"/>
+        </w:rPr>
+      </w:pPr>
+      <w:r>
+        <w:rPr>
+          <w:rFonts w:ascii="Adobe Caslon Pro" w:hAnsi="Adobe Caslon Pro" w:cs="Menlo Regular"/>
+          <w:color w:val="000000"/>
+        </w:rPr>
+        <w:t>Researched salary for high school software engineering interns</w:t>
+      </w:r>
+    </w:p>
+    <w:p>
+      <w:pPr>
+        <w:outlineLvl w:val="0"/>
+        <w:rPr>
+          <w:rFonts w:ascii="Adobe Caslon Pro" w:hAnsi="Adobe Caslon Pro" w:cs="Menlo Regular"/>
+          <w:color w:val="000000"/>
+        </w:rPr>
+      </w:pPr>
+    </w:p>
+    <w:p>
+      <w:pPr>
+        <w:outlineLvl w:val="0"/>
+        <w:rPr>
+          <w:rFonts w:ascii="Adobe Caslon Pro" w:hAnsi="Adobe Caslon Pro" w:cs="Menlo Regular"/>
+          <w:color w:val="000000"/>
+        </w:rPr>
+      </w:pPr>
+      <w:r>
+        <w:rPr>
+          <w:rFonts w:ascii="Adobe Caslon Pro" w:hAnsi="Adobe Caslon Pro" w:cs="Menlo Regular"/>
+          <w:color w:val="000000"/>
+        </w:rPr>
+        <w:t>Staged and created Inbox, Search, Send To, and Link screenshots</w:t>
+      </w:r>
+    </w:p>
+    <w:p>
+      <w:pPr>
+        <w:pStyle w:val="ListParagraph"/>
+        <w:numPr>
+          <w:ilvl w:val="0"/>
+          <w:numId w:val="71"/>
+        </w:numPr>
+        <w:outlineLvl w:val="0"/>
+        <w:rPr>
+          <w:rFonts w:ascii="Adobe Caslon Pro" w:hAnsi="Adobe Caslon Pro" w:cs="Menlo Regular"/>
+          <w:color w:val="000000"/>
+        </w:rPr>
+      </w:pPr>
+      <w:r>
+        <w:rPr>
+          <w:rFonts w:ascii="Adobe Caslon Pro" w:hAnsi="Adobe Caslon Pro" w:cs="Menlo Regular"/>
+          <w:color w:val="000000"/>
+        </w:rPr>
+        <w:t xml:space="preserve">Set up Sent tab in Test account inbox with links/reactions for Inbox screenshot </w:t>
+      </w:r>
+    </w:p>
+    <w:p>
+      <w:pPr>
+        <w:pStyle w:val="ListParagraph"/>
+        <w:numPr>
+          <w:ilvl w:val="0"/>
+          <w:numId w:val="71"/>
+        </w:numPr>
+        <w:outlineLvl w:val="0"/>
+        <w:rPr>
+          <w:rFonts w:ascii="Adobe Caslon Pro" w:hAnsi="Adobe Caslon Pro" w:cs="Menlo Regular"/>
+          <w:color w:val="000000"/>
+        </w:rPr>
+      </w:pPr>
+      <w:r>
+        <w:rPr>
+          <w:rFonts w:ascii="Adobe Caslon Pro" w:hAnsi="Adobe Caslon Pro" w:cs="Menlo Regular"/>
+          <w:color w:val="000000"/>
+        </w:rPr>
+        <w:t>Compared Select Video screenshot in gray and white background</w:t>
+      </w:r>
+    </w:p>
+    <w:p>
+      <w:pPr>
+        <w:pStyle w:val="ListParagraph"/>
+        <w:numPr>
+          <w:ilvl w:val="1"/>
+          <w:numId w:val="71"/>
+        </w:numPr>
+        <w:outlineLvl w:val="0"/>
+        <w:rPr>
+          <w:rFonts w:ascii="Adobe Caslon Pro" w:hAnsi="Adobe Caslon Pro" w:cs="Menlo Regular"/>
+          <w:color w:val="000000"/>
+        </w:rPr>
+      </w:pPr>
+      <w:r>
+        <w:rPr>
+          <w:rFonts w:ascii="Adobe Caslon Pro" w:hAnsi="Adobe Caslon Pro" w:cs="Menlo Regular"/>
+          <w:color w:val="000000"/>
+        </w:rPr>
+        <w:t>Decided on gray background</w:t>
+      </w:r>
+    </w:p>
+    <w:p>
+      <w:pPr>
+        <w:pStyle w:val="ListParagraph"/>
+        <w:numPr>
+          <w:ilvl w:val="1"/>
+          <w:numId w:val="71"/>
+        </w:numPr>
+        <w:outlineLvl w:val="0"/>
+        <w:rPr>
+          <w:rFonts w:ascii="Adobe Caslon Pro" w:hAnsi="Adobe Caslon Pro" w:cs="Menlo Regular"/>
+          <w:color w:val="000000"/>
+        </w:rPr>
+      </w:pPr>
+      <w:r>
+        <w:rPr>
+          <w:rFonts w:ascii="Adobe Caslon Pro" w:hAnsi="Adobe Caslon Pro" w:cs="Menlo Regular"/>
+          <w:color w:val="000000"/>
+        </w:rPr>
+        <w:t>Decided to use Search</w:t>
+      </w:r>
+      <w:r>
+        <w:rPr>
+          <w:rFonts w:ascii="Adobe Caslon Pro" w:hAnsi="Adobe Caslon Pro" w:cs="Menlo Regular"/>
+          <w:color w:val="000000"/>
+        </w:rPr>
+        <w:t xml:space="preserve"> screenshot instead</w:t>
+      </w:r>
+      <w:r>
+        <w:rPr>
+          <w:rFonts w:ascii="Adobe Caslon Pro" w:hAnsi="Adobe Caslon Pro" w:cs="Menlo Regular"/>
+          <w:color w:val="000000"/>
+        </w:rPr>
+        <w:t xml:space="preserve"> for second mobile </w:t>
+      </w:r>
+      <w:r>
+        <w:rPr>
+          <w:rFonts w:ascii="Adobe Caslon Pro" w:hAnsi="Adobe Caslon Pro" w:cs="Menlo Regular"/>
+          <w:color w:val="000000"/>
+        </w:rPr>
+        <w:t>App S</w:t>
+      </w:r>
+      <w:r>
+        <w:rPr>
+          <w:rFonts w:ascii="Adobe Caslon Pro" w:hAnsi="Adobe Caslon Pro" w:cs="Menlo Regular"/>
+          <w:color w:val="000000"/>
+        </w:rPr>
+        <w:t>tore screenshot</w:t>
+      </w:r>
+    </w:p>
+    <w:p>
+      <w:pPr>
+        <w:pStyle w:val="ListParagraph"/>
+        <w:numPr>
+          <w:ilvl w:val="0"/>
+          <w:numId w:val="71"/>
+        </w:numPr>
+        <w:outlineLvl w:val="0"/>
+        <w:rPr>
+          <w:rFonts w:ascii="Adobe Caslon Pro" w:hAnsi="Adobe Caslon Pro" w:cs="Menlo Regular"/>
+          <w:color w:val="000000"/>
+        </w:rPr>
+      </w:pPr>
+      <w:r>
+        <w:rPr>
+          <w:rFonts w:ascii="Adobe Caslon Pro" w:hAnsi="Adobe Caslon Pro" w:cs="Menlo Regular"/>
+          <w:color w:val="000000"/>
+        </w:rPr>
+        <w:t>Researched screenshot requirements, guidelines, and recommendations</w:t>
+      </w:r>
+    </w:p>
+    <w:p>
+      <w:pPr>
+        <w:pStyle w:val="ListParagraph"/>
+        <w:numPr>
+          <w:ilvl w:val="0"/>
+          <w:numId w:val="71"/>
+        </w:numPr>
+        <w:outlineLvl w:val="0"/>
+        <w:rPr>
+          <w:rFonts w:ascii="Adobe Caslon Pro" w:hAnsi="Adobe Caslon Pro" w:cs="Menlo Regular"/>
+          <w:color w:val="000000"/>
+        </w:rPr>
+      </w:pPr>
+      <w:r>
+        <w:rPr>
+          <w:rFonts w:ascii="Adobe Caslon Pro" w:hAnsi="Adobe Caslon Pro" w:cs="Menlo Regular"/>
+          <w:color w:val="000000"/>
+        </w:rPr>
+        <w:t>Set up address book on iPhone 4 and 6 for Send To screenshot</w:t>
+      </w:r>
+    </w:p>
+    <w:p>
+      <w:pPr>
+        <w:outlineLvl w:val="0"/>
+        <w:rPr>
+          <w:rFonts w:ascii="Adobe Caslon Pro" w:hAnsi="Adobe Caslon Pro" w:cs="Menlo Regular"/>
+          <w:color w:val="000000"/>
+        </w:rPr>
+      </w:pPr>
+    </w:p>
+    <w:p>
+      <w:pPr>
+        <w:outlineLvl w:val="0"/>
+        <w:rPr>
+          <w:rFonts w:ascii="Adobe Caslon Pro" w:hAnsi="Adobe Caslon Pro" w:cs="Menlo Regular"/>
+          <w:color w:val="000000"/>
+        </w:rPr>
+      </w:pPr>
+      <w:r>
+        <w:rPr>
+          <w:rFonts w:ascii="Adobe Caslon Pro" w:hAnsi="Adobe Caslon Pro" w:cs="Menlo Regular"/>
+          <w:color w:val="000000"/>
+        </w:rPr>
+        <w:t>Pushed changes to single_search</w:t>
+      </w:r>
+    </w:p>
+    <w:p>
+      <w:pPr>
+        <w:outlineLvl w:val="0"/>
+        <w:rPr>
+          <w:rFonts w:ascii="Adobe Caslon Pro" w:hAnsi="Adobe Caslon Pro" w:cs="Menlo Regular"/>
+          <w:color w:val="000000"/>
+        </w:rPr>
+      </w:pPr>
+    </w:p>
+    <w:p>
+      <w:pPr>
+        <w:outlineLvl w:val="0"/>
+        <w:rPr>
+          <w:rFonts w:ascii="Adobe Caslon Pro" w:hAnsi="Adobe Caslon Pro" w:cs="Menlo Regular"/>
+          <w:color w:val="000000"/>
+        </w:rPr>
+      </w:pPr>
+      <w:r>
+        <w:rPr>
+          <w:rFonts w:ascii="Adobe Caslon Pro" w:hAnsi="Adobe Caslon Pro" w:cs="Menlo Regular"/>
+          <w:color w:val="000000"/>
+        </w:rPr>
+        <w:t>Merged branch single_search into master and pushed changes to remote</w:t>
+      </w:r>
+    </w:p>
+    <w:p>
+      <w:pPr>
+        <w:outlineLvl w:val="0"/>
+        <w:rPr>
+          <w:rFonts w:ascii="Adobe Caslon Pro" w:hAnsi="Adobe Caslon Pro" w:cs="Menlo Regular"/>
+          <w:color w:val="000000"/>
+        </w:rPr>
+      </w:pPr>
+    </w:p>
+    <w:p>
+      <w:pPr>
+        <w:outlineLvl w:val="0"/>
+        <w:rPr>
+          <w:rFonts w:ascii="Adobe Caslon Pro" w:hAnsi="Adobe Caslon Pro" w:cs="Menlo Regular"/>
+          <w:color w:val="000000"/>
+        </w:rPr>
+      </w:pPr>
+      <w:r>
+        <w:rPr>
+          <w:rFonts w:ascii="Adobe Caslon Pro" w:hAnsi="Adobe Caslon Pro" w:cs="Menlo Regular"/>
+          <w:color w:val="000000"/>
+        </w:rPr>
+        <w:t xml:space="preserve">Created captions and frames </w:t>
+      </w:r>
+      <w:r>
+        <w:rPr>
+          <w:rFonts w:ascii="Adobe Caslon Pro" w:hAnsi="Adobe Caslon Pro" w:cs="Menlo Regular"/>
+          <w:color w:val="000000"/>
+        </w:rPr>
+        <w:t>for all screenshots</w:t>
+      </w:r>
+    </w:p>
+    <w:p>
+      <w:pPr>
+        <w:pStyle w:val="ListParagraph"/>
+        <w:numPr>
+          <w:ilvl w:val="0"/>
+          <w:numId w:val="72"/>
+        </w:numPr>
+        <w:outlineLvl w:val="0"/>
+        <w:rPr>
+          <w:rFonts w:ascii="Adobe Caslon Pro" w:hAnsi="Adobe Caslon Pro" w:cs="Menlo Regular"/>
+          <w:color w:val="000000"/>
+        </w:rPr>
+      </w:pPr>
+      <w:r>
+        <w:rPr>
+          <w:rFonts w:ascii="Adobe Caslon Pro" w:hAnsi="Adobe Caslon Pro" w:cs="Menlo Regular"/>
+          <w:color w:val="000000"/>
+        </w:rPr>
+        <w:t>Changed Inbox screenshot to include better title for Kim Kardashian Super Bowl ad</w:t>
+      </w:r>
+    </w:p>
+    <w:p>
+      <w:pPr>
+        <w:pStyle w:val="ListParagraph"/>
+        <w:numPr>
+          <w:ilvl w:val="0"/>
+          <w:numId w:val="72"/>
+        </w:numPr>
+        <w:outlineLvl w:val="0"/>
+        <w:rPr>
+          <w:rFonts w:ascii="Adobe Caslon Pro" w:hAnsi="Adobe Caslon Pro" w:cs="Menlo Regular"/>
+          <w:color w:val="000000"/>
+        </w:rPr>
+      </w:pPr>
+      <w:r>
+        <w:rPr>
+          <w:rFonts w:ascii="Adobe Caslon Pro" w:hAnsi="Adobe Caslon Pro" w:cs="Menlo Regular"/>
+          <w:color w:val="000000"/>
+        </w:rPr>
+        <w:t>Used Uptown Funk for Link screenshot instead of Love on Top</w:t>
+      </w:r>
+    </w:p>
+    <w:p>
+      <w:pPr>
+        <w:pStyle w:val="ListParagraph"/>
+        <w:numPr>
+          <w:ilvl w:val="0"/>
+          <w:numId w:val="72"/>
+        </w:numPr>
+        <w:outlineLvl w:val="0"/>
+        <w:rPr>
+          <w:rFonts w:ascii="Adobe Caslon Pro" w:hAnsi="Adobe Caslon Pro" w:cs="Menlo Regular"/>
+          <w:color w:val="000000"/>
+        </w:rPr>
+      </w:pPr>
+      <w:r>
+        <w:rPr>
+          <w:rFonts w:ascii="Adobe Caslon Pro" w:hAnsi="Adobe Caslon Pro" w:cs="Menlo Regular"/>
+          <w:color w:val="000000"/>
+        </w:rPr>
+        <w:t>Finalized captions for all 5 screenshots</w:t>
+      </w:r>
+    </w:p>
+    <w:p>
+      <w:pPr>
+        <w:pStyle w:val="ListParagraph"/>
+        <w:numPr>
+          <w:ilvl w:val="0"/>
+          <w:numId w:val="72"/>
+        </w:numPr>
+        <w:outlineLvl w:val="0"/>
+        <w:rPr>
+          <w:rFonts w:ascii="Adobe Caslon Pro" w:hAnsi="Adobe Caslon Pro" w:cs="Menlo Regular"/>
+          <w:color w:val="000000"/>
+        </w:rPr>
+      </w:pPr>
+      <w:r>
+        <w:rPr>
+          <w:rFonts w:ascii="Adobe Caslon Pro" w:hAnsi="Adobe Caslon Pro" w:cs="Menlo Regular"/>
+          <w:color w:val="000000"/>
+        </w:rPr>
+        <w:t>Helped develop frames and adjust caption position</w:t>
+      </w:r>
+      <w:r>
+        <w:rPr>
+          <w:rFonts w:ascii="Adobe Caslon Pro" w:hAnsi="Adobe Caslon Pro" w:cs="Menlo Regular"/>
+          <w:color w:val="000000"/>
+        </w:rPr>
+        <w:t>s</w:t>
+      </w:r>
+      <w:r>
+        <w:rPr>
+          <w:rFonts w:ascii="Adobe Caslon Pro" w:hAnsi="Adobe Caslon Pro" w:cs="Menlo Regular"/>
+          <w:color w:val="000000"/>
+        </w:rPr>
+        <w:t xml:space="preserve"> for iPhone 4 / iPhone 6 screenshots</w:t>
+      </w:r>
+    </w:p>
+    <w:p>
+      <w:pPr>
+        <w:outlineLvl w:val="0"/>
+        <w:rPr>
+          <w:rFonts w:ascii="Adobe Caslon Pro" w:hAnsi="Adobe Caslon Pro" w:cs="Menlo Regular"/>
+          <w:color w:val="000000"/>
+        </w:rPr>
+      </w:pPr>
+    </w:p>
+    <w:p>
+      <w:pPr>
+        <w:outlineLvl w:val="0"/>
+        <w:rPr>
+          <w:rFonts w:ascii="Adobe Caslon Pro" w:hAnsi="Adobe Caslon Pro" w:cs="Menlo Regular"/>
+          <w:color w:val="000000"/>
+        </w:rPr>
+      </w:pPr>
+      <w:r>
+        <w:rPr>
+          <w:rFonts w:ascii="Adobe Caslon Pro" w:hAnsi="Adobe Caslon Pro" w:cs="Menlo Regular"/>
+          <w:color w:val="000000"/>
+        </w:rPr>
+        <w:t xml:space="preserve">Updated App Store description </w:t>
+      </w:r>
+      <w:r>
+        <w:rPr>
+          <w:rFonts w:ascii="Adobe Caslon Pro" w:hAnsi="Adobe Caslon Pro" w:cs="Menlo Regular"/>
+          <w:color w:val="000000"/>
+        </w:rPr>
+        <w:t xml:space="preserve">document </w:t>
+      </w:r>
       <w:bookmarkStart w:id="0" w:name="_GoBack"/>
       <w:bookmarkEnd w:id="0"/>
+      <w:r>
+        <w:rPr>
+          <w:rFonts w:ascii="Adobe Caslon Pro" w:hAnsi="Adobe Caslon Pro" w:cs="Menlo Regular"/>
+          <w:color w:val="000000"/>
+        </w:rPr>
+        <w:t xml:space="preserve">to focus on video sharing </w:t>
+      </w:r>
+    </w:p>
+    <w:p>
+      <w:pPr>
+        <w:outlineLvl w:val="0"/>
+        <w:rPr>
+          <w:rFonts w:ascii="Adobe Caslon Pro" w:hAnsi="Adobe Caslon Pro" w:cs="Menlo Regular"/>
+          <w:color w:val="000000"/>
+        </w:rPr>
+      </w:pPr>
+    </w:p>
+    <w:p>
+      <w:pPr>
+        <w:outlineLvl w:val="0"/>
+        <w:rPr>
+          <w:rFonts w:ascii="Adobe Caslon Pro" w:hAnsi="Adobe Caslon Pro" w:cs="Menlo Regular"/>
+          <w:color w:val="000000"/>
+        </w:rPr>
+      </w:pPr>
+      <w:r>
+        <w:rPr>
+          <w:rFonts w:ascii="Adobe Caslon Pro" w:hAnsi="Adobe Caslon Pro" w:cs="Menlo Regular"/>
+          <w:color w:val="000000"/>
+        </w:rPr>
+        <w:t>Emailed Sean Yu to confirm in person meeting on Tuesday 6/23</w:t>
+      </w:r>
+    </w:p>
+    <w:p>
+      <w:pPr>
+        <w:outlineLvl w:val="0"/>
+        <w:rPr>
+          <w:rFonts w:ascii="Adobe Caslon Pro" w:hAnsi="Adobe Caslon Pro" w:cs="Menlo Regular"/>
+          <w:color w:val="000000"/>
+        </w:rPr>
+      </w:pPr>
+    </w:p>
+    <w:p>
+      <w:pPr>
+        <w:outlineLvl w:val="0"/>
+        <w:rPr>
+          <w:rFonts w:ascii="Adobe Caslon Pro" w:hAnsi="Adobe Caslon Pro" w:cs="Menlo Regular"/>
+          <w:color w:val="000000"/>
+        </w:rPr>
+      </w:pPr>
+      <w:r>
+        <w:rPr>
+          <w:rFonts w:ascii="Adobe Caslon Pro" w:hAnsi="Adobe Caslon Pro" w:cs="Menlo Regular"/>
+          <w:color w:val="000000"/>
+        </w:rPr>
+        <w:t>Contacted Ishan Narula on Facebook and email, describing LinkMeUp internship opportunity</w:t>
+      </w:r>
+    </w:p>
+    <w:p>
+      <w:pPr>
+        <w:outlineLvl w:val="0"/>
+        <w:rPr>
+          <w:rFonts w:ascii="Adobe Caslon Pro" w:hAnsi="Adobe Caslon Pro" w:cs="Menlo Regular"/>
+          <w:color w:val="000000"/>
+        </w:rPr>
+      </w:pPr>
+    </w:p>
+    <w:p>
+      <w:pPr>
+        <w:outlineLvl w:val="0"/>
+        <w:rPr>
+          <w:rFonts w:ascii="Adobe Caslon Pro" w:hAnsi="Adobe Caslon Pro" w:cs="Menlo Regular"/>
+          <w:color w:val="000000"/>
+        </w:rPr>
+      </w:pPr>
+      <w:r>
+        <w:rPr>
+          <w:rFonts w:ascii="Adobe Caslon Pro" w:hAnsi="Adobe Caslon Pro" w:cs="Menlo Regular"/>
+          <w:color w:val="000000"/>
+        </w:rPr>
+        <w:t>Committed and pushed changes to master</w:t>
+      </w:r>
+    </w:p>
+    <w:p>
+      <w:pPr>
+        <w:outlineLvl w:val="0"/>
+        <w:rPr>
+          <w:rFonts w:ascii="Adobe Caslon Pro" w:hAnsi="Adobe Caslon Pro" w:cs="Menlo Regular"/>
+          <w:color w:val="000000"/>
+        </w:rPr>
+      </w:pPr>
+    </w:p>
+    <w:p>
+      <w:pPr>
+        <w:outlineLvl w:val="0"/>
+        <w:rPr>
+          <w:rFonts w:ascii="Adobe Caslon Pro" w:hAnsi="Adobe Caslon Pro" w:cs="Menlo Regular"/>
+          <w:color w:val="000000"/>
+        </w:rPr>
+      </w:pPr>
+      <w:r>
+        <w:rPr>
+          <w:rFonts w:ascii="Adobe Caslon Pro" w:hAnsi="Adobe Caslon Pro" w:cs="Menlo Regular"/>
+          <w:color w:val="000000"/>
+        </w:rPr>
+        <w:t>Uploaded iPhone 4 and iPhone 6 screenshots to iTunes Connect</w:t>
+      </w:r>
+    </w:p>
+    <w:p>
+      <w:pPr>
+        <w:pStyle w:val="ListParagraph"/>
+        <w:numPr>
+          <w:ilvl w:val="0"/>
+          <w:numId w:val="73"/>
+        </w:numPr>
+        <w:outlineLvl w:val="0"/>
+        <w:rPr>
+          <w:rFonts w:ascii="Adobe Caslon Pro" w:hAnsi="Adobe Caslon Pro" w:cs="Menlo Regular"/>
+          <w:color w:val="000000"/>
+        </w:rPr>
+      </w:pPr>
+      <w:r>
+        <w:rPr>
+          <w:rFonts w:ascii="Adobe Caslon Pro" w:hAnsi="Adobe Caslon Pro" w:cs="Menlo Regular"/>
+          <w:color w:val="000000"/>
+        </w:rPr>
+        <w:t xml:space="preserve">iPhone 6 </w:t>
+      </w:r>
+      <w:r>
+        <w:rPr>
+          <w:rFonts w:ascii="Adobe Caslon Pro" w:hAnsi="Adobe Caslon Pro" w:cs="Menlo Regular"/>
+          <w:color w:val="000000"/>
+        </w:rPr>
+        <w:t>screenshots with alpha channels and transparencies initially rejected</w:t>
+      </w:r>
+    </w:p>
+    <w:p>
+      <w:pPr>
+        <w:pStyle w:val="ListParagraph"/>
+        <w:numPr>
+          <w:ilvl w:val="0"/>
+          <w:numId w:val="73"/>
+        </w:numPr>
+        <w:outlineLvl w:val="0"/>
+        <w:rPr>
+          <w:rFonts w:ascii="Adobe Caslon Pro" w:hAnsi="Adobe Caslon Pro" w:cs="Menlo Regular"/>
+          <w:color w:val="000000"/>
+        </w:rPr>
+      </w:pPr>
+      <w:r>
+        <w:rPr>
+          <w:rFonts w:ascii="Adobe Caslon Pro" w:hAnsi="Adobe Caslon Pro" w:cs="Menlo Regular"/>
+          <w:color w:val="000000"/>
+        </w:rPr>
+        <w:t>Still pending – frames for iPhone 5 and iPhone 6 Plus screenshots</w:t>
+      </w:r>
+    </w:p>
+    <w:p>
+      <w:pPr>
+        <w:outlineLvl w:val="0"/>
+        <w:rPr>
+          <w:rFonts w:ascii="Adobe Caslon Pro" w:hAnsi="Adobe Caslon Pro" w:cs="Menlo Regular"/>
+          <w:color w:val="000000"/>
+        </w:rPr>
+      </w:pPr>
+    </w:p>
+    <w:p>
+      <w:pPr>
+        <w:ind w:left="360"/>
+        <w:outlineLvl w:val="0"/>
+        <w:rPr>
+          <w:rFonts w:ascii="Adobe Caslon Pro" w:hAnsi="Adobe Caslon Pro" w:cs="Menlo Regular"/>
+          <w:color w:val="000000"/>
+        </w:rPr>
+      </w:pPr>
+    </w:p>
+    <w:p>
+      <w:pPr>
+        <w:outlineLvl w:val="0"/>
+        <w:rPr>
+          <w:rFonts w:ascii="Adobe Caslon Pro" w:hAnsi="Adobe Caslon Pro" w:cs="Menlo Regular"/>
+          <w:color w:val="000000"/>
+        </w:rPr>
+      </w:pPr>
+    </w:p>
+    <w:p>
+      <w:pPr>
+        <w:outlineLvl w:val="0"/>
+        <w:rPr>
+          <w:rFonts w:ascii="Adobe Caslon Pro" w:hAnsi="Adobe Caslon Pro" w:cs="Menlo Regular"/>
+          <w:color w:val="000000"/>
+        </w:rPr>
+      </w:pPr>
     </w:p>
     <w:sectPr>
       <w:pgSz w:w="12240" w:h="15840"/>
@@ -15778,6 +16567,119 @@
     </w:lvl>
   </w:abstractNum>
   <w:abstractNum w:abstractNumId="4">
+    <w:nsid w:val="056A6891"/>
+    <w:multiLevelType w:val="hybridMultilevel"/>
+    <w:tmpl w:val="7BE43540"/>
+    <w:lvl w:ilvl="0" w:tplc="04090001">
+      <w:start w:val="1"/>
+      <w:numFmt w:val="bullet"/>
+      <w:lvlText w:val=""/>
+      <w:lvlJc w:val="left"/>
+      <w:pPr>
+        <w:ind w:left="720" w:hanging="360"/>
+      </w:pPr>
+      <w:rPr>
+        <w:rFonts w:ascii="Symbol" w:hAnsi="Symbol" w:hint="default"/>
+      </w:rPr>
+    </w:lvl>
+    <w:lvl w:ilvl="1" w:tplc="04090003">
+      <w:start w:val="1"/>
+      <w:numFmt w:val="bullet"/>
+      <w:lvlText w:val="o"/>
+      <w:lvlJc w:val="left"/>
+      <w:pPr>
+        <w:ind w:left="1440" w:hanging="360"/>
+      </w:pPr>
+      <w:rPr>
+        <w:rFonts w:ascii="Courier New" w:hAnsi="Courier New" w:hint="default"/>
+      </w:rPr>
+    </w:lvl>
+    <w:lvl w:ilvl="2" w:tplc="04090005" w:tentative="1">
+      <w:start w:val="1"/>
+      <w:numFmt w:val="bullet"/>
+      <w:lvlText w:val=""/>
+      <w:lvlJc w:val="left"/>
+      <w:pPr>
+        <w:ind w:left="2160" w:hanging="360"/>
+      </w:pPr>
+      <w:rPr>
+        <w:rFonts w:ascii="Wingdings" w:hAnsi="Wingdings" w:hint="default"/>
+      </w:rPr>
+    </w:lvl>
+    <w:lvl w:ilvl="3" w:tplc="04090001" w:tentative="1">
+      <w:start w:val="1"/>
+      <w:numFmt w:val="bullet"/>
+      <w:lvlText w:val=""/>
+      <w:lvlJc w:val="left"/>
+      <w:pPr>
+        <w:ind w:left="2880" w:hanging="360"/>
+      </w:pPr>
+      <w:rPr>
+        <w:rFonts w:ascii="Symbol" w:hAnsi="Symbol" w:hint="default"/>
+      </w:rPr>
+    </w:lvl>
+    <w:lvl w:ilvl="4" w:tplc="04090003" w:tentative="1">
+      <w:start w:val="1"/>
+      <w:numFmt w:val="bullet"/>
+      <w:lvlText w:val="o"/>
+      <w:lvlJc w:val="left"/>
+      <w:pPr>
+        <w:ind w:left="3600" w:hanging="360"/>
+      </w:pPr>
+      <w:rPr>
+        <w:rFonts w:ascii="Courier New" w:hAnsi="Courier New" w:hint="default"/>
+      </w:rPr>
+    </w:lvl>
+    <w:lvl w:ilvl="5" w:tplc="04090005" w:tentative="1">
+      <w:start w:val="1"/>
+      <w:numFmt w:val="bullet"/>
+      <w:lvlText w:val=""/>
+      <w:lvlJc w:val="left"/>
+      <w:pPr>
+        <w:ind w:left="4320" w:hanging="360"/>
+      </w:pPr>
+      <w:rPr>
+        <w:rFonts w:ascii="Wingdings" w:hAnsi="Wingdings" w:hint="default"/>
+      </w:rPr>
+    </w:lvl>
+    <w:lvl w:ilvl="6" w:tplc="04090001" w:tentative="1">
+      <w:start w:val="1"/>
+      <w:numFmt w:val="bullet"/>
+      <w:lvlText w:val=""/>
+      <w:lvlJc w:val="left"/>
+      <w:pPr>
+        <w:ind w:left="5040" w:hanging="360"/>
+      </w:pPr>
+      <w:rPr>
+        <w:rFonts w:ascii="Symbol" w:hAnsi="Symbol" w:hint="default"/>
+      </w:rPr>
+    </w:lvl>
+    <w:lvl w:ilvl="7" w:tplc="04090003" w:tentative="1">
+      <w:start w:val="1"/>
+      <w:numFmt w:val="bullet"/>
+      <w:lvlText w:val="o"/>
+      <w:lvlJc w:val="left"/>
+      <w:pPr>
+        <w:ind w:left="5760" w:hanging="360"/>
+      </w:pPr>
+      <w:rPr>
+        <w:rFonts w:ascii="Courier New" w:hAnsi="Courier New" w:hint="default"/>
+      </w:rPr>
+    </w:lvl>
+    <w:lvl w:ilvl="8" w:tplc="04090005" w:tentative="1">
+      <w:start w:val="1"/>
+      <w:numFmt w:val="bullet"/>
+      <w:lvlText w:val=""/>
+      <w:lvlJc w:val="left"/>
+      <w:pPr>
+        <w:ind w:left="6480" w:hanging="360"/>
+      </w:pPr>
+      <w:rPr>
+        <w:rFonts w:ascii="Wingdings" w:hAnsi="Wingdings" w:hint="default"/>
+      </w:rPr>
+    </w:lvl>
+  </w:abstractNum>
+  <w:abstractNum w:abstractNumId="5">
     <w:nsid w:val="0A6444B0"/>
     <w:multiLevelType w:val="hybridMultilevel"/>
     <w:tmpl w:val="A948B4D6"/>
@@ -15890,7 +16792,7 @@
       </w:rPr>
     </w:lvl>
   </w:abstractNum>
-  <w:abstractNum w:abstractNumId="5">
+  <w:abstractNum w:abstractNumId="6">
     <w:nsid w:val="0CC75F43"/>
     <w:multiLevelType w:val="hybridMultilevel"/>
     <w:tmpl w:val="CD68CB18"/>
@@ -16003,7 +16905,7 @@
       </w:rPr>
     </w:lvl>
   </w:abstractNum>
-  <w:abstractNum w:abstractNumId="6">
+  <w:abstractNum w:abstractNumId="7">
     <w:nsid w:val="0D896873"/>
     <w:multiLevelType w:val="hybridMultilevel"/>
     <w:tmpl w:val="B09A744A"/>
@@ -16116,7 +17018,7 @@
       </w:rPr>
     </w:lvl>
   </w:abstractNum>
-  <w:abstractNum w:abstractNumId="7">
+  <w:abstractNum w:abstractNumId="8">
     <w:nsid w:val="0F211086"/>
     <w:multiLevelType w:val="hybridMultilevel"/>
     <w:tmpl w:val="4B184DF8"/>
@@ -16229,7 +17131,7 @@
       </w:rPr>
     </w:lvl>
   </w:abstractNum>
-  <w:abstractNum w:abstractNumId="8">
+  <w:abstractNum w:abstractNumId="9">
     <w:nsid w:val="15AC2060"/>
     <w:multiLevelType w:val="hybridMultilevel"/>
     <w:tmpl w:val="B7FCBE36"/>
@@ -16342,7 +17244,7 @@
       </w:rPr>
     </w:lvl>
   </w:abstractNum>
-  <w:abstractNum w:abstractNumId="9">
+  <w:abstractNum w:abstractNumId="10">
     <w:nsid w:val="16766716"/>
     <w:multiLevelType w:val="hybridMultilevel"/>
     <w:tmpl w:val="F056B20A"/>
@@ -16455,7 +17357,7 @@
       </w:rPr>
     </w:lvl>
   </w:abstractNum>
-  <w:abstractNum w:abstractNumId="10">
+  <w:abstractNum w:abstractNumId="11">
     <w:nsid w:val="1748602A"/>
     <w:multiLevelType w:val="hybridMultilevel"/>
     <w:tmpl w:val="067E6C80"/>
@@ -16568,7 +17470,7 @@
       </w:rPr>
     </w:lvl>
   </w:abstractNum>
-  <w:abstractNum w:abstractNumId="11">
+  <w:abstractNum w:abstractNumId="12">
     <w:nsid w:val="19E237B9"/>
     <w:multiLevelType w:val="hybridMultilevel"/>
     <w:tmpl w:val="D870EB36"/>
@@ -16681,7 +17583,7 @@
       </w:rPr>
     </w:lvl>
   </w:abstractNum>
-  <w:abstractNum w:abstractNumId="12">
+  <w:abstractNum w:abstractNumId="13">
     <w:nsid w:val="1D174019"/>
     <w:multiLevelType w:val="hybridMultilevel"/>
     <w:tmpl w:val="08143AFC"/>
@@ -16794,7 +17696,7 @@
       </w:rPr>
     </w:lvl>
   </w:abstractNum>
-  <w:abstractNum w:abstractNumId="13">
+  <w:abstractNum w:abstractNumId="14">
     <w:nsid w:val="21A15B27"/>
     <w:multiLevelType w:val="hybridMultilevel"/>
     <w:tmpl w:val="71BA77CE"/>
@@ -16907,7 +17809,7 @@
       </w:rPr>
     </w:lvl>
   </w:abstractNum>
-  <w:abstractNum w:abstractNumId="14">
+  <w:abstractNum w:abstractNumId="15">
     <w:nsid w:val="2520005E"/>
     <w:multiLevelType w:val="hybridMultilevel"/>
     <w:tmpl w:val="8C44B42A"/>
@@ -17020,7 +17922,7 @@
       </w:rPr>
     </w:lvl>
   </w:abstractNum>
-  <w:abstractNum w:abstractNumId="15">
+  <w:abstractNum w:abstractNumId="16">
     <w:nsid w:val="269C6396"/>
     <w:multiLevelType w:val="hybridMultilevel"/>
     <w:tmpl w:val="563A4F2A"/>
@@ -17133,7 +18035,7 @@
       </w:rPr>
     </w:lvl>
   </w:abstractNum>
-  <w:abstractNum w:abstractNumId="16">
+  <w:abstractNum w:abstractNumId="17">
     <w:nsid w:val="278F4BFB"/>
     <w:multiLevelType w:val="hybridMultilevel"/>
     <w:tmpl w:val="1D06B31C"/>
@@ -17246,7 +18148,7 @@
       </w:rPr>
     </w:lvl>
   </w:abstractNum>
-  <w:abstractNum w:abstractNumId="17">
+  <w:abstractNum w:abstractNumId="18">
     <w:nsid w:val="2BE10014"/>
     <w:multiLevelType w:val="hybridMultilevel"/>
     <w:tmpl w:val="729EAF82"/>
@@ -17359,7 +18261,7 @@
       </w:rPr>
     </w:lvl>
   </w:abstractNum>
-  <w:abstractNum w:abstractNumId="18">
+  <w:abstractNum w:abstractNumId="19">
     <w:nsid w:val="2D611B0A"/>
     <w:multiLevelType w:val="hybridMultilevel"/>
     <w:tmpl w:val="13A4FC5C"/>
@@ -17472,7 +18374,120 @@
       </w:rPr>
     </w:lvl>
   </w:abstractNum>
-  <w:abstractNum w:abstractNumId="19">
+  <w:abstractNum w:abstractNumId="20">
+    <w:nsid w:val="2FA206FE"/>
+    <w:multiLevelType w:val="hybridMultilevel"/>
+    <w:tmpl w:val="BF34B9FE"/>
+    <w:lvl w:ilvl="0" w:tplc="04090001">
+      <w:start w:val="1"/>
+      <w:numFmt w:val="bullet"/>
+      <w:lvlText w:val=""/>
+      <w:lvlJc w:val="left"/>
+      <w:pPr>
+        <w:ind w:left="720" w:hanging="360"/>
+      </w:pPr>
+      <w:rPr>
+        <w:rFonts w:ascii="Symbol" w:hAnsi="Symbol" w:hint="default"/>
+      </w:rPr>
+    </w:lvl>
+    <w:lvl w:ilvl="1" w:tplc="04090003">
+      <w:start w:val="1"/>
+      <w:numFmt w:val="bullet"/>
+      <w:lvlText w:val="o"/>
+      <w:lvlJc w:val="left"/>
+      <w:pPr>
+        <w:ind w:left="1440" w:hanging="360"/>
+      </w:pPr>
+      <w:rPr>
+        <w:rFonts w:ascii="Courier New" w:hAnsi="Courier New" w:hint="default"/>
+      </w:rPr>
+    </w:lvl>
+    <w:lvl w:ilvl="2" w:tplc="04090005" w:tentative="1">
+      <w:start w:val="1"/>
+      <w:numFmt w:val="bullet"/>
+      <w:lvlText w:val=""/>
+      <w:lvlJc w:val="left"/>
+      <w:pPr>
+        <w:ind w:left="2160" w:hanging="360"/>
+      </w:pPr>
+      <w:rPr>
+        <w:rFonts w:ascii="Wingdings" w:hAnsi="Wingdings" w:hint="default"/>
+      </w:rPr>
+    </w:lvl>
+    <w:lvl w:ilvl="3" w:tplc="04090001" w:tentative="1">
+      <w:start w:val="1"/>
+      <w:numFmt w:val="bullet"/>
+      <w:lvlText w:val=""/>
+      <w:lvlJc w:val="left"/>
+      <w:pPr>
+        <w:ind w:left="2880" w:hanging="360"/>
+      </w:pPr>
+      <w:rPr>
+        <w:rFonts w:ascii="Symbol" w:hAnsi="Symbol" w:hint="default"/>
+      </w:rPr>
+    </w:lvl>
+    <w:lvl w:ilvl="4" w:tplc="04090003" w:tentative="1">
+      <w:start w:val="1"/>
+      <w:numFmt w:val="bullet"/>
+      <w:lvlText w:val="o"/>
+      <w:lvlJc w:val="left"/>
+      <w:pPr>
+        <w:ind w:left="3600" w:hanging="360"/>
+      </w:pPr>
+      <w:rPr>
+        <w:rFonts w:ascii="Courier New" w:hAnsi="Courier New" w:hint="default"/>
+      </w:rPr>
+    </w:lvl>
+    <w:lvl w:ilvl="5" w:tplc="04090005" w:tentative="1">
+      <w:start w:val="1"/>
+      <w:numFmt w:val="bullet"/>
+      <w:lvlText w:val=""/>
+      <w:lvlJc w:val="left"/>
+      <w:pPr>
+        <w:ind w:left="4320" w:hanging="360"/>
+      </w:pPr>
+      <w:rPr>
+        <w:rFonts w:ascii="Wingdings" w:hAnsi="Wingdings" w:hint="default"/>
+      </w:rPr>
+    </w:lvl>
+    <w:lvl w:ilvl="6" w:tplc="04090001" w:tentative="1">
+      <w:start w:val="1"/>
+      <w:numFmt w:val="bullet"/>
+      <w:lvlText w:val=""/>
+      <w:lvlJc w:val="left"/>
+      <w:pPr>
+        <w:ind w:left="5040" w:hanging="360"/>
+      </w:pPr>
+      <w:rPr>
+        <w:rFonts w:ascii="Symbol" w:hAnsi="Symbol" w:hint="default"/>
+      </w:rPr>
+    </w:lvl>
+    <w:lvl w:ilvl="7" w:tplc="04090003" w:tentative="1">
+      <w:start w:val="1"/>
+      <w:numFmt w:val="bullet"/>
+      <w:lvlText w:val="o"/>
+      <w:lvlJc w:val="left"/>
+      <w:pPr>
+        <w:ind w:left="5760" w:hanging="360"/>
+      </w:pPr>
+      <w:rPr>
+        <w:rFonts w:ascii="Courier New" w:hAnsi="Courier New" w:hint="default"/>
+      </w:rPr>
+    </w:lvl>
+    <w:lvl w:ilvl="8" w:tplc="04090005" w:tentative="1">
+      <w:start w:val="1"/>
+      <w:numFmt w:val="bullet"/>
+      <w:lvlText w:val=""/>
+      <w:lvlJc w:val="left"/>
+      <w:pPr>
+        <w:ind w:left="6480" w:hanging="360"/>
+      </w:pPr>
+      <w:rPr>
+        <w:rFonts w:ascii="Wingdings" w:hAnsi="Wingdings" w:hint="default"/>
+      </w:rPr>
+    </w:lvl>
+  </w:abstractNum>
+  <w:abstractNum w:abstractNumId="21">
     <w:nsid w:val="304053C5"/>
     <w:multiLevelType w:val="hybridMultilevel"/>
     <w:tmpl w:val="02302CD6"/>
@@ -17585,7 +18600,120 @@
       </w:rPr>
     </w:lvl>
   </w:abstractNum>
-  <w:abstractNum w:abstractNumId="20">
+  <w:abstractNum w:abstractNumId="22">
+    <w:nsid w:val="339E6DB1"/>
+    <w:multiLevelType w:val="hybridMultilevel"/>
+    <w:tmpl w:val="C70A557E"/>
+    <w:lvl w:ilvl="0" w:tplc="04090001">
+      <w:start w:val="1"/>
+      <w:numFmt w:val="bullet"/>
+      <w:lvlText w:val=""/>
+      <w:lvlJc w:val="left"/>
+      <w:pPr>
+        <w:ind w:left="720" w:hanging="360"/>
+      </w:pPr>
+      <w:rPr>
+        <w:rFonts w:ascii="Symbol" w:hAnsi="Symbol" w:hint="default"/>
+      </w:rPr>
+    </w:lvl>
+    <w:lvl w:ilvl="1" w:tplc="04090003" w:tentative="1">
+      <w:start w:val="1"/>
+      <w:numFmt w:val="bullet"/>
+      <w:lvlText w:val="o"/>
+      <w:lvlJc w:val="left"/>
+      <w:pPr>
+        <w:ind w:left="1440" w:hanging="360"/>
+      </w:pPr>
+      <w:rPr>
+        <w:rFonts w:ascii="Courier New" w:hAnsi="Courier New" w:hint="default"/>
+      </w:rPr>
+    </w:lvl>
+    <w:lvl w:ilvl="2" w:tplc="04090005" w:tentative="1">
+      <w:start w:val="1"/>
+      <w:numFmt w:val="bullet"/>
+      <w:lvlText w:val=""/>
+      <w:lvlJc w:val="left"/>
+      <w:pPr>
+        <w:ind w:left="2160" w:hanging="360"/>
+      </w:pPr>
+      <w:rPr>
+        <w:rFonts w:ascii="Wingdings" w:hAnsi="Wingdings" w:hint="default"/>
+      </w:rPr>
+    </w:lvl>
+    <w:lvl w:ilvl="3" w:tplc="04090001" w:tentative="1">
+      <w:start w:val="1"/>
+      <w:numFmt w:val="bullet"/>
+      <w:lvlText w:val=""/>
+      <w:lvlJc w:val="left"/>
+      <w:pPr>
+        <w:ind w:left="2880" w:hanging="360"/>
+      </w:pPr>
+      <w:rPr>
+        <w:rFonts w:ascii="Symbol" w:hAnsi="Symbol" w:hint="default"/>
+      </w:rPr>
+    </w:lvl>
+    <w:lvl w:ilvl="4" w:tplc="04090003" w:tentative="1">
+      <w:start w:val="1"/>
+      <w:numFmt w:val="bullet"/>
+      <w:lvlText w:val="o"/>
+      <w:lvlJc w:val="left"/>
+      <w:pPr>
+        <w:ind w:left="3600" w:hanging="360"/>
+      </w:pPr>
+      <w:rPr>
+        <w:rFonts w:ascii="Courier New" w:hAnsi="Courier New" w:hint="default"/>
+      </w:rPr>
+    </w:lvl>
+    <w:lvl w:ilvl="5" w:tplc="04090005" w:tentative="1">
+      <w:start w:val="1"/>
+      <w:numFmt w:val="bullet"/>
+      <w:lvlText w:val=""/>
+      <w:lvlJc w:val="left"/>
+      <w:pPr>
+        <w:ind w:left="4320" w:hanging="360"/>
+      </w:pPr>
+      <w:rPr>
+        <w:rFonts w:ascii="Wingdings" w:hAnsi="Wingdings" w:hint="default"/>
+      </w:rPr>
+    </w:lvl>
+    <w:lvl w:ilvl="6" w:tplc="04090001" w:tentative="1">
+      <w:start w:val="1"/>
+      <w:numFmt w:val="bullet"/>
+      <w:lvlText w:val=""/>
+      <w:lvlJc w:val="left"/>
+      <w:pPr>
+        <w:ind w:left="5040" w:hanging="360"/>
+      </w:pPr>
+      <w:rPr>
+        <w:rFonts w:ascii="Symbol" w:hAnsi="Symbol" w:hint="default"/>
+      </w:rPr>
+    </w:lvl>
+    <w:lvl w:ilvl="7" w:tplc="04090003" w:tentative="1">
+      <w:start w:val="1"/>
+      <w:numFmt w:val="bullet"/>
+      <w:lvlText w:val="o"/>
+      <w:lvlJc w:val="left"/>
+      <w:pPr>
+        <w:ind w:left="5760" w:hanging="360"/>
+      </w:pPr>
+      <w:rPr>
+        <w:rFonts w:ascii="Courier New" w:hAnsi="Courier New" w:hint="default"/>
+      </w:rPr>
+    </w:lvl>
+    <w:lvl w:ilvl="8" w:tplc="04090005" w:tentative="1">
+      <w:start w:val="1"/>
+      <w:numFmt w:val="bullet"/>
+      <w:lvlText w:val=""/>
+      <w:lvlJc w:val="left"/>
+      <w:pPr>
+        <w:ind w:left="6480" w:hanging="360"/>
+      </w:pPr>
+      <w:rPr>
+        <w:rFonts w:ascii="Wingdings" w:hAnsi="Wingdings" w:hint="default"/>
+      </w:rPr>
+    </w:lvl>
+  </w:abstractNum>
+  <w:abstractNum w:abstractNumId="23">
     <w:nsid w:val="33C3084F"/>
     <w:multiLevelType w:val="hybridMultilevel"/>
     <w:tmpl w:val="ECECB372"/>
@@ -17698,7 +18826,7 @@
       </w:rPr>
     </w:lvl>
   </w:abstractNum>
-  <w:abstractNum w:abstractNumId="21">
+  <w:abstractNum w:abstractNumId="24">
     <w:nsid w:val="346015D7"/>
     <w:multiLevelType w:val="hybridMultilevel"/>
     <w:tmpl w:val="3C585806"/>
@@ -17811,7 +18939,7 @@
       </w:rPr>
     </w:lvl>
   </w:abstractNum>
-  <w:abstractNum w:abstractNumId="22">
+  <w:abstractNum w:abstractNumId="25">
     <w:nsid w:val="35BE7083"/>
     <w:multiLevelType w:val="hybridMultilevel"/>
     <w:tmpl w:val="6756ACB4"/>
@@ -17924,7 +19052,7 @@
       </w:rPr>
     </w:lvl>
   </w:abstractNum>
-  <w:abstractNum w:abstractNumId="23">
+  <w:abstractNum w:abstractNumId="26">
     <w:nsid w:val="3A37181A"/>
     <w:multiLevelType w:val="hybridMultilevel"/>
     <w:tmpl w:val="CAACC330"/>
@@ -18037,7 +19165,7 @@
       </w:rPr>
     </w:lvl>
   </w:abstractNum>
-  <w:abstractNum w:abstractNumId="24">
+  <w:abstractNum w:abstractNumId="27">
     <w:nsid w:val="3BAD1B2D"/>
     <w:multiLevelType w:val="hybridMultilevel"/>
     <w:tmpl w:val="27927B44"/>
@@ -18150,7 +19278,7 @@
       </w:rPr>
     </w:lvl>
   </w:abstractNum>
-  <w:abstractNum w:abstractNumId="25">
+  <w:abstractNum w:abstractNumId="28">
     <w:nsid w:val="3C000B9C"/>
     <w:multiLevelType w:val="hybridMultilevel"/>
     <w:tmpl w:val="539CF7D2"/>
@@ -18263,7 +19391,7 @@
       </w:rPr>
     </w:lvl>
   </w:abstractNum>
-  <w:abstractNum w:abstractNumId="26">
+  <w:abstractNum w:abstractNumId="29">
     <w:nsid w:val="3C7A5EEB"/>
     <w:multiLevelType w:val="hybridMultilevel"/>
     <w:tmpl w:val="8662F08E"/>
@@ -18376,7 +19504,7 @@
       </w:rPr>
     </w:lvl>
   </w:abstractNum>
-  <w:abstractNum w:abstractNumId="27">
+  <w:abstractNum w:abstractNumId="30">
     <w:nsid w:val="40BD4214"/>
     <w:multiLevelType w:val="hybridMultilevel"/>
     <w:tmpl w:val="B558673C"/>
@@ -18489,7 +19617,7 @@
       </w:rPr>
     </w:lvl>
   </w:abstractNum>
-  <w:abstractNum w:abstractNumId="28">
+  <w:abstractNum w:abstractNumId="31">
     <w:nsid w:val="42034248"/>
     <w:multiLevelType w:val="hybridMultilevel"/>
     <w:tmpl w:val="175A2A3E"/>
@@ -18602,7 +19730,7 @@
       </w:rPr>
     </w:lvl>
   </w:abstractNum>
-  <w:abstractNum w:abstractNumId="29">
+  <w:abstractNum w:abstractNumId="32">
     <w:nsid w:val="42492417"/>
     <w:multiLevelType w:val="hybridMultilevel"/>
     <w:tmpl w:val="5D60AA00"/>
@@ -18715,7 +19843,7 @@
       </w:rPr>
     </w:lvl>
   </w:abstractNum>
-  <w:abstractNum w:abstractNumId="30">
+  <w:abstractNum w:abstractNumId="33">
     <w:nsid w:val="4364152F"/>
     <w:multiLevelType w:val="hybridMultilevel"/>
     <w:tmpl w:val="5596AE0C"/>
@@ -18828,7 +19956,7 @@
       </w:rPr>
     </w:lvl>
   </w:abstractNum>
-  <w:abstractNum w:abstractNumId="31">
+  <w:abstractNum w:abstractNumId="34">
     <w:nsid w:val="47177317"/>
     <w:multiLevelType w:val="hybridMultilevel"/>
     <w:tmpl w:val="7AEAF07E"/>
@@ -18941,7 +20069,7 @@
       </w:rPr>
     </w:lvl>
   </w:abstractNum>
-  <w:abstractNum w:abstractNumId="32">
+  <w:abstractNum w:abstractNumId="35">
     <w:nsid w:val="4A13084D"/>
     <w:multiLevelType w:val="hybridMultilevel"/>
     <w:tmpl w:val="E6609BBC"/>
@@ -19054,7 +20182,120 @@
       </w:rPr>
     </w:lvl>
   </w:abstractNum>
-  <w:abstractNum w:abstractNumId="33">
+  <w:abstractNum w:abstractNumId="36">
+    <w:nsid w:val="4A904670"/>
+    <w:multiLevelType w:val="hybridMultilevel"/>
+    <w:tmpl w:val="E30499CC"/>
+    <w:lvl w:ilvl="0" w:tplc="04090001">
+      <w:start w:val="1"/>
+      <w:numFmt w:val="bullet"/>
+      <w:lvlText w:val=""/>
+      <w:lvlJc w:val="left"/>
+      <w:pPr>
+        <w:ind w:left="720" w:hanging="360"/>
+      </w:pPr>
+      <w:rPr>
+        <w:rFonts w:ascii="Symbol" w:hAnsi="Symbol" w:hint="default"/>
+      </w:rPr>
+    </w:lvl>
+    <w:lvl w:ilvl="1" w:tplc="04090003">
+      <w:start w:val="1"/>
+      <w:numFmt w:val="bullet"/>
+      <w:lvlText w:val="o"/>
+      <w:lvlJc w:val="left"/>
+      <w:pPr>
+        <w:ind w:left="1440" w:hanging="360"/>
+      </w:pPr>
+      <w:rPr>
+        <w:rFonts w:ascii="Courier New" w:hAnsi="Courier New" w:hint="default"/>
+      </w:rPr>
+    </w:lvl>
+    <w:lvl w:ilvl="2" w:tplc="04090005" w:tentative="1">
+      <w:start w:val="1"/>
+      <w:numFmt w:val="bullet"/>
+      <w:lvlText w:val=""/>
+      <w:lvlJc w:val="left"/>
+      <w:pPr>
+        <w:ind w:left="2160" w:hanging="360"/>
+      </w:pPr>
+      <w:rPr>
+        <w:rFonts w:ascii="Wingdings" w:hAnsi="Wingdings" w:hint="default"/>
+      </w:rPr>
+    </w:lvl>
+    <w:lvl w:ilvl="3" w:tplc="04090001" w:tentative="1">
+      <w:start w:val="1"/>
+      <w:numFmt w:val="bullet"/>
+      <w:lvlText w:val=""/>
+      <w:lvlJc w:val="left"/>
+      <w:pPr>
+        <w:ind w:left="2880" w:hanging="360"/>
+      </w:pPr>
+      <w:rPr>
+        <w:rFonts w:ascii="Symbol" w:hAnsi="Symbol" w:hint="default"/>
+      </w:rPr>
+    </w:lvl>
+    <w:lvl w:ilvl="4" w:tplc="04090003" w:tentative="1">
+      <w:start w:val="1"/>
+      <w:numFmt w:val="bullet"/>
+      <w:lvlText w:val="o"/>
+      <w:lvlJc w:val="left"/>
+      <w:pPr>
+        <w:ind w:left="3600" w:hanging="360"/>
+      </w:pPr>
+      <w:rPr>
+        <w:rFonts w:ascii="Courier New" w:hAnsi="Courier New" w:hint="default"/>
+      </w:rPr>
+    </w:lvl>
+    <w:lvl w:ilvl="5" w:tplc="04090005" w:tentative="1">
+      <w:start w:val="1"/>
+      <w:numFmt w:val="bullet"/>
+      <w:lvlText w:val=""/>
+      <w:lvlJc w:val="left"/>
+      <w:pPr>
+        <w:ind w:left="4320" w:hanging="360"/>
+      </w:pPr>
+      <w:rPr>
+        <w:rFonts w:ascii="Wingdings" w:hAnsi="Wingdings" w:hint="default"/>
+      </w:rPr>
+    </w:lvl>
+    <w:lvl w:ilvl="6" w:tplc="04090001" w:tentative="1">
+      <w:start w:val="1"/>
+      <w:numFmt w:val="bullet"/>
+      <w:lvlText w:val=""/>
+      <w:lvlJc w:val="left"/>
+      <w:pPr>
+        <w:ind w:left="5040" w:hanging="360"/>
+      </w:pPr>
+      <w:rPr>
+        <w:rFonts w:ascii="Symbol" w:hAnsi="Symbol" w:hint="default"/>
+      </w:rPr>
+    </w:lvl>
+    <w:lvl w:ilvl="7" w:tplc="04090003" w:tentative="1">
+      <w:start w:val="1"/>
+      <w:numFmt w:val="bullet"/>
+      <w:lvlText w:val="o"/>
+      <w:lvlJc w:val="left"/>
+      <w:pPr>
+        <w:ind w:left="5760" w:hanging="360"/>
+      </w:pPr>
+      <w:rPr>
+        <w:rFonts w:ascii="Courier New" w:hAnsi="Courier New" w:hint="default"/>
+      </w:rPr>
+    </w:lvl>
+    <w:lvl w:ilvl="8" w:tplc="04090005" w:tentative="1">
+      <w:start w:val="1"/>
+      <w:numFmt w:val="bullet"/>
+      <w:lvlText w:val=""/>
+      <w:lvlJc w:val="left"/>
+      <w:pPr>
+        <w:ind w:left="6480" w:hanging="360"/>
+      </w:pPr>
+      <w:rPr>
+        <w:rFonts w:ascii="Wingdings" w:hAnsi="Wingdings" w:hint="default"/>
+      </w:rPr>
+    </w:lvl>
+  </w:abstractNum>
+  <w:abstractNum w:abstractNumId="37">
     <w:nsid w:val="4ADB6F62"/>
     <w:multiLevelType w:val="hybridMultilevel"/>
     <w:tmpl w:val="9D8A45E2"/>
@@ -19167,7 +20408,7 @@
       </w:rPr>
     </w:lvl>
   </w:abstractNum>
-  <w:abstractNum w:abstractNumId="34">
+  <w:abstractNum w:abstractNumId="38">
     <w:nsid w:val="4BF132DA"/>
     <w:multiLevelType w:val="hybridMultilevel"/>
     <w:tmpl w:val="421E06D2"/>
@@ -19280,7 +20521,7 @@
       </w:rPr>
     </w:lvl>
   </w:abstractNum>
-  <w:abstractNum w:abstractNumId="35">
+  <w:abstractNum w:abstractNumId="39">
     <w:nsid w:val="4C3A207E"/>
     <w:multiLevelType w:val="hybridMultilevel"/>
     <w:tmpl w:val="89A872E6"/>
@@ -19393,7 +20634,7 @@
       </w:rPr>
     </w:lvl>
   </w:abstractNum>
-  <w:abstractNum w:abstractNumId="36">
+  <w:abstractNum w:abstractNumId="40">
     <w:nsid w:val="4FF1101C"/>
     <w:multiLevelType w:val="hybridMultilevel"/>
     <w:tmpl w:val="5A48D82E"/>
@@ -19506,7 +20747,7 @@
       </w:rPr>
     </w:lvl>
   </w:abstractNum>
-  <w:abstractNum w:abstractNumId="37">
+  <w:abstractNum w:abstractNumId="41">
     <w:nsid w:val="525A0147"/>
     <w:multiLevelType w:val="hybridMultilevel"/>
     <w:tmpl w:val="55F29A26"/>
@@ -19619,7 +20860,7 @@
       </w:rPr>
     </w:lvl>
   </w:abstractNum>
-  <w:abstractNum w:abstractNumId="38">
+  <w:abstractNum w:abstractNumId="42">
     <w:nsid w:val="52704EFA"/>
     <w:multiLevelType w:val="hybridMultilevel"/>
     <w:tmpl w:val="77CE7D04"/>
@@ -19732,7 +20973,7 @@
       </w:rPr>
     </w:lvl>
   </w:abstractNum>
-  <w:abstractNum w:abstractNumId="39">
+  <w:abstractNum w:abstractNumId="43">
     <w:nsid w:val="53453B9C"/>
     <w:multiLevelType w:val="hybridMultilevel"/>
     <w:tmpl w:val="B9B844CE"/>
@@ -19845,7 +21086,7 @@
       </w:rPr>
     </w:lvl>
   </w:abstractNum>
-  <w:abstractNum w:abstractNumId="40">
+  <w:abstractNum w:abstractNumId="44">
     <w:nsid w:val="543D00AA"/>
     <w:multiLevelType w:val="hybridMultilevel"/>
     <w:tmpl w:val="2A6CCCA6"/>
@@ -19958,7 +21199,7 @@
       </w:rPr>
     </w:lvl>
   </w:abstractNum>
-  <w:abstractNum w:abstractNumId="41">
+  <w:abstractNum w:abstractNumId="45">
     <w:nsid w:val="554B5638"/>
     <w:multiLevelType w:val="hybridMultilevel"/>
     <w:tmpl w:val="ED82186A"/>
@@ -20071,7 +21312,7 @@
       </w:rPr>
     </w:lvl>
   </w:abstractNum>
-  <w:abstractNum w:abstractNumId="42">
+  <w:abstractNum w:abstractNumId="46">
     <w:nsid w:val="555B445B"/>
     <w:multiLevelType w:val="hybridMultilevel"/>
     <w:tmpl w:val="0EB464D8"/>
@@ -20184,7 +21425,7 @@
       </w:rPr>
     </w:lvl>
   </w:abstractNum>
-  <w:abstractNum w:abstractNumId="43">
+  <w:abstractNum w:abstractNumId="47">
     <w:nsid w:val="55770E64"/>
     <w:multiLevelType w:val="hybridMultilevel"/>
     <w:tmpl w:val="8B12D55C"/>
@@ -20297,7 +21538,7 @@
       </w:rPr>
     </w:lvl>
   </w:abstractNum>
-  <w:abstractNum w:abstractNumId="44">
+  <w:abstractNum w:abstractNumId="48">
     <w:nsid w:val="55FC702E"/>
     <w:multiLevelType w:val="hybridMultilevel"/>
     <w:tmpl w:val="416671FA"/>
@@ -20410,7 +21651,7 @@
       </w:rPr>
     </w:lvl>
   </w:abstractNum>
-  <w:abstractNum w:abstractNumId="45">
+  <w:abstractNum w:abstractNumId="49">
     <w:nsid w:val="578D1401"/>
     <w:multiLevelType w:val="hybridMultilevel"/>
     <w:tmpl w:val="4532EB56"/>
@@ -20523,7 +21764,7 @@
       </w:rPr>
     </w:lvl>
   </w:abstractNum>
-  <w:abstractNum w:abstractNumId="46">
+  <w:abstractNum w:abstractNumId="50">
     <w:nsid w:val="59B67118"/>
     <w:multiLevelType w:val="hybridMultilevel"/>
     <w:tmpl w:val="A096168C"/>
@@ -20636,7 +21877,7 @@
       </w:rPr>
     </w:lvl>
   </w:abstractNum>
-  <w:abstractNum w:abstractNumId="47">
+  <w:abstractNum w:abstractNumId="51">
     <w:nsid w:val="5C347159"/>
     <w:multiLevelType w:val="hybridMultilevel"/>
     <w:tmpl w:val="3BF8EF5A"/>
@@ -20749,7 +21990,7 @@
       </w:rPr>
     </w:lvl>
   </w:abstractNum>
-  <w:abstractNum w:abstractNumId="48">
+  <w:abstractNum w:abstractNumId="52">
     <w:nsid w:val="5D793917"/>
     <w:multiLevelType w:val="hybridMultilevel"/>
     <w:tmpl w:val="66EE2F78"/>
@@ -20862,7 +22103,7 @@
       </w:rPr>
     </w:lvl>
   </w:abstractNum>
-  <w:abstractNum w:abstractNumId="49">
+  <w:abstractNum w:abstractNumId="53">
     <w:nsid w:val="62645597"/>
     <w:multiLevelType w:val="hybridMultilevel"/>
     <w:tmpl w:val="B6E62782"/>
@@ -20975,7 +22216,7 @@
       </w:rPr>
     </w:lvl>
   </w:abstractNum>
-  <w:abstractNum w:abstractNumId="50">
+  <w:abstractNum w:abstractNumId="54">
     <w:nsid w:val="65B9289D"/>
     <w:multiLevelType w:val="hybridMultilevel"/>
     <w:tmpl w:val="A1E2FB24"/>
@@ -21088,7 +22329,7 @@
       </w:rPr>
     </w:lvl>
   </w:abstractNum>
-  <w:abstractNum w:abstractNumId="51">
+  <w:abstractNum w:abstractNumId="55">
     <w:nsid w:val="67142904"/>
     <w:multiLevelType w:val="hybridMultilevel"/>
     <w:tmpl w:val="90CEB228"/>
@@ -21201,7 +22442,7 @@
       </w:rPr>
     </w:lvl>
   </w:abstractNum>
-  <w:abstractNum w:abstractNumId="52">
+  <w:abstractNum w:abstractNumId="56">
     <w:nsid w:val="67322F5C"/>
     <w:multiLevelType w:val="hybridMultilevel"/>
     <w:tmpl w:val="78A49B86"/>
@@ -21314,7 +22555,7 @@
       </w:rPr>
     </w:lvl>
   </w:abstractNum>
-  <w:abstractNum w:abstractNumId="53">
+  <w:abstractNum w:abstractNumId="57">
     <w:nsid w:val="69150F85"/>
     <w:multiLevelType w:val="hybridMultilevel"/>
     <w:tmpl w:val="0A1E9720"/>
@@ -21427,7 +22668,7 @@
       </w:rPr>
     </w:lvl>
   </w:abstractNum>
-  <w:abstractNum w:abstractNumId="54">
+  <w:abstractNum w:abstractNumId="58">
     <w:nsid w:val="6AE358CE"/>
     <w:multiLevelType w:val="hybridMultilevel"/>
     <w:tmpl w:val="5B3A17CC"/>
@@ -21540,7 +22781,7 @@
       </w:rPr>
     </w:lvl>
   </w:abstractNum>
-  <w:abstractNum w:abstractNumId="55">
+  <w:abstractNum w:abstractNumId="59">
     <w:nsid w:val="6C8F05C0"/>
     <w:multiLevelType w:val="hybridMultilevel"/>
     <w:tmpl w:val="CA76CA20"/>
@@ -21653,7 +22894,7 @@
       </w:rPr>
     </w:lvl>
   </w:abstractNum>
-  <w:abstractNum w:abstractNumId="56">
+  <w:abstractNum w:abstractNumId="60">
     <w:nsid w:val="6D23375B"/>
     <w:multiLevelType w:val="hybridMultilevel"/>
     <w:tmpl w:val="D11819F4"/>
@@ -21766,7 +23007,7 @@
       </w:rPr>
     </w:lvl>
   </w:abstractNum>
-  <w:abstractNum w:abstractNumId="57">
+  <w:abstractNum w:abstractNumId="61">
     <w:nsid w:val="6D3845D3"/>
     <w:multiLevelType w:val="hybridMultilevel"/>
     <w:tmpl w:val="52B44DBC"/>
@@ -21879,7 +23120,7 @@
       </w:rPr>
     </w:lvl>
   </w:abstractNum>
-  <w:abstractNum w:abstractNumId="58">
+  <w:abstractNum w:abstractNumId="62">
     <w:nsid w:val="6D3F547D"/>
     <w:multiLevelType w:val="hybridMultilevel"/>
     <w:tmpl w:val="0BEE0EBC"/>
@@ -21992,7 +23233,7 @@
       </w:rPr>
     </w:lvl>
   </w:abstractNum>
-  <w:abstractNum w:abstractNumId="59">
+  <w:abstractNum w:abstractNumId="63">
     <w:nsid w:val="6EE22749"/>
     <w:multiLevelType w:val="hybridMultilevel"/>
     <w:tmpl w:val="BFE0A338"/>
@@ -22105,7 +23346,7 @@
       </w:rPr>
     </w:lvl>
   </w:abstractNum>
-  <w:abstractNum w:abstractNumId="60">
+  <w:abstractNum w:abstractNumId="64">
     <w:nsid w:val="725B6588"/>
     <w:multiLevelType w:val="hybridMultilevel"/>
     <w:tmpl w:val="B1B611D8"/>
@@ -22218,7 +23459,7 @@
       </w:rPr>
     </w:lvl>
   </w:abstractNum>
-  <w:abstractNum w:abstractNumId="61">
+  <w:abstractNum w:abstractNumId="65">
     <w:nsid w:val="72806A26"/>
     <w:multiLevelType w:val="hybridMultilevel"/>
     <w:tmpl w:val="EBB41E1C"/>
@@ -22331,7 +23572,7 @@
       </w:rPr>
     </w:lvl>
   </w:abstractNum>
-  <w:abstractNum w:abstractNumId="62">
+  <w:abstractNum w:abstractNumId="66">
     <w:nsid w:val="777462D2"/>
     <w:multiLevelType w:val="hybridMultilevel"/>
     <w:tmpl w:val="AA7CE5D8"/>
@@ -22444,7 +23685,7 @@
       </w:rPr>
     </w:lvl>
   </w:abstractNum>
-  <w:abstractNum w:abstractNumId="63">
+  <w:abstractNum w:abstractNumId="67">
     <w:nsid w:val="781A4E52"/>
     <w:multiLevelType w:val="hybridMultilevel"/>
     <w:tmpl w:val="B39E48E2"/>
@@ -22557,7 +23798,7 @@
       </w:rPr>
     </w:lvl>
   </w:abstractNum>
-  <w:abstractNum w:abstractNumId="64">
+  <w:abstractNum w:abstractNumId="68">
     <w:nsid w:val="7AF67EB7"/>
     <w:multiLevelType w:val="hybridMultilevel"/>
     <w:tmpl w:val="EC0E9E28"/>
@@ -22670,7 +23911,7 @@
       </w:rPr>
     </w:lvl>
   </w:abstractNum>
-  <w:abstractNum w:abstractNumId="65">
+  <w:abstractNum w:abstractNumId="69">
     <w:nsid w:val="7B7766A9"/>
     <w:multiLevelType w:val="hybridMultilevel"/>
     <w:tmpl w:val="68367EE8"/>
@@ -22783,7 +24024,7 @@
       </w:rPr>
     </w:lvl>
   </w:abstractNum>
-  <w:abstractNum w:abstractNumId="66">
+  <w:abstractNum w:abstractNumId="70">
     <w:nsid w:val="7B9712E5"/>
     <w:multiLevelType w:val="hybridMultilevel"/>
     <w:tmpl w:val="232464EA"/>
@@ -22896,7 +24137,7 @@
       </w:rPr>
     </w:lvl>
   </w:abstractNum>
-  <w:abstractNum w:abstractNumId="67">
+  <w:abstractNum w:abstractNumId="71">
     <w:nsid w:val="7D340391"/>
     <w:multiLevelType w:val="hybridMultilevel"/>
     <w:tmpl w:val="42E83F86"/>
@@ -23009,7 +24250,7 @@
       </w:rPr>
     </w:lvl>
   </w:abstractNum>
-  <w:abstractNum w:abstractNumId="68">
+  <w:abstractNum w:abstractNumId="72">
     <w:nsid w:val="7DC83450"/>
     <w:multiLevelType w:val="hybridMultilevel"/>
     <w:tmpl w:val="51F467A6"/>
@@ -23126,208 +24367,220 @@
     <w:abstractNumId w:val="2"/>
   </w:num>
   <w:num w:numId="2">
+    <w:abstractNumId w:val="13"/>
+  </w:num>
+  <w:num w:numId="3">
+    <w:abstractNumId w:val="58"/>
+  </w:num>
+  <w:num w:numId="4">
+    <w:abstractNumId w:val="51"/>
+  </w:num>
+  <w:num w:numId="5">
+    <w:abstractNumId w:val="28"/>
+  </w:num>
+  <w:num w:numId="6">
+    <w:abstractNumId w:val="27"/>
+  </w:num>
+  <w:num w:numId="7">
+    <w:abstractNumId w:val="8"/>
+  </w:num>
+  <w:num w:numId="8">
+    <w:abstractNumId w:val="45"/>
+  </w:num>
+  <w:num w:numId="9">
+    <w:abstractNumId w:val="46"/>
+  </w:num>
+  <w:num w:numId="10">
+    <w:abstractNumId w:val="34"/>
+  </w:num>
+  <w:num w:numId="11">
+    <w:abstractNumId w:val="72"/>
+  </w:num>
+  <w:num w:numId="12">
+    <w:abstractNumId w:val="64"/>
+  </w:num>
+  <w:num w:numId="13">
+    <w:abstractNumId w:val="14"/>
+  </w:num>
+  <w:num w:numId="14">
+    <w:abstractNumId w:val="16"/>
+  </w:num>
+  <w:num w:numId="15">
+    <w:abstractNumId w:val="39"/>
+  </w:num>
+  <w:num w:numId="16">
+    <w:abstractNumId w:val="37"/>
+  </w:num>
+  <w:num w:numId="17">
+    <w:abstractNumId w:val="25"/>
+  </w:num>
+  <w:num w:numId="18">
+    <w:abstractNumId w:val="57"/>
+  </w:num>
+  <w:num w:numId="19">
+    <w:abstractNumId w:val="44"/>
+  </w:num>
+  <w:num w:numId="20">
+    <w:abstractNumId w:val="30"/>
+  </w:num>
+  <w:num w:numId="21">
+    <w:abstractNumId w:val="55"/>
+  </w:num>
+  <w:num w:numId="22">
+    <w:abstractNumId w:val="68"/>
+  </w:num>
+  <w:num w:numId="23">
+    <w:abstractNumId w:val="66"/>
+  </w:num>
+  <w:num w:numId="24">
+    <w:abstractNumId w:val="69"/>
+  </w:num>
+  <w:num w:numId="25">
+    <w:abstractNumId w:val="63"/>
+  </w:num>
+  <w:num w:numId="26">
+    <w:abstractNumId w:val="40"/>
+  </w:num>
+  <w:num w:numId="27">
+    <w:abstractNumId w:val="18"/>
+  </w:num>
+  <w:num w:numId="28">
     <w:abstractNumId w:val="12"/>
   </w:num>
-  <w:num w:numId="3">
-    <w:abstractNumId w:val="54"/>
+  <w:num w:numId="29">
+    <w:abstractNumId w:val="17"/>
   </w:num>
-  <w:num w:numId="4">
-    <w:abstractNumId w:val="47"/>
+  <w:num w:numId="30">
+    <w:abstractNumId w:val="71"/>
   </w:num>
-  <w:num w:numId="5">
-    <w:abstractNumId w:val="25"/>
-  </w:num>
-  <w:num w:numId="6">
-    <w:abstractNumId w:val="24"/>
-  </w:num>
-  <w:num w:numId="7">
-    <w:abstractNumId w:val="7"/>
-  </w:num>
-  <w:num w:numId="8">
-    <w:abstractNumId w:val="41"/>
-  </w:num>
-  <w:num w:numId="9">
-    <w:abstractNumId w:val="42"/>
-  </w:num>
-  <w:num w:numId="10">
-    <w:abstractNumId w:val="31"/>
-  </w:num>
-  <w:num w:numId="11">
-    <w:abstractNumId w:val="68"/>
-  </w:num>
-  <w:num w:numId="12">
-    <w:abstractNumId w:val="60"/>
-  </w:num>
-  <w:num w:numId="13">
-    <w:abstractNumId w:val="13"/>
-  </w:num>
-  <w:num w:numId="14">
+  <w:num w:numId="31">
     <w:abstractNumId w:val="15"/>
   </w:num>
-  <w:num w:numId="15">
-    <w:abstractNumId w:val="35"/>
+  <w:num w:numId="32">
+    <w:abstractNumId w:val="6"/>
   </w:num>
-  <w:num w:numId="16">
-    <w:abstractNumId w:val="33"/>
-  </w:num>
-  <w:num w:numId="17">
-    <w:abstractNumId w:val="22"/>
-  </w:num>
-  <w:num w:numId="18">
+  <w:num w:numId="33">
     <w:abstractNumId w:val="53"/>
   </w:num>
-  <w:num w:numId="19">
-    <w:abstractNumId w:val="40"/>
-  </w:num>
-  <w:num w:numId="20">
-    <w:abstractNumId w:val="27"/>
-  </w:num>
-  <w:num w:numId="21">
-    <w:abstractNumId w:val="51"/>
-  </w:num>
-  <w:num w:numId="22">
-    <w:abstractNumId w:val="64"/>
-  </w:num>
-  <w:num w:numId="23">
-    <w:abstractNumId w:val="62"/>
-  </w:num>
-  <w:num w:numId="24">
-    <w:abstractNumId w:val="65"/>
-  </w:num>
-  <w:num w:numId="25">
-    <w:abstractNumId w:val="59"/>
-  </w:num>
-  <w:num w:numId="26">
-    <w:abstractNumId w:val="36"/>
-  </w:num>
-  <w:num w:numId="27">
-    <w:abstractNumId w:val="17"/>
-  </w:num>
-  <w:num w:numId="28">
-    <w:abstractNumId w:val="11"/>
-  </w:num>
-  <w:num w:numId="29">
-    <w:abstractNumId w:val="16"/>
-  </w:num>
-  <w:num w:numId="30">
-    <w:abstractNumId w:val="67"/>
-  </w:num>
-  <w:num w:numId="31">
-    <w:abstractNumId w:val="14"/>
-  </w:num>
-  <w:num w:numId="32">
-    <w:abstractNumId w:val="5"/>
-  </w:num>
-  <w:num w:numId="33">
-    <w:abstractNumId w:val="49"/>
-  </w:num>
   <w:num w:numId="34">
-    <w:abstractNumId w:val="44"/>
+    <w:abstractNumId w:val="48"/>
   </w:num>
   <w:num w:numId="35">
-    <w:abstractNumId w:val="21"/>
+    <w:abstractNumId w:val="24"/>
   </w:num>
   <w:num w:numId="36">
     <w:abstractNumId w:val="3"/>
   </w:num>
   <w:num w:numId="37">
-    <w:abstractNumId w:val="9"/>
+    <w:abstractNumId w:val="10"/>
   </w:num>
   <w:num w:numId="38">
-    <w:abstractNumId w:val="39"/>
+    <w:abstractNumId w:val="43"/>
   </w:num>
   <w:num w:numId="39">
-    <w:abstractNumId w:val="28"/>
+    <w:abstractNumId w:val="31"/>
   </w:num>
   <w:num w:numId="40">
-    <w:abstractNumId w:val="45"/>
+    <w:abstractNumId w:val="49"/>
   </w:num>
   <w:num w:numId="41">
-    <w:abstractNumId w:val="4"/>
+    <w:abstractNumId w:val="5"/>
   </w:num>
   <w:num w:numId="42">
     <w:abstractNumId w:val="1"/>
   </w:num>
   <w:num w:numId="43">
-    <w:abstractNumId w:val="66"/>
+    <w:abstractNumId w:val="70"/>
   </w:num>
   <w:num w:numId="44">
-    <w:abstractNumId w:val="8"/>
+    <w:abstractNumId w:val="9"/>
   </w:num>
   <w:num w:numId="45">
-    <w:abstractNumId w:val="20"/>
+    <w:abstractNumId w:val="23"/>
   </w:num>
   <w:num w:numId="46">
-    <w:abstractNumId w:val="43"/>
+    <w:abstractNumId w:val="47"/>
   </w:num>
   <w:num w:numId="47">
-    <w:abstractNumId w:val="10"/>
+    <w:abstractNumId w:val="11"/>
   </w:num>
   <w:num w:numId="48">
+    <w:abstractNumId w:val="42"/>
+  </w:num>
+  <w:num w:numId="49">
+    <w:abstractNumId w:val="33"/>
+  </w:num>
+  <w:num w:numId="50">
+    <w:abstractNumId w:val="65"/>
+  </w:num>
+  <w:num w:numId="51">
+    <w:abstractNumId w:val="35"/>
+  </w:num>
+  <w:num w:numId="52">
+    <w:abstractNumId w:val="41"/>
+  </w:num>
+  <w:num w:numId="53">
     <w:abstractNumId w:val="38"/>
   </w:num>
-  <w:num w:numId="49">
-    <w:abstractNumId w:val="30"/>
-  </w:num>
-  <w:num w:numId="50">
-    <w:abstractNumId w:val="61"/>
-  </w:num>
-  <w:num w:numId="51">
-    <w:abstractNumId w:val="32"/>
-  </w:num>
-  <w:num w:numId="52">
-    <w:abstractNumId w:val="37"/>
-  </w:num>
-  <w:num w:numId="53">
-    <w:abstractNumId w:val="34"/>
-  </w:num>
   <w:num w:numId="54">
-    <w:abstractNumId w:val="58"/>
+    <w:abstractNumId w:val="62"/>
   </w:num>
   <w:num w:numId="55">
-    <w:abstractNumId w:val="23"/>
+    <w:abstractNumId w:val="26"/>
   </w:num>
   <w:num w:numId="56">
     <w:abstractNumId w:val="0"/>
   </w:num>
   <w:num w:numId="57">
+    <w:abstractNumId w:val="21"/>
+  </w:num>
+  <w:num w:numId="58">
+    <w:abstractNumId w:val="32"/>
+  </w:num>
+  <w:num w:numId="59">
+    <w:abstractNumId w:val="7"/>
+  </w:num>
+  <w:num w:numId="60">
+    <w:abstractNumId w:val="56"/>
+  </w:num>
+  <w:num w:numId="61">
+    <w:abstractNumId w:val="52"/>
+  </w:num>
+  <w:num w:numId="62">
+    <w:abstractNumId w:val="29"/>
+  </w:num>
+  <w:num w:numId="63">
+    <w:abstractNumId w:val="67"/>
+  </w:num>
+  <w:num w:numId="64">
+    <w:abstractNumId w:val="61"/>
+  </w:num>
+  <w:num w:numId="65">
+    <w:abstractNumId w:val="54"/>
+  </w:num>
+  <w:num w:numId="66">
+    <w:abstractNumId w:val="50"/>
+  </w:num>
+  <w:num w:numId="67">
+    <w:abstractNumId w:val="60"/>
+  </w:num>
+  <w:num w:numId="68">
+    <w:abstractNumId w:val="59"/>
+  </w:num>
+  <w:num w:numId="69">
     <w:abstractNumId w:val="19"/>
   </w:num>
-  <w:num w:numId="58">
-    <w:abstractNumId w:val="29"/>
+  <w:num w:numId="70">
+    <w:abstractNumId w:val="22"/>
   </w:num>
-  <w:num w:numId="59">
-    <w:abstractNumId w:val="6"/>
+  <w:num w:numId="71">
+    <w:abstractNumId w:val="4"/>
   </w:num>
-  <w:num w:numId="60">
-    <w:abstractNumId w:val="52"/>
+  <w:num w:numId="72">
+    <w:abstractNumId w:val="36"/>
   </w:num>
-  <w:num w:numId="61">
-    <w:abstractNumId w:val="48"/>
-  </w:num>
-  <w:num w:numId="62">
-    <w:abstractNumId w:val="26"/>
-  </w:num>
-  <w:num w:numId="63">
-    <w:abstractNumId w:val="63"/>
-  </w:num>
-  <w:num w:numId="64">
-    <w:abstractNumId w:val="57"/>
-  </w:num>
-  <w:num w:numId="65">
-    <w:abstractNumId w:val="50"/>
-  </w:num>
-  <w:num w:numId="66">
-    <w:abstractNumId w:val="46"/>
-  </w:num>
-  <w:num w:numId="67">
-    <w:abstractNumId w:val="56"/>
-  </w:num>
-  <w:num w:numId="68">
-    <w:abstractNumId w:val="55"/>
-  </w:num>
-  <w:num w:numId="69">
-    <w:abstractNumId w:val="18"/>
+  <w:num w:numId="73">
+    <w:abstractNumId w:val="20"/>
   </w:num>
   <w:numIdMacAtCleanup w:val="63"/>
 </w:numbering>

</xml_diff>

<commit_message>
Reverted to development mode Bundle Identifier com.JainDev.LinkMeUp. Modified non-compete clause in Employment Contract to include description of "Employer's business" and fixed dates.
</commit_message>
<xml_diff>
--- a/Documents/Logs and Planning/Progress Log (Summer 2015).docx
+++ b/Documents/Logs and Planning/Progress Log (Summer 2015).docx
@@ -1415,10 +1415,18 @@
       <w:pPr>
         <w:rPr>
           <w:rFonts w:ascii="Adobe Caslon Pro" w:hAnsi="Adobe Caslon Pro" w:cs="Menlo Regular"/>
-          <w:b/>
-          <w:color w:val="000000"/>
-        </w:rPr>
-      </w:pPr>
+          <w:color w:val="000000"/>
+        </w:rPr>
+      </w:pPr>
+      <w:r>
+        <w:rPr>
+          <w:rFonts w:ascii="Adobe Caslon Pro" w:hAnsi="Adobe Caslon Pro" w:cs="Menlo Regular"/>
+          <w:color w:val="000000"/>
+        </w:rPr>
+        <w:t xml:space="preserve">Replaced expired development certificate </w:t>
+      </w:r>
+      <w:bookmarkStart w:id="0" w:name="_GoBack"/>
+      <w:bookmarkEnd w:id="0"/>
     </w:p>
     <w:p>
       <w:pPr>
@@ -17244,8 +17252,6 @@
           <w:color w:val="000000"/>
         </w:rPr>
       </w:pPr>
-      <w:bookmarkStart w:id="0" w:name="_GoBack"/>
-      <w:bookmarkEnd w:id="0"/>
       <w:r>
         <w:rPr>
           <w:rFonts w:ascii="Adobe Caslon Pro" w:hAnsi="Adobe Caslon Pro" w:cs="Menlo Regular"/>

</xml_diff>